<commit_message>
Actualización del project charter
</commit_message>
<xml_diff>
--- a/Documentos_generados/Integracion_Alcance/ACTA DE CONSTITUCIÓN DEL PROYECTO_v1.docx
+++ b/Documentos_generados/Integracion_Alcance/ACTA DE CONSTITUCIÓN DEL PROYECTO_v1.docx
@@ -17,6 +17,722 @@
     </w:p>
     <w:p>
       <w:pPr>
+        <w:rPr>
+          <w:lang w:val="es-ES_tradnl"/>
+        </w:rPr>
+      </w:pPr>
+    </w:p>
+    <w:p>
+      <w:pPr>
+        <w:pStyle w:val="Prrafodelista"/>
+        <w:numPr>
+          <w:ilvl w:val="0"/>
+          <w:numId w:val="4"/>
+        </w:numPr>
+        <w:rPr>
+          <w:lang w:val="es-ES_tradnl"/>
+        </w:rPr>
+      </w:pPr>
+      <w:r>
+        <w:rPr>
+          <w:b/>
+          <w:lang w:val="es-ES_tradnl"/>
+        </w:rPr>
+        <w:t>Contexto:</w:t>
+      </w:r>
+    </w:p>
+    <w:p>
+      <w:pPr>
+        <w:autoSpaceDE w:val="0"/>
+        <w:autoSpaceDN w:val="0"/>
+        <w:adjustRightInd w:val="0"/>
+        <w:spacing w:after="0" w:line="240" w:lineRule="auto"/>
+        <w:ind w:left="708"/>
+        <w:rPr>
+          <w:rFonts w:cstheme="minorHAnsi"/>
+          <w:szCs w:val="24"/>
+          <w:lang w:val="es-ES_tradnl"/>
+        </w:rPr>
+      </w:pPr>
+      <w:r>
+        <w:rPr>
+          <w:rFonts w:cstheme="minorHAnsi"/>
+          <w:szCs w:val="24"/>
+          <w:lang w:val="es-ES_tradnl"/>
+        </w:rPr>
+        <w:t>En los tiempos que corren,</w:t>
+      </w:r>
+      <w:r>
+        <w:rPr>
+          <w:rFonts w:cstheme="minorHAnsi"/>
+          <w:b/>
+          <w:bCs/>
+          <w:szCs w:val="24"/>
+          <w:lang w:val="es-ES_tradnl"/>
+        </w:rPr>
+        <w:t xml:space="preserve"> la tecnología y las plataformas digitales </w:t>
+      </w:r>
+      <w:r>
+        <w:rPr>
+          <w:rFonts w:cstheme="minorHAnsi"/>
+          <w:szCs w:val="24"/>
+          <w:lang w:val="es-ES_tradnl"/>
+        </w:rPr>
+        <w:t xml:space="preserve">son las que controlan nuestra vida. Hacer la compra, reservar un viaje o comprar unas entradas son unas tareas que se pueden realizar sin ningún esfuerzo de manera telemática.  Sin embargo, seguimos acudiendo a la consulta del médico para que nos recete algún medicamento contra el resfriado o para resolver cualquier otra duda de escasa importancia y fácil resolución. Por otro lado, la población española está sufriendo un </w:t>
+      </w:r>
+      <w:r>
+        <w:rPr>
+          <w:rFonts w:cstheme="minorHAnsi"/>
+          <w:szCs w:val="24"/>
+          <w:lang w:val="es-ES_tradnl"/>
+        </w:rPr>
+        <w:t>envejecimiento como</w:t>
+      </w:r>
+      <w:r>
+        <w:rPr>
+          <w:rFonts w:cstheme="minorHAnsi"/>
+          <w:szCs w:val="24"/>
+          <w:lang w:val="es-ES_tradnl"/>
+        </w:rPr>
+        <w:t xml:space="preserve"> consecuencia de la reducción de la natalidad a nivel nacional y el aumento de la esperanza de vida. </w:t>
+      </w:r>
+    </w:p>
+    <w:p>
+      <w:pPr>
+        <w:autoSpaceDE w:val="0"/>
+        <w:autoSpaceDN w:val="0"/>
+        <w:adjustRightInd w:val="0"/>
+        <w:spacing w:after="0" w:line="240" w:lineRule="auto"/>
+        <w:ind w:left="708"/>
+        <w:rPr>
+          <w:rFonts w:cstheme="minorHAnsi"/>
+          <w:szCs w:val="24"/>
+          <w:lang w:val="es-ES_tradnl"/>
+        </w:rPr>
+      </w:pPr>
+    </w:p>
+    <w:p>
+      <w:pPr>
+        <w:autoSpaceDE w:val="0"/>
+        <w:autoSpaceDN w:val="0"/>
+        <w:adjustRightInd w:val="0"/>
+        <w:spacing w:after="0" w:line="240" w:lineRule="auto"/>
+        <w:ind w:left="708"/>
+        <w:rPr>
+          <w:rFonts w:cstheme="minorHAnsi"/>
+          <w:szCs w:val="24"/>
+          <w:lang w:val="es-ES_tradnl"/>
+        </w:rPr>
+      </w:pPr>
+      <w:r>
+        <w:rPr>
+          <w:rFonts w:cstheme="minorHAnsi"/>
+          <w:szCs w:val="24"/>
+          <w:lang w:val="es-ES_tradnl"/>
+        </w:rPr>
+        <w:t xml:space="preserve">España cuenta con uno de los </w:t>
+      </w:r>
+      <w:r>
+        <w:rPr>
+          <w:rFonts w:cstheme="minorHAnsi"/>
+          <w:szCs w:val="24"/>
+          <w:lang w:val="es-ES_tradnl"/>
+        </w:rPr>
+        <w:t>sistemas sanitarios</w:t>
+      </w:r>
+      <w:r>
+        <w:rPr>
+          <w:rFonts w:cstheme="minorHAnsi"/>
+          <w:szCs w:val="24"/>
+          <w:lang w:val="es-ES_tradnl"/>
+        </w:rPr>
+        <w:t xml:space="preserve"> de mayor calidad ofreciendo buenos resultados. A pesar de ello, la sanidad española tiene graves problemas de sostenibilidad y escalabilidad, impulsados, entre otros, por causas como las anteriormente mencionadas. La elevada demanda de los servicios ha provocado un colapso de </w:t>
+      </w:r>
+      <w:proofErr w:type="gramStart"/>
+      <w:r>
+        <w:rPr>
+          <w:rFonts w:cstheme="minorHAnsi"/>
+          <w:szCs w:val="24"/>
+          <w:lang w:val="es-ES_tradnl"/>
+        </w:rPr>
+        <w:t>los mismos</w:t>
+      </w:r>
+      <w:proofErr w:type="gramEnd"/>
+      <w:r>
+        <w:rPr>
+          <w:rFonts w:cstheme="minorHAnsi"/>
+          <w:szCs w:val="24"/>
+          <w:lang w:val="es-ES_tradnl"/>
+        </w:rPr>
+        <w:t xml:space="preserve"> dando lugar a un deterioro de la calidad del servicio prestado y de la atención recibida por parte de los pacientes. </w:t>
+      </w:r>
+    </w:p>
+    <w:p>
+      <w:pPr>
+        <w:autoSpaceDE w:val="0"/>
+        <w:autoSpaceDN w:val="0"/>
+        <w:adjustRightInd w:val="0"/>
+        <w:spacing w:after="0" w:line="240" w:lineRule="auto"/>
+        <w:ind w:left="708"/>
+        <w:rPr>
+          <w:rFonts w:cstheme="minorHAnsi"/>
+          <w:szCs w:val="24"/>
+          <w:lang w:val="es-ES_tradnl"/>
+        </w:rPr>
+      </w:pPr>
+    </w:p>
+    <w:p>
+      <w:pPr>
+        <w:ind w:left="708"/>
+        <w:rPr>
+          <w:rFonts w:cstheme="minorHAnsi"/>
+          <w:szCs w:val="24"/>
+          <w:lang w:val="es-ES_tradnl"/>
+        </w:rPr>
+      </w:pPr>
+      <w:r>
+        <w:rPr>
+          <w:rFonts w:cstheme="minorHAnsi"/>
+          <w:szCs w:val="24"/>
+          <w:lang w:val="es-ES_tradnl"/>
+        </w:rPr>
+        <w:t xml:space="preserve">La digitalización del sistema sanitario es una de las medidas que puede paliar los problemas que sufre. Gracias a la tecnología disponible </w:t>
+      </w:r>
+      <w:proofErr w:type="gramStart"/>
+      <w:r>
+        <w:rPr>
+          <w:rFonts w:cstheme="minorHAnsi"/>
+          <w:szCs w:val="24"/>
+          <w:lang w:val="es-ES_tradnl"/>
+        </w:rPr>
+        <w:t>a día de hoy</w:t>
+      </w:r>
+      <w:proofErr w:type="gramEnd"/>
+      <w:r>
+        <w:rPr>
+          <w:rFonts w:cstheme="minorHAnsi"/>
+          <w:szCs w:val="24"/>
+          <w:lang w:val="es-ES_tradnl"/>
+        </w:rPr>
+        <w:t xml:space="preserve"> se pueden procesar y analizar grandes cantidades de datos lo que facilitaría ofrecer un servicio de Gestión Remota de Pacientes (GRP). Mediante un servicio de este tipo se liberaría parte de la carga del sistema sanitario y aumentaría la calidad de atención ofrecida a los pacientes.</w:t>
+      </w:r>
+    </w:p>
+    <w:p>
+      <w:pPr>
+        <w:ind w:left="708"/>
+        <w:rPr>
+          <w:rFonts w:cstheme="minorHAnsi"/>
+          <w:sz w:val="21"/>
+          <w:lang w:val="es-ES_tradnl"/>
+        </w:rPr>
+      </w:pPr>
+    </w:p>
+    <w:p>
+      <w:pPr>
+        <w:pStyle w:val="Prrafodelista"/>
+        <w:numPr>
+          <w:ilvl w:val="0"/>
+          <w:numId w:val="4"/>
+        </w:numPr>
+        <w:rPr>
+          <w:rFonts w:cstheme="minorHAnsi"/>
+          <w:sz w:val="21"/>
+          <w:lang w:val="es-ES_tradnl"/>
+        </w:rPr>
+      </w:pPr>
+      <w:r>
+        <w:rPr>
+          <w:rFonts w:cstheme="minorHAnsi"/>
+          <w:sz w:val="21"/>
+          <w:lang w:val="es-ES_tradnl"/>
+        </w:rPr>
+        <w:t xml:space="preserve"> </w:t>
+      </w:r>
+      <w:r>
+        <w:rPr>
+          <w:rFonts w:cstheme="minorHAnsi"/>
+          <w:b/>
+          <w:sz w:val="21"/>
+          <w:lang w:val="es-ES_tradnl"/>
+        </w:rPr>
+        <w:t>Contexto de la empresa:</w:t>
+      </w:r>
+    </w:p>
+    <w:p>
+      <w:pPr>
+        <w:autoSpaceDE w:val="0"/>
+        <w:autoSpaceDN w:val="0"/>
+        <w:adjustRightInd w:val="0"/>
+        <w:spacing w:after="0" w:line="240" w:lineRule="auto"/>
+        <w:ind w:left="708"/>
+        <w:rPr>
+          <w:rFonts w:cstheme="minorHAnsi"/>
+          <w:szCs w:val="24"/>
+          <w:lang w:val="es-ES_tradnl"/>
+        </w:rPr>
+      </w:pPr>
+      <w:r>
+        <w:rPr>
+          <w:rFonts w:cstheme="minorHAnsi"/>
+          <w:szCs w:val="24"/>
+          <w:lang w:val="es-ES_tradnl"/>
+        </w:rPr>
+        <w:t xml:space="preserve">Somos una empresa de tamaño mediano, entre </w:t>
+      </w:r>
+      <w:proofErr w:type="gramStart"/>
+      <w:r>
+        <w:rPr>
+          <w:rFonts w:cstheme="minorHAnsi"/>
+          <w:szCs w:val="24"/>
+          <w:lang w:val="es-ES_tradnl"/>
+        </w:rPr>
+        <w:t xml:space="preserve">50 </w:t>
+      </w:r>
+      <w:r>
+        <w:rPr>
+          <w:rFonts w:cstheme="minorHAnsi"/>
+          <w:szCs w:val="24"/>
+          <w:lang w:val="es-ES_tradnl"/>
+        </w:rPr>
+        <w:t xml:space="preserve"> y</w:t>
+      </w:r>
+      <w:proofErr w:type="gramEnd"/>
+      <w:r>
+        <w:rPr>
+          <w:rFonts w:cstheme="minorHAnsi"/>
+          <w:szCs w:val="24"/>
+          <w:lang w:val="es-ES_tradnl"/>
+        </w:rPr>
+        <w:t xml:space="preserve"> </w:t>
+      </w:r>
+      <w:r>
+        <w:rPr>
+          <w:rFonts w:cstheme="minorHAnsi"/>
+          <w:szCs w:val="24"/>
+          <w:lang w:val="es-ES_tradnl"/>
+        </w:rPr>
+        <w:t>60 empleados, con una organización funcional. Los departamentos en los que se divide la estructura son: Financiero, Control</w:t>
+      </w:r>
+      <w:r>
+        <w:rPr>
+          <w:rFonts w:cstheme="minorHAnsi"/>
+          <w:szCs w:val="24"/>
+          <w:lang w:val="es-ES_tradnl"/>
+        </w:rPr>
+        <w:t xml:space="preserve"> y Calidad</w:t>
+      </w:r>
+      <w:r>
+        <w:rPr>
+          <w:rFonts w:cstheme="minorHAnsi"/>
+          <w:szCs w:val="24"/>
+          <w:lang w:val="es-ES_tradnl"/>
+        </w:rPr>
+        <w:t>, RRHH, Marketing y Ventas.</w:t>
+      </w:r>
+    </w:p>
+    <w:p>
+      <w:pPr>
+        <w:autoSpaceDE w:val="0"/>
+        <w:autoSpaceDN w:val="0"/>
+        <w:adjustRightInd w:val="0"/>
+        <w:spacing w:after="0" w:line="240" w:lineRule="auto"/>
+        <w:ind w:left="708"/>
+        <w:rPr>
+          <w:rFonts w:cstheme="minorHAnsi"/>
+          <w:szCs w:val="24"/>
+          <w:lang w:val="es-ES_tradnl"/>
+        </w:rPr>
+      </w:pPr>
+      <w:r>
+        <w:rPr>
+          <w:rFonts w:cstheme="minorHAnsi"/>
+          <w:szCs w:val="24"/>
+          <w:lang w:val="es-ES_tradnl"/>
+        </w:rPr>
+        <w:t xml:space="preserve">La empresa cuenta con suficientes recursos para gestionar varios recursos de manera simultánea y cuenta con una amplia experiencia en la dirección de proyectos en el sector sanitario. </w:t>
+      </w:r>
+    </w:p>
+    <w:p>
+      <w:pPr>
+        <w:autoSpaceDE w:val="0"/>
+        <w:autoSpaceDN w:val="0"/>
+        <w:adjustRightInd w:val="0"/>
+        <w:spacing w:after="0" w:line="240" w:lineRule="auto"/>
+        <w:ind w:left="708"/>
+        <w:rPr>
+          <w:rFonts w:cstheme="minorHAnsi"/>
+          <w:szCs w:val="24"/>
+          <w:lang w:val="es-ES_tradnl"/>
+        </w:rPr>
+      </w:pPr>
+      <w:r>
+        <w:rPr>
+          <w:rFonts w:cstheme="minorHAnsi"/>
+          <w:szCs w:val="24"/>
+          <w:lang w:val="es-ES_tradnl"/>
+        </w:rPr>
+        <w:t>La empresa cuenta con una PMO compuesta por el director ejecutivo y los gestores funcionales de cada área, siendo de estructura directiva. Esta entidad ejerce un grado de control elevado sobre el proyecto. El objetivo de esta estructura de la PMO es que los gestores funcionales de cada área tengan un mayor control sobre los recursos.</w:t>
+      </w:r>
+    </w:p>
+    <w:p>
+      <w:pPr>
+        <w:autoSpaceDE w:val="0"/>
+        <w:autoSpaceDN w:val="0"/>
+        <w:adjustRightInd w:val="0"/>
+        <w:spacing w:after="0" w:line="240" w:lineRule="auto"/>
+        <w:ind w:left="708"/>
+        <w:rPr>
+          <w:rFonts w:cstheme="minorHAnsi"/>
+          <w:szCs w:val="24"/>
+          <w:lang w:val="es-ES_tradnl"/>
+        </w:rPr>
+      </w:pPr>
+      <w:r>
+        <w:rPr>
+          <w:rFonts w:cstheme="minorHAnsi"/>
+          <w:szCs w:val="24"/>
+          <w:lang w:val="es-ES_tradnl"/>
+        </w:rPr>
+        <w:t xml:space="preserve">El PM tiene acceso a la totalidad de los recursos, sin embargo, teniendo en cuenta la estructura de la PMO de la empresa, siempre estará en contacto con los gestores funcionales para una correcta distribución de los </w:t>
+      </w:r>
+      <w:proofErr w:type="gramStart"/>
+      <w:r>
+        <w:rPr>
+          <w:rFonts w:cstheme="minorHAnsi"/>
+          <w:szCs w:val="24"/>
+          <w:lang w:val="es-ES_tradnl"/>
+        </w:rPr>
+        <w:t>recursos</w:t>
+      </w:r>
+      <w:proofErr w:type="gramEnd"/>
+      <w:r>
+        <w:rPr>
+          <w:rFonts w:cstheme="minorHAnsi"/>
+          <w:szCs w:val="24"/>
+          <w:lang w:val="es-ES_tradnl"/>
+        </w:rPr>
+        <w:t xml:space="preserve"> aunque es quien toma la última decisión.</w:t>
+      </w:r>
+    </w:p>
+    <w:p>
+      <w:pPr>
+        <w:autoSpaceDE w:val="0"/>
+        <w:autoSpaceDN w:val="0"/>
+        <w:adjustRightInd w:val="0"/>
+        <w:spacing w:after="0" w:line="240" w:lineRule="auto"/>
+        <w:ind w:left="708"/>
+        <w:rPr>
+          <w:rFonts w:cstheme="minorHAnsi"/>
+          <w:szCs w:val="24"/>
+          <w:lang w:val="es-ES_tradnl"/>
+        </w:rPr>
+      </w:pPr>
+    </w:p>
+    <w:p>
+      <w:pPr>
+        <w:ind w:left="708"/>
+        <w:rPr>
+          <w:rFonts w:cstheme="minorHAnsi"/>
+          <w:szCs w:val="24"/>
+          <w:lang w:val="es-ES_tradnl"/>
+        </w:rPr>
+      </w:pPr>
+      <w:r>
+        <w:rPr>
+          <w:rFonts w:cstheme="minorHAnsi"/>
+          <w:szCs w:val="24"/>
+          <w:lang w:val="es-ES_tradnl"/>
+        </w:rPr>
+        <w:t>Nuestros métodos de trabajo siguen las especificaciones de calidad definidas en la normativa ISO 9001, ISO 20000 y el ITIL</w:t>
+      </w:r>
+      <w:r>
+        <w:rPr>
+          <w:rFonts w:cstheme="minorHAnsi"/>
+          <w:szCs w:val="24"/>
+          <w:lang w:val="es-ES_tradnl"/>
+        </w:rPr>
+        <w:t>.</w:t>
+      </w:r>
+    </w:p>
+    <w:p>
+      <w:pPr>
+        <w:ind w:left="708"/>
+        <w:rPr>
+          <w:rFonts w:cstheme="minorHAnsi"/>
+          <w:sz w:val="20"/>
+          <w:lang w:val="es-ES_tradnl"/>
+        </w:rPr>
+      </w:pPr>
+      <w:r>
+        <w:rPr>
+          <w:rFonts w:cstheme="minorHAnsi"/>
+          <w:sz w:val="20"/>
+          <w:lang w:val="es-ES_tradnl"/>
+        </w:rPr>
+        <w:t>-</w:t>
+      </w:r>
+      <w:r>
+        <w:rPr>
+          <w:rFonts w:cstheme="minorHAnsi"/>
+          <w:sz w:val="20"/>
+          <w:lang w:val="es-ES_tradnl"/>
+        </w:rPr>
+        <w:t xml:space="preserve">Director General: </w:t>
+      </w:r>
+      <w:proofErr w:type="spellStart"/>
+      <w:r>
+        <w:rPr>
+          <w:rFonts w:cstheme="minorHAnsi"/>
+          <w:sz w:val="20"/>
+          <w:lang w:val="es-ES_tradnl"/>
+        </w:rPr>
+        <w:t>Constantin</w:t>
+      </w:r>
+      <w:proofErr w:type="spellEnd"/>
+      <w:r>
+        <w:rPr>
+          <w:rFonts w:cstheme="minorHAnsi"/>
+          <w:sz w:val="20"/>
+          <w:lang w:val="es-ES_tradnl"/>
+        </w:rPr>
+        <w:t xml:space="preserve">, </w:t>
+      </w:r>
+      <w:proofErr w:type="spellStart"/>
+      <w:r>
+        <w:rPr>
+          <w:rFonts w:cstheme="minorHAnsi"/>
+          <w:sz w:val="20"/>
+          <w:lang w:val="es-ES_tradnl"/>
+        </w:rPr>
+        <w:t>Boby</w:t>
+      </w:r>
+      <w:proofErr w:type="spellEnd"/>
+      <w:r>
+        <w:rPr>
+          <w:rFonts w:cstheme="minorHAnsi"/>
+          <w:sz w:val="20"/>
+          <w:lang w:val="es-ES_tradnl"/>
+        </w:rPr>
+        <w:t xml:space="preserve"> </w:t>
+      </w:r>
+      <w:proofErr w:type="spellStart"/>
+      <w:r>
+        <w:rPr>
+          <w:rFonts w:cstheme="minorHAnsi"/>
+          <w:sz w:val="20"/>
+          <w:lang w:val="es-ES_tradnl"/>
+        </w:rPr>
+        <w:t>Nicusor</w:t>
+      </w:r>
+      <w:proofErr w:type="spellEnd"/>
+      <w:r>
+        <w:rPr>
+          <w:rFonts w:cstheme="minorHAnsi"/>
+          <w:sz w:val="20"/>
+          <w:lang w:val="es-ES_tradnl"/>
+        </w:rPr>
+        <w:t>.</w:t>
+      </w:r>
+    </w:p>
+    <w:p>
+      <w:pPr>
+        <w:ind w:left="708"/>
+        <w:rPr>
+          <w:rFonts w:cstheme="minorHAnsi"/>
+          <w:sz w:val="20"/>
+          <w:lang w:val="es-ES_tradnl"/>
+        </w:rPr>
+      </w:pPr>
+      <w:r>
+        <w:rPr>
+          <w:rFonts w:cstheme="minorHAnsi"/>
+          <w:sz w:val="20"/>
+          <w:lang w:val="es-ES_tradnl"/>
+        </w:rPr>
+        <w:t xml:space="preserve">-Gestor funcional de Recursos Humanos: </w:t>
+      </w:r>
+      <w:proofErr w:type="spellStart"/>
+      <w:r>
+        <w:rPr>
+          <w:rFonts w:cstheme="minorHAnsi"/>
+          <w:sz w:val="20"/>
+          <w:lang w:val="es-ES_tradnl"/>
+        </w:rPr>
+        <w:t>Lluva</w:t>
+      </w:r>
+      <w:proofErr w:type="spellEnd"/>
+      <w:r>
+        <w:rPr>
+          <w:rFonts w:cstheme="minorHAnsi"/>
+          <w:sz w:val="20"/>
+          <w:lang w:val="es-ES_tradnl"/>
+        </w:rPr>
+        <w:t xml:space="preserve"> Plaza, Sergio</w:t>
+      </w:r>
+    </w:p>
+    <w:p>
+      <w:pPr>
+        <w:ind w:left="708"/>
+        <w:rPr>
+          <w:rFonts w:cstheme="minorHAnsi"/>
+          <w:sz w:val="20"/>
+          <w:lang w:val="es-ES_tradnl"/>
+        </w:rPr>
+      </w:pPr>
+      <w:r>
+        <w:rPr>
+          <w:rFonts w:cstheme="minorHAnsi"/>
+          <w:sz w:val="20"/>
+          <w:lang w:val="es-ES_tradnl"/>
+        </w:rPr>
+        <w:lastRenderedPageBreak/>
+        <w:t>-</w:t>
+      </w:r>
+      <w:r>
+        <w:rPr>
+          <w:rFonts w:cstheme="minorHAnsi"/>
+          <w:sz w:val="20"/>
+          <w:lang w:val="es-ES_tradnl"/>
+        </w:rPr>
+        <w:t xml:space="preserve"> </w:t>
+      </w:r>
+      <w:r>
+        <w:rPr>
+          <w:rFonts w:cstheme="minorHAnsi"/>
+          <w:sz w:val="20"/>
+          <w:lang w:val="es-ES_tradnl"/>
+        </w:rPr>
+        <w:t>Gestor funcional de</w:t>
+      </w:r>
+      <w:r>
+        <w:rPr>
+          <w:rFonts w:cstheme="minorHAnsi"/>
+          <w:sz w:val="20"/>
+          <w:lang w:val="es-ES_tradnl"/>
+        </w:rPr>
+        <w:t xml:space="preserve"> </w:t>
+      </w:r>
+      <w:proofErr w:type="spellStart"/>
+      <w:r>
+        <w:rPr>
+          <w:rFonts w:cstheme="minorHAnsi"/>
+          <w:sz w:val="20"/>
+          <w:lang w:val="es-ES_tradnl"/>
+        </w:rPr>
+        <w:t>Márketing</w:t>
+      </w:r>
+      <w:proofErr w:type="spellEnd"/>
+      <w:r>
+        <w:rPr>
+          <w:rFonts w:cstheme="minorHAnsi"/>
+          <w:sz w:val="20"/>
+          <w:lang w:val="es-ES_tradnl"/>
+        </w:rPr>
+        <w:t xml:space="preserve"> y Ventas: Benito, María de Cortés</w:t>
+      </w:r>
+    </w:p>
+    <w:p>
+      <w:pPr>
+        <w:ind w:left="708"/>
+        <w:rPr>
+          <w:rFonts w:cstheme="minorHAnsi"/>
+          <w:sz w:val="20"/>
+          <w:lang w:val="es-ES_tradnl"/>
+        </w:rPr>
+      </w:pPr>
+      <w:r>
+        <w:rPr>
+          <w:rFonts w:cstheme="minorHAnsi"/>
+          <w:sz w:val="20"/>
+          <w:lang w:val="es-ES_tradnl"/>
+        </w:rPr>
+        <w:t>-</w:t>
+      </w:r>
+      <w:r>
+        <w:rPr>
+          <w:rFonts w:cstheme="minorHAnsi"/>
+          <w:sz w:val="20"/>
+          <w:lang w:val="es-ES_tradnl"/>
+        </w:rPr>
+        <w:t xml:space="preserve"> </w:t>
+      </w:r>
+      <w:r>
+        <w:rPr>
+          <w:rFonts w:cstheme="minorHAnsi"/>
+          <w:sz w:val="20"/>
+          <w:lang w:val="es-ES_tradnl"/>
+        </w:rPr>
+        <w:t>Gestor funcional de</w:t>
+      </w:r>
+      <w:r>
+        <w:rPr>
+          <w:rFonts w:cstheme="minorHAnsi"/>
+          <w:sz w:val="20"/>
+          <w:lang w:val="es-ES_tradnl"/>
+        </w:rPr>
+        <w:t xml:space="preserve"> </w:t>
+      </w:r>
+      <w:r>
+        <w:rPr>
+          <w:rFonts w:cstheme="minorHAnsi"/>
+          <w:sz w:val="20"/>
+          <w:lang w:val="es-ES_tradnl"/>
+        </w:rPr>
+        <w:t>Finanzas: Paniagua Tineo, Alejandro</w:t>
+      </w:r>
+    </w:p>
+    <w:p>
+      <w:pPr>
+        <w:ind w:left="708"/>
+        <w:rPr>
+          <w:rFonts w:cstheme="minorHAnsi"/>
+          <w:sz w:val="20"/>
+          <w:lang w:val="es-ES_tradnl"/>
+        </w:rPr>
+      </w:pPr>
+      <w:r>
+        <w:rPr>
+          <w:rFonts w:cstheme="minorHAnsi"/>
+          <w:sz w:val="20"/>
+          <w:lang w:val="es-ES_tradnl"/>
+        </w:rPr>
+        <w:t xml:space="preserve">- </w:t>
+      </w:r>
+      <w:r>
+        <w:rPr>
+          <w:rFonts w:cstheme="minorHAnsi"/>
+          <w:sz w:val="20"/>
+          <w:lang w:val="es-ES_tradnl"/>
+        </w:rPr>
+        <w:t>Gestor funcional de</w:t>
+      </w:r>
+      <w:r>
+        <w:rPr>
+          <w:rFonts w:cstheme="minorHAnsi"/>
+          <w:sz w:val="20"/>
+          <w:lang w:val="es-ES_tradnl"/>
+        </w:rPr>
+        <w:t xml:space="preserve"> Control y Calidad:  </w:t>
+      </w:r>
+      <w:r>
+        <w:rPr>
+          <w:rFonts w:cstheme="minorHAnsi"/>
+          <w:sz w:val="20"/>
+          <w:lang w:val="es-ES_tradnl"/>
+        </w:rPr>
+        <w:t>Gallego</w:t>
+      </w:r>
+      <w:r>
+        <w:rPr>
+          <w:rFonts w:cstheme="minorHAnsi"/>
+          <w:sz w:val="20"/>
+          <w:lang w:val="es-ES_tradnl"/>
+        </w:rPr>
+        <w:t xml:space="preserve"> Sánchez, Adrián</w:t>
+      </w:r>
+    </w:p>
+    <w:p>
+      <w:pPr>
         <w:pStyle w:val="Prrafodelista"/>
         <w:numPr>
           <w:ilvl w:val="0"/>
@@ -247,36 +963,86 @@
           <w:rStyle w:val="profilecardavatarthumb"/>
           <w:lang w:val="es-ES_tradnl"/>
         </w:rPr>
-        <w:t>Como director del proyecto tendrá autoridad para…</w:t>
+        <w:t xml:space="preserve">Como director del proyecto tendrá autoridad </w:t>
       </w:r>
       <w:r>
         <w:rPr>
           <w:rStyle w:val="profilecardavatarthumb"/>
+          <w:lang w:val="es-ES_tradnl"/>
+        </w:rPr>
+        <w:t>para utilizar todos los recursos de los que dispone la empresa</w:t>
+      </w:r>
+      <w:r>
+        <w:rPr>
+          <w:rStyle w:val="profilecardavatarthumb"/>
+          <w:lang w:val="es-ES_tradnl"/>
+        </w:rPr>
+        <w:t xml:space="preserve">, sin embargo, teniendo en cuenta la estructura de la PMO de la empresa, </w:t>
+      </w:r>
+      <w:r>
+        <w:rPr>
+          <w:rStyle w:val="profilecardavatarthumb"/>
+          <w:lang w:val="es-ES_tradnl"/>
+        </w:rPr>
+        <w:t xml:space="preserve">consulta los distintos jefes </w:t>
+      </w:r>
+      <w:r>
+        <w:rPr>
+          <w:rStyle w:val="profilecardavatarthumb"/>
+          <w:lang w:val="es-ES_tradnl"/>
+        </w:rPr>
+        <w:t>funcionales antes de tomar una decisión.</w:t>
+      </w:r>
+    </w:p>
+    <w:p>
+      <w:pPr>
+        <w:pStyle w:val="Prrafodelista"/>
+        <w:numPr>
+          <w:ilvl w:val="0"/>
+          <w:numId w:val="1"/>
+        </w:numPr>
+        <w:jc w:val="both"/>
+        <w:rPr>
+          <w:lang w:val="es-ES_tradnl"/>
+        </w:rPr>
+      </w:pPr>
+      <w:r>
+        <w:rPr>
           <w:b/>
-          <w:color w:val="FF0000"/>
-          <w:lang w:val="es-ES_tradnl"/>
-        </w:rPr>
-        <w:t xml:space="preserve">DEPENDE DEL TIPO DE ESTRUCTURA DE NUESTRA EMPRESA. EN ESTE LINK HAY INFORMACIÓN QUE NOS PUEDE SERVIR. </w:t>
-      </w:r>
-    </w:p>
-    <w:p>
-      <w:pPr>
-        <w:pStyle w:val="Prrafodelista"/>
-        <w:jc w:val="both"/>
-        <w:rPr>
-          <w:rStyle w:val="profilecardavatarthumb"/>
-          <w:lang w:val="es-ES_tradnl"/>
-        </w:rPr>
-      </w:pPr>
-      <w:hyperlink r:id="rId5" w:history="1">
-        <w:r>
-          <w:rPr>
-            <w:rStyle w:val="Hipervnculo"/>
-            <w:lang w:val="es-ES_tradnl"/>
-          </w:rPr>
-          <w:t>https://www.recursosenprojectmanagement.com/que-es-un-director-de-proyectos/</w:t>
-        </w:r>
-      </w:hyperlink>
+          <w:lang w:val="es-ES_tradnl"/>
+        </w:rPr>
+        <w:t>Justificación del proyecto</w:t>
+      </w:r>
+      <w:r>
+        <w:rPr>
+          <w:lang w:val="es-ES_tradnl"/>
+        </w:rPr>
+        <w:t>:</w:t>
+      </w:r>
+      <w:r>
+        <w:t xml:space="preserve"> </w:t>
+      </w:r>
+    </w:p>
+    <w:p>
+      <w:pPr>
+        <w:pStyle w:val="Prrafodelista"/>
+        <w:jc w:val="both"/>
+      </w:pPr>
+      <w:r>
+        <w:t>La Comunidad de Madrid se cuenta entre las poblaciones con alta esperanza de vida y baja</w:t>
+      </w:r>
+      <w:r>
+        <w:t xml:space="preserve"> tasa de</w:t>
+      </w:r>
+      <w:r>
+        <w:t xml:space="preserve"> natalidad, y por tanto entre aquellas que conocemos como envejecidas. Por este motivo y para facilitar el acceso de los pacientes a la atención primaria sanitaria es necesario implementar un servicio GRP que permita un control médico del paciente sin necesidad de acudir al centro de salud más cercano.  Con este proyecto se pretende dar un pequeño paso más en la transformación digital de la sanidad. </w:t>
+      </w:r>
+    </w:p>
+    <w:p>
+      <w:pPr>
+        <w:pStyle w:val="Prrafodelista"/>
+        <w:jc w:val="both"/>
+      </w:pPr>
     </w:p>
     <w:p>
       <w:pPr>
@@ -295,7 +1061,7 @@
           <w:b/>
           <w:lang w:val="es-ES_tradnl"/>
         </w:rPr>
-        <w:t>Justificación del proyecto</w:t>
+        <w:t>Objetivos del proyecto</w:t>
       </w:r>
       <w:r>
         <w:rPr>
@@ -303,69 +1069,1179 @@
         </w:rPr>
         <w:t>:</w:t>
       </w:r>
-      <w:r>
+    </w:p>
+    <w:p>
+      <w:pPr>
+        <w:pStyle w:val="Prrafodelista"/>
+        <w:numPr>
+          <w:ilvl w:val="0"/>
+          <w:numId w:val="2"/>
+        </w:numPr>
+        <w:jc w:val="both"/>
+        <w:rPr>
+          <w:lang w:val="es-ES_tradnl"/>
+        </w:rPr>
+      </w:pPr>
+      <w:r>
+        <w:rPr>
+          <w:lang w:val="es-ES_tradnl"/>
+        </w:rPr>
+        <w:t>Mejorar la calidad del servicio de atención primaria sanitaria en la Comunidad de Madrid.</w:t>
+      </w:r>
+    </w:p>
+    <w:p>
+      <w:pPr>
+        <w:pStyle w:val="Prrafodelista"/>
+        <w:numPr>
+          <w:ilvl w:val="0"/>
+          <w:numId w:val="2"/>
+        </w:numPr>
+        <w:jc w:val="both"/>
+        <w:rPr>
+          <w:lang w:val="es-ES_tradnl"/>
+        </w:rPr>
+      </w:pPr>
+      <w:r>
+        <w:rPr>
+          <w:lang w:val="es-ES_tradnl"/>
+        </w:rPr>
+        <w:t xml:space="preserve">Formación de personal médico y pacientes en la utilización del servicio </w:t>
+      </w:r>
+      <w:proofErr w:type="spellStart"/>
+      <w:r>
+        <w:rPr>
+          <w:i/>
+          <w:lang w:val="es-ES_tradnl"/>
+        </w:rPr>
+        <w:t>MeCuida</w:t>
+      </w:r>
+      <w:proofErr w:type="spellEnd"/>
+      <w:r>
+        <w:rPr>
+          <w:lang w:val="es-ES_tradnl"/>
+        </w:rPr>
+        <w:t>.</w:t>
+      </w:r>
+    </w:p>
+    <w:p>
+      <w:pPr>
+        <w:pStyle w:val="Prrafodelista"/>
+        <w:numPr>
+          <w:ilvl w:val="0"/>
+          <w:numId w:val="2"/>
+        </w:numPr>
+        <w:jc w:val="both"/>
+        <w:rPr>
+          <w:lang w:val="es-ES_tradnl"/>
+        </w:rPr>
+      </w:pPr>
+      <w:r>
+        <w:rPr>
+          <w:lang w:val="es-ES_tradnl"/>
+        </w:rPr>
+        <w:t>Integración y pruebas del servicio antes de ser implantado.</w:t>
+      </w:r>
+    </w:p>
+    <w:p>
+      <w:pPr>
+        <w:pStyle w:val="Prrafodelista"/>
+        <w:numPr>
+          <w:ilvl w:val="0"/>
+          <w:numId w:val="2"/>
+        </w:numPr>
+        <w:jc w:val="both"/>
+        <w:rPr>
+          <w:lang w:val="es-ES_tradnl"/>
+        </w:rPr>
+      </w:pPr>
+      <w:r>
+        <w:rPr>
+          <w:lang w:val="es-ES_tradnl"/>
+        </w:rPr>
+        <w:t xml:space="preserve">Servicio de </w:t>
+      </w:r>
+      <w:proofErr w:type="spellStart"/>
+      <w:r>
+        <w:rPr>
+          <w:lang w:val="es-ES_tradnl"/>
+        </w:rPr>
+        <w:t>Call</w:t>
+      </w:r>
+      <w:proofErr w:type="spellEnd"/>
+      <w:r>
+        <w:rPr>
+          <w:lang w:val="es-ES_tradnl"/>
+        </w:rPr>
+        <w:t>-</w:t>
+      </w:r>
+      <w:r>
+        <w:rPr>
+          <w:lang w:val="es-ES_tradnl"/>
+        </w:rPr>
+        <w:t>Cent</w:t>
+      </w:r>
+      <w:r>
+        <w:rPr>
+          <w:lang w:val="es-ES_tradnl"/>
+        </w:rPr>
+        <w:t>re</w:t>
+      </w:r>
+      <w:r>
+        <w:rPr>
+          <w:lang w:val="es-ES_tradnl"/>
+        </w:rPr>
+        <w:t xml:space="preserve"> para dudas con respecto a </w:t>
+      </w:r>
+      <w:proofErr w:type="spellStart"/>
+      <w:r>
+        <w:rPr>
+          <w:i/>
+          <w:lang w:val="es-ES_tradnl"/>
+        </w:rPr>
+        <w:t>MeCuida</w:t>
+      </w:r>
+      <w:proofErr w:type="spellEnd"/>
+      <w:r>
+        <w:rPr>
+          <w:lang w:val="es-ES_tradnl"/>
+        </w:rPr>
+        <w:t>.</w:t>
+      </w:r>
+    </w:p>
+    <w:p>
+      <w:pPr>
+        <w:pStyle w:val="Prrafodelista"/>
+        <w:numPr>
+          <w:ilvl w:val="0"/>
+          <w:numId w:val="2"/>
+        </w:numPr>
+        <w:jc w:val="both"/>
+        <w:rPr>
+          <w:lang w:val="es-ES_tradnl"/>
+        </w:rPr>
+      </w:pPr>
+      <w:r>
+        <w:rPr>
+          <w:lang w:val="es-ES_tradnl"/>
+        </w:rPr>
+        <w:t>Control de procesos con las empresas involucradas durante el desarrollo.</w:t>
+      </w:r>
+    </w:p>
+    <w:p>
+      <w:pPr>
+        <w:pStyle w:val="Prrafodelista"/>
+        <w:numPr>
+          <w:ilvl w:val="0"/>
+          <w:numId w:val="2"/>
+        </w:numPr>
+        <w:jc w:val="both"/>
+        <w:rPr>
+          <w:lang w:val="es-ES_tradnl"/>
+        </w:rPr>
+      </w:pPr>
+      <w:r>
+        <w:rPr>
+          <w:lang w:val="es-ES_tradnl"/>
+        </w:rPr>
+        <w:t>Mejorar el grado de control de los pacientes con enfermedades crónicas.</w:t>
+      </w:r>
+    </w:p>
+    <w:p>
+      <w:pPr>
+        <w:pStyle w:val="Prrafodelista"/>
+        <w:numPr>
+          <w:ilvl w:val="0"/>
+          <w:numId w:val="2"/>
+        </w:numPr>
+        <w:jc w:val="both"/>
+        <w:rPr>
+          <w:lang w:val="es-ES_tradnl"/>
+        </w:rPr>
+      </w:pPr>
+      <w:r>
+        <w:rPr>
+          <w:lang w:val="es-ES_tradnl"/>
+        </w:rPr>
+        <w:t>Establecer acuerdos con las empresas involucradas en la implementación del servicio a fin de atender a la planificación temporal establecida.</w:t>
+      </w:r>
+    </w:p>
+    <w:p>
+      <w:pPr>
+        <w:pStyle w:val="Prrafodelista"/>
+        <w:numPr>
+          <w:ilvl w:val="0"/>
+          <w:numId w:val="2"/>
+        </w:numPr>
+        <w:jc w:val="both"/>
+        <w:rPr>
+          <w:lang w:val="es-ES_tradnl"/>
+        </w:rPr>
+      </w:pPr>
+      <w:r>
+        <w:rPr>
+          <w:lang w:val="es-ES_tradnl"/>
+        </w:rPr>
+        <w:t>Finalización del proyecto máximo en un 1 año natural.</w:t>
+      </w:r>
+    </w:p>
+    <w:p>
+      <w:pPr>
+        <w:pStyle w:val="Prrafodelista"/>
+        <w:ind w:left="1080"/>
+        <w:jc w:val="both"/>
+        <w:rPr>
+          <w:lang w:val="es-ES_tradnl"/>
+        </w:rPr>
+      </w:pPr>
+    </w:p>
+    <w:p>
+      <w:pPr>
+        <w:pStyle w:val="Prrafodelista"/>
+        <w:numPr>
+          <w:ilvl w:val="0"/>
+          <w:numId w:val="1"/>
+        </w:numPr>
+        <w:jc w:val="both"/>
+        <w:rPr>
+          <w:lang w:val="es-ES_tradnl"/>
+        </w:rPr>
+      </w:pPr>
+      <w:r>
+        <w:rPr>
+          <w:b/>
+          <w:lang w:val="es-ES_tradnl"/>
+        </w:rPr>
+        <w:t>Requisitos de aprobación</w:t>
+      </w:r>
+      <w:r>
+        <w:rPr>
+          <w:b/>
+          <w:lang w:val="es-ES_tradnl"/>
+        </w:rPr>
+        <w:t>/ Requisitos de alto nivel</w:t>
+      </w:r>
+      <w:r>
+        <w:rPr>
+          <w:lang w:val="es-ES_tradnl"/>
+        </w:rPr>
+        <w:t>:</w:t>
+      </w:r>
+    </w:p>
+    <w:p>
+      <w:pPr>
+        <w:pStyle w:val="Prrafodelista"/>
+        <w:numPr>
+          <w:ilvl w:val="0"/>
+          <w:numId w:val="3"/>
+        </w:numPr>
+        <w:jc w:val="both"/>
+        <w:rPr>
+          <w:lang w:val="es-ES_tradnl"/>
+        </w:rPr>
+      </w:pPr>
+      <w:r>
+        <w:rPr>
+          <w:b/>
+          <w:lang w:val="es-ES_tradnl"/>
+        </w:rPr>
+        <w:t>Requisitos técnicos:</w:t>
+      </w:r>
+    </w:p>
+    <w:p>
+      <w:pPr>
+        <w:pStyle w:val="Prrafodelista"/>
+        <w:ind w:left="1080"/>
+        <w:jc w:val="both"/>
+        <w:rPr>
+          <w:lang w:val="es-ES_tradnl"/>
+        </w:rPr>
+      </w:pPr>
+      <w:r>
+        <w:rPr>
+          <w:lang w:val="es-ES_tradnl"/>
+        </w:rPr>
+        <w:t>Servicio ininterrumpido las 24 horas del día para cada paciente.</w:t>
+      </w:r>
+    </w:p>
+    <w:p>
+      <w:pPr>
+        <w:pStyle w:val="Prrafodelista"/>
+        <w:ind w:left="1080"/>
+        <w:jc w:val="both"/>
+        <w:rPr>
+          <w:lang w:val="es-ES_tradnl"/>
+        </w:rPr>
+      </w:pPr>
+      <w:r>
+        <w:rPr>
+          <w:lang w:val="es-ES_tradnl"/>
+        </w:rPr>
+        <w:t>Registro de datos de los pacientes en base de datos de la Comunidad de Madrid.</w:t>
+      </w:r>
+    </w:p>
+    <w:p>
+      <w:pPr>
+        <w:pStyle w:val="Prrafodelista"/>
+        <w:ind w:left="1080"/>
+        <w:jc w:val="both"/>
+        <w:rPr>
+          <w:lang w:val="es-ES_tradnl"/>
+        </w:rPr>
+      </w:pPr>
+      <w:r>
+        <w:rPr>
+          <w:lang w:val="es-ES_tradnl"/>
+        </w:rPr>
+        <w:t>En caso de fallo, sustitución de equipos en menos de 24 horas.</w:t>
+      </w:r>
+    </w:p>
+    <w:p>
+      <w:pPr>
+        <w:pStyle w:val="Prrafodelista"/>
+        <w:numPr>
+          <w:ilvl w:val="0"/>
+          <w:numId w:val="3"/>
+        </w:numPr>
+        <w:jc w:val="both"/>
+        <w:rPr>
+          <w:lang w:val="es-ES_tradnl"/>
+        </w:rPr>
+      </w:pPr>
+      <w:r>
+        <w:rPr>
+          <w:b/>
+          <w:lang w:val="es-ES_tradnl"/>
+        </w:rPr>
+        <w:t>Requisitos de empresa</w:t>
+      </w:r>
+      <w:r>
+        <w:rPr>
+          <w:lang w:val="es-ES_tradnl"/>
+        </w:rPr>
+        <w:t>:</w:t>
+      </w:r>
+    </w:p>
+    <w:p>
+      <w:pPr>
+        <w:pStyle w:val="Prrafodelista"/>
+        <w:ind w:left="1080"/>
+        <w:jc w:val="both"/>
+        <w:rPr>
+          <w:lang w:val="es-ES_tradnl"/>
+        </w:rPr>
+      </w:pPr>
+      <w:r>
+        <w:rPr>
+          <w:lang w:val="es-ES_tradnl"/>
+        </w:rPr>
+        <w:t>Cumplimiento de las políticas de calidad de la empresa.</w:t>
+      </w:r>
+    </w:p>
+    <w:p>
+      <w:pPr>
+        <w:pStyle w:val="Prrafodelista"/>
+        <w:ind w:left="1080"/>
+        <w:jc w:val="both"/>
+        <w:rPr>
+          <w:lang w:val="es-ES_tradnl"/>
+        </w:rPr>
+      </w:pPr>
+      <w:r>
+        <w:rPr>
+          <w:lang w:val="es-ES_tradnl"/>
+        </w:rPr>
+        <w:t>Cumplimiento de las políticas de protección de datos de la Comunidad de Madrid.</w:t>
+      </w:r>
+    </w:p>
+    <w:p>
+      <w:pPr>
+        <w:pStyle w:val="Prrafodelista"/>
+        <w:ind w:left="1080"/>
+        <w:jc w:val="both"/>
+        <w:rPr>
+          <w:lang w:val="es-ES_tradnl"/>
+        </w:rPr>
+      </w:pPr>
+      <w:r>
+        <w:rPr>
+          <w:lang w:val="es-ES_tradnl"/>
+        </w:rPr>
+        <w:t>Selección de equipamiento informático y médico para pacientes.</w:t>
+      </w:r>
+    </w:p>
+    <w:p>
+      <w:pPr>
+        <w:pStyle w:val="Prrafodelista"/>
+        <w:ind w:left="1080"/>
+        <w:jc w:val="both"/>
+        <w:rPr>
+          <w:lang w:val="es-ES_tradnl"/>
+        </w:rPr>
+      </w:pPr>
+    </w:p>
+    <w:p>
+      <w:pPr>
+        <w:pStyle w:val="Prrafodelista"/>
+        <w:ind w:left="1080"/>
+        <w:jc w:val="both"/>
+        <w:rPr>
+          <w:lang w:val="es-ES_tradnl"/>
+        </w:rPr>
+      </w:pPr>
+    </w:p>
+    <w:p>
+      <w:pPr>
+        <w:pStyle w:val="Prrafodelista"/>
+        <w:numPr>
+          <w:ilvl w:val="0"/>
+          <w:numId w:val="1"/>
+        </w:numPr>
+        <w:jc w:val="both"/>
+        <w:rPr>
+          <w:lang w:val="es-ES_tradnl"/>
+        </w:rPr>
+      </w:pPr>
+      <w:r>
+        <w:rPr>
+          <w:b/>
+          <w:lang w:val="es-ES_tradnl"/>
+        </w:rPr>
+        <w:t>Criterios de éxito del proyecto</w:t>
+      </w:r>
+      <w:r>
+        <w:rPr>
+          <w:lang w:val="es-ES_tradnl"/>
+        </w:rPr>
+        <w:t>:</w:t>
+      </w:r>
+    </w:p>
+    <w:p>
+      <w:pPr>
+        <w:pStyle w:val="Prrafodelista"/>
+        <w:jc w:val="both"/>
+        <w:rPr>
+          <w:lang w:val="es-ES_tradnl"/>
+        </w:rPr>
+      </w:pPr>
+      <w:r>
+        <w:rPr>
+          <w:lang w:val="es-ES_tradnl"/>
+        </w:rPr>
+        <w:t>Para considerar exitoso el resultado de este proyecto se estiman los siguientes criterios:</w:t>
+      </w:r>
+    </w:p>
+    <w:p>
+      <w:pPr>
+        <w:pStyle w:val="Prrafodelista"/>
+        <w:numPr>
+          <w:ilvl w:val="0"/>
+          <w:numId w:val="3"/>
+        </w:numPr>
+        <w:jc w:val="both"/>
+        <w:rPr>
+          <w:lang w:val="es-ES_tradnl"/>
+        </w:rPr>
+      </w:pPr>
+      <w:r>
+        <w:rPr>
+          <w:lang w:val="es-ES_tradnl"/>
+        </w:rPr>
+        <w:t xml:space="preserve">Personal médico y pacientes con formados en la utilización del servicio </w:t>
+      </w:r>
+      <w:proofErr w:type="spellStart"/>
+      <w:r>
+        <w:rPr>
+          <w:lang w:val="es-ES_tradnl"/>
+        </w:rPr>
+        <w:t>Me</w:t>
+      </w:r>
+      <w:r>
+        <w:rPr>
+          <w:lang w:val="es-ES_tradnl"/>
+        </w:rPr>
+        <w:t>Cuida</w:t>
+      </w:r>
+      <w:proofErr w:type="spellEnd"/>
+      <w:r>
+        <w:rPr>
+          <w:lang w:val="es-ES_tradnl"/>
+        </w:rPr>
+        <w:t>.</w:t>
+      </w:r>
+    </w:p>
+    <w:p>
+      <w:pPr>
+        <w:pStyle w:val="Prrafodelista"/>
+        <w:numPr>
+          <w:ilvl w:val="0"/>
+          <w:numId w:val="3"/>
+        </w:numPr>
+        <w:jc w:val="both"/>
+        <w:rPr>
+          <w:lang w:val="es-ES_tradnl"/>
+        </w:rPr>
+      </w:pPr>
+      <w:r>
+        <w:rPr>
+          <w:lang w:val="es-ES_tradnl"/>
+        </w:rPr>
+        <w:t xml:space="preserve">Pleno funcionamiento del servicio en los hospitales/centros médicos </w:t>
+      </w:r>
+      <w:r>
+        <w:rPr>
+          <w:lang w:val="es-ES_tradnl"/>
+        </w:rPr>
+        <w:t>acordados.</w:t>
+      </w:r>
+    </w:p>
+    <w:p>
+      <w:pPr>
+        <w:pStyle w:val="Prrafodelista"/>
+        <w:numPr>
+          <w:ilvl w:val="0"/>
+          <w:numId w:val="3"/>
+        </w:numPr>
+        <w:jc w:val="both"/>
+        <w:rPr>
+          <w:lang w:val="es-ES_tradnl"/>
+        </w:rPr>
+      </w:pPr>
+      <w:r>
+        <w:rPr>
+          <w:lang w:val="es-ES_tradnl"/>
+        </w:rPr>
+        <w:t>Finalización del proyecto en 1 año natural desde la fecha de inicio.</w:t>
+      </w:r>
+    </w:p>
+    <w:p>
+      <w:pPr>
+        <w:pStyle w:val="Prrafodelista"/>
+        <w:numPr>
+          <w:ilvl w:val="0"/>
+          <w:numId w:val="3"/>
+        </w:numPr>
+        <w:jc w:val="both"/>
+        <w:rPr>
+          <w:lang w:val="es-ES_tradnl"/>
+        </w:rPr>
+      </w:pPr>
+      <w:r>
+        <w:rPr>
+          <w:lang w:val="es-ES_tradnl"/>
+        </w:rPr>
+        <w:t xml:space="preserve">Reducción </w:t>
+      </w:r>
+      <w:r>
+        <w:rPr>
+          <w:lang w:val="es-ES_tradnl"/>
+        </w:rPr>
+        <w:t xml:space="preserve">en un 25% </w:t>
+      </w:r>
+      <w:r>
+        <w:rPr>
+          <w:lang w:val="es-ES_tradnl"/>
+        </w:rPr>
+        <w:t>las urgencias en el hospital por descompensación.</w:t>
+      </w:r>
+    </w:p>
+    <w:p>
+      <w:pPr>
+        <w:pStyle w:val="Prrafodelista"/>
+        <w:numPr>
+          <w:ilvl w:val="0"/>
+          <w:numId w:val="3"/>
+        </w:numPr>
+        <w:jc w:val="both"/>
+        <w:rPr>
+          <w:lang w:val="es-ES_tradnl"/>
+        </w:rPr>
+      </w:pPr>
+      <w:r>
+        <w:rPr>
+          <w:lang w:val="es-ES_tradnl"/>
+        </w:rPr>
+        <w:t>Reducción en un 25% la probabilidad de ingreso no programado en el Hospital.</w:t>
+      </w:r>
+    </w:p>
+    <w:p>
+      <w:pPr>
+        <w:pStyle w:val="Prrafodelista"/>
+        <w:numPr>
+          <w:ilvl w:val="0"/>
+          <w:numId w:val="3"/>
+        </w:numPr>
+        <w:jc w:val="both"/>
+        <w:rPr>
+          <w:lang w:val="es-ES_tradnl"/>
+        </w:rPr>
+      </w:pPr>
+      <w:r>
+        <w:rPr>
+          <w:lang w:val="es-ES_tradnl"/>
+        </w:rPr>
+        <w:t>Re</w:t>
+      </w:r>
+      <w:r>
+        <w:rPr>
+          <w:lang w:val="es-ES_tradnl"/>
+        </w:rPr>
+        <w:t>d</w:t>
+      </w:r>
+      <w:r>
+        <w:rPr>
+          <w:lang w:val="es-ES_tradnl"/>
+        </w:rPr>
+        <w:t>ucción en un 20% la probabilidad de ingreso hospitalario por descompensación.</w:t>
+      </w:r>
+    </w:p>
+    <w:p>
+      <w:pPr>
+        <w:pStyle w:val="Prrafodelista"/>
+        <w:numPr>
+          <w:ilvl w:val="0"/>
+          <w:numId w:val="3"/>
+        </w:numPr>
+        <w:jc w:val="both"/>
+        <w:rPr>
+          <w:lang w:val="es-ES_tradnl"/>
+        </w:rPr>
+      </w:pPr>
+      <w:r>
+        <w:rPr>
+          <w:lang w:val="es-ES_tradnl"/>
+        </w:rPr>
+        <w:t xml:space="preserve">Reducción en un </w:t>
+      </w:r>
+      <w:r>
+        <w:rPr>
+          <w:lang w:val="es-ES_tradnl"/>
+        </w:rPr>
+        <w:t>25-30</w:t>
+      </w:r>
+      <w:r>
+        <w:rPr>
+          <w:lang w:val="es-ES_tradnl"/>
+        </w:rPr>
+        <w:t>%</w:t>
+      </w:r>
+      <w:r>
+        <w:rPr>
+          <w:lang w:val="es-ES_tradnl"/>
+        </w:rPr>
+        <w:t xml:space="preserve"> la tasa de mortalidad </w:t>
+      </w:r>
+      <w:r>
+        <w:rPr>
+          <w:lang w:val="es-ES_tradnl"/>
+        </w:rPr>
+        <w:t>del grupo focal.</w:t>
+      </w:r>
+    </w:p>
+    <w:p>
+      <w:pPr>
+        <w:pStyle w:val="Prrafodelista"/>
+        <w:numPr>
+          <w:ilvl w:val="0"/>
+          <w:numId w:val="3"/>
+        </w:numPr>
+        <w:jc w:val="both"/>
+        <w:rPr>
+          <w:lang w:val="es-ES_tradnl"/>
+        </w:rPr>
+      </w:pPr>
+      <w:r>
+        <w:rPr>
+          <w:lang w:val="es-ES_tradnl"/>
+        </w:rPr>
+        <w:t>Reducción de los costes</w:t>
+      </w:r>
+      <w:r>
+        <w:rPr>
+          <w:lang w:val="es-ES_tradnl"/>
+        </w:rPr>
+        <w:t xml:space="preserve"> en un 25%.</w:t>
+      </w:r>
+    </w:p>
+    <w:p>
+      <w:pPr>
+        <w:pStyle w:val="Prrafodelista"/>
+        <w:ind w:left="1080"/>
+        <w:jc w:val="both"/>
+        <w:rPr>
+          <w:lang w:val="es-ES_tradnl"/>
+        </w:rPr>
+      </w:pPr>
+    </w:p>
+    <w:p>
+      <w:pPr>
+        <w:pStyle w:val="Prrafodelista"/>
+        <w:numPr>
+          <w:ilvl w:val="0"/>
+          <w:numId w:val="1"/>
+        </w:numPr>
+        <w:jc w:val="both"/>
+        <w:rPr>
+          <w:b/>
+          <w:lang w:val="es-ES_tradnl"/>
+        </w:rPr>
+      </w:pPr>
+      <w:r>
+        <w:rPr>
+          <w:b/>
+          <w:lang w:val="es-ES_tradnl"/>
+        </w:rPr>
+        <w:t>Suposiciones</w:t>
+      </w:r>
+      <w:r>
+        <w:rPr>
+          <w:b/>
+          <w:lang w:val="es-ES_tradnl"/>
+        </w:rPr>
+        <w:t xml:space="preserve"> y restricciones</w:t>
+      </w:r>
+      <w:r>
+        <w:rPr>
+          <w:b/>
+          <w:lang w:val="es-ES_tradnl"/>
+        </w:rPr>
+        <w:t>:</w:t>
+      </w:r>
+    </w:p>
+    <w:p>
+      <w:pPr>
+        <w:pStyle w:val="Prrafodelista"/>
+        <w:numPr>
+          <w:ilvl w:val="0"/>
+          <w:numId w:val="3"/>
+        </w:numPr>
+        <w:jc w:val="both"/>
+        <w:rPr>
+          <w:lang w:val="es-ES_tradnl"/>
+        </w:rPr>
+      </w:pPr>
+      <w:r>
+        <w:rPr>
+          <w:lang w:val="es-ES_tradnl"/>
+        </w:rPr>
+        <w:t>Desconocimiento completo del funcionamiento del software por parte de personal médico y pacientes para formación inicial.</w:t>
+      </w:r>
+    </w:p>
+    <w:p>
+      <w:pPr>
+        <w:pStyle w:val="Prrafodelista"/>
+        <w:numPr>
+          <w:ilvl w:val="0"/>
+          <w:numId w:val="3"/>
+        </w:numPr>
+        <w:jc w:val="both"/>
+        <w:rPr>
+          <w:lang w:val="es-ES_tradnl"/>
+        </w:rPr>
+      </w:pPr>
+      <w:r>
+        <w:rPr>
+          <w:lang w:val="es-ES_tradnl"/>
+        </w:rPr>
+        <w:t>Selección de pacientes previa por parte del personal sanitario que recibirán el servicio.</w:t>
+      </w:r>
+    </w:p>
+    <w:p>
+      <w:pPr>
+        <w:pStyle w:val="Prrafodelista"/>
+        <w:numPr>
+          <w:ilvl w:val="0"/>
+          <w:numId w:val="3"/>
+        </w:numPr>
+        <w:jc w:val="both"/>
+        <w:rPr>
+          <w:lang w:val="es-ES_tradnl"/>
+        </w:rPr>
+      </w:pPr>
+      <w:r>
+        <w:rPr>
+          <w:lang w:val="es-ES_tradnl"/>
+        </w:rPr>
+        <w:t xml:space="preserve">Que la empresa subcontratada para el almacenamiento de los datos de los pacientes que usen el servicio cumplirá con la normativa de protección de datos actual. </w:t>
+      </w:r>
+      <w:r>
+        <w:rPr>
+          <w:lang w:val="es-ES_tradnl"/>
+        </w:rPr>
+        <w:t>(RGPD)</w:t>
+      </w:r>
+    </w:p>
+    <w:p>
+      <w:pPr>
+        <w:pStyle w:val="Prrafodelista"/>
+        <w:numPr>
+          <w:ilvl w:val="0"/>
+          <w:numId w:val="3"/>
+        </w:numPr>
+        <w:jc w:val="both"/>
+        <w:rPr>
+          <w:lang w:val="es-ES_tradnl"/>
+        </w:rPr>
+      </w:pPr>
+      <w:r>
+        <w:rPr>
+          <w:lang w:val="es-ES_tradnl"/>
+        </w:rPr>
+        <w:t>Tras acuerdos con las empresas involucradas en el desarrollo del servicio cumplirán con el cronograma establecido.</w:t>
+      </w:r>
+    </w:p>
+    <w:p>
+      <w:pPr>
+        <w:pStyle w:val="Prrafodelista"/>
+        <w:numPr>
+          <w:ilvl w:val="0"/>
+          <w:numId w:val="3"/>
+        </w:numPr>
+        <w:rPr>
+          <w:lang w:val="es-ES_tradnl"/>
+        </w:rPr>
+      </w:pPr>
+      <w:r>
+        <w:rPr>
+          <w:lang w:val="es-ES_tradnl"/>
+        </w:rPr>
+        <w:t xml:space="preserve">Licencias de uso de software activas durante el tiempo acordado de prestación del servicio. </w:t>
+      </w:r>
+    </w:p>
+    <w:p>
+      <w:pPr>
+        <w:pStyle w:val="Prrafodelista"/>
+        <w:numPr>
+          <w:ilvl w:val="0"/>
+          <w:numId w:val="3"/>
+        </w:numPr>
+        <w:rPr>
+          <w:lang w:val="es-ES_tradnl"/>
+        </w:rPr>
+      </w:pPr>
+      <w:r>
+        <w:rPr>
+          <w:lang w:val="es-ES_tradnl"/>
+        </w:rPr>
+        <w:t>Selección de hospitales/centros de salud donde se implantará el servicio realizada por la Conserjería de Sanidad de la Comunidad de Madrid.</w:t>
+      </w:r>
+    </w:p>
+    <w:p>
+      <w:pPr>
+        <w:pStyle w:val="Prrafodelista"/>
+        <w:ind w:left="1080"/>
+        <w:jc w:val="both"/>
+        <w:rPr>
+          <w:lang w:val="es-ES_tradnl"/>
+        </w:rPr>
+      </w:pPr>
+    </w:p>
+    <w:p>
+      <w:pPr>
+        <w:pStyle w:val="Prrafodelista"/>
+        <w:numPr>
+          <w:ilvl w:val="0"/>
+          <w:numId w:val="1"/>
+        </w:numPr>
+        <w:jc w:val="both"/>
+        <w:rPr>
+          <w:lang w:val="es-ES_tradnl"/>
+        </w:rPr>
+      </w:pPr>
+      <w:r>
+        <w:rPr>
+          <w:b/>
+          <w:lang w:val="es-ES_tradnl"/>
+        </w:rPr>
+        <w:t>Hitos principales</w:t>
+      </w:r>
+      <w:r>
+        <w:rPr>
+          <w:lang w:val="es-ES_tradnl"/>
+        </w:rPr>
+        <w:t>:</w:t>
+      </w:r>
+    </w:p>
+    <w:p>
+      <w:pPr>
+        <w:pStyle w:val="Prrafodelista"/>
+        <w:numPr>
+          <w:ilvl w:val="0"/>
+          <w:numId w:val="3"/>
+        </w:numPr>
+        <w:jc w:val="both"/>
+        <w:rPr>
+          <w:lang w:val="es-ES_tradnl"/>
+        </w:rPr>
+      </w:pPr>
+      <w:r>
+        <w:rPr>
+          <w:lang w:val="es-ES_tradnl"/>
+        </w:rPr>
+        <w:t>Realización de la documentación inicial.</w:t>
+      </w:r>
+    </w:p>
+    <w:p>
+      <w:pPr>
+        <w:pStyle w:val="Prrafodelista"/>
+        <w:numPr>
+          <w:ilvl w:val="0"/>
+          <w:numId w:val="3"/>
+        </w:numPr>
+        <w:jc w:val="both"/>
+        <w:rPr>
+          <w:lang w:val="es-ES_tradnl"/>
+        </w:rPr>
+      </w:pPr>
+      <w:r>
+        <w:rPr>
+          <w:lang w:val="es-ES_tradnl"/>
+        </w:rPr>
+        <w:t>Establecimiento y firma de los acuerdos con todas las empresas involucradas.</w:t>
+      </w:r>
+    </w:p>
+    <w:p>
+      <w:pPr>
+        <w:pStyle w:val="Prrafodelista"/>
+        <w:numPr>
+          <w:ilvl w:val="0"/>
+          <w:numId w:val="3"/>
+        </w:numPr>
+        <w:jc w:val="both"/>
+        <w:rPr>
+          <w:lang w:val="es-ES_tradnl"/>
+        </w:rPr>
+      </w:pPr>
+      <w:r>
+        <w:rPr>
+          <w:lang w:val="es-ES_tradnl"/>
+        </w:rPr>
+        <w:t>Definición</w:t>
+      </w:r>
+      <w:r>
+        <w:rPr>
+          <w:lang w:val="es-ES_tradnl"/>
+        </w:rPr>
+        <w:t xml:space="preserve"> de los </w:t>
+      </w:r>
+      <w:r>
+        <w:rPr>
+          <w:lang w:val="es-ES_tradnl"/>
+        </w:rPr>
+        <w:t>estándares de calidad necesarios.</w:t>
+      </w:r>
+    </w:p>
+    <w:p>
+      <w:pPr>
+        <w:pStyle w:val="Prrafodelista"/>
+        <w:numPr>
+          <w:ilvl w:val="0"/>
+          <w:numId w:val="3"/>
+        </w:numPr>
+        <w:jc w:val="both"/>
+        <w:rPr>
+          <w:lang w:val="es-ES_tradnl"/>
+        </w:rPr>
+      </w:pPr>
+      <w:r>
+        <w:rPr>
+          <w:lang w:val="es-ES_tradnl"/>
+        </w:rPr>
+        <w:t xml:space="preserve">Recepción de documentación </w:t>
+      </w:r>
+      <w:r>
+        <w:rPr>
+          <w:lang w:val="es-ES_tradnl"/>
+        </w:rPr>
+        <w:t>dentro de los tiempos estipulados con las empresas involucradas.</w:t>
+      </w:r>
+    </w:p>
+    <w:p>
+      <w:pPr>
+        <w:pStyle w:val="Prrafodelista"/>
+        <w:numPr>
+          <w:ilvl w:val="0"/>
+          <w:numId w:val="3"/>
+        </w:numPr>
+        <w:jc w:val="both"/>
+        <w:rPr>
+          <w:lang w:val="es-ES_tradnl"/>
+        </w:rPr>
+      </w:pPr>
+      <w:r>
+        <w:rPr>
+          <w:lang w:val="es-ES_tradnl"/>
+        </w:rPr>
+        <w:t xml:space="preserve">Recepción de los dispositivos físicos </w:t>
+      </w:r>
+      <w:r>
+        <w:rPr>
+          <w:lang w:val="es-ES_tradnl"/>
+        </w:rPr>
+        <w:t>dentro del plazo definido.</w:t>
+      </w:r>
+    </w:p>
+    <w:p>
+      <w:pPr>
+        <w:pStyle w:val="Prrafodelista"/>
+        <w:numPr>
+          <w:ilvl w:val="0"/>
+          <w:numId w:val="3"/>
+        </w:numPr>
+        <w:jc w:val="both"/>
+        <w:rPr>
+          <w:lang w:val="es-ES_tradnl"/>
+        </w:rPr>
+      </w:pPr>
+      <w:r>
+        <w:rPr>
+          <w:lang w:val="es-ES_tradnl"/>
+        </w:rPr>
+        <w:t>Recepción del software dentro de los plazos estipulados.</w:t>
+      </w:r>
+    </w:p>
+    <w:p>
+      <w:pPr>
+        <w:pStyle w:val="Prrafodelista"/>
+        <w:numPr>
+          <w:ilvl w:val="0"/>
+          <w:numId w:val="3"/>
+        </w:numPr>
+        <w:jc w:val="both"/>
+        <w:rPr>
+          <w:i/>
+          <w:lang w:val="es-ES_tradnl"/>
+        </w:rPr>
+      </w:pPr>
+      <w:r>
+        <w:rPr>
+          <w:lang w:val="es-ES_tradnl"/>
+        </w:rPr>
+        <w:t xml:space="preserve">Puesta en marcha del </w:t>
+      </w:r>
+      <w:r>
+        <w:rPr>
+          <w:i/>
+          <w:lang w:val="es-ES_tradnl"/>
+        </w:rPr>
+        <w:t>Data Centr</w:t>
+      </w:r>
+      <w:r>
+        <w:rPr>
+          <w:i/>
+          <w:lang w:val="es-ES_tradnl"/>
+        </w:rPr>
+        <w:t>e</w:t>
+      </w:r>
+      <w:r>
+        <w:rPr>
+          <w:i/>
+          <w:lang w:val="es-ES_tradnl"/>
+        </w:rPr>
         <w:t xml:space="preserve"> </w:t>
       </w:r>
-    </w:p>
-    <w:p>
-      <w:pPr>
-        <w:pStyle w:val="Prrafodelista"/>
-        <w:jc w:val="both"/>
-        <w:rPr>
-          <w:lang w:val="es-ES_tradnl"/>
-        </w:rPr>
-      </w:pPr>
-      <w:r>
-        <w:rPr>
-          <w:lang w:val="es-ES_tradnl"/>
-        </w:rPr>
-        <w:t xml:space="preserve">La Comunidad de Madrid se cuenta </w:t>
-      </w:r>
-      <w:r>
-        <w:rPr>
-          <w:lang w:val="es-ES_tradnl"/>
-        </w:rPr>
-        <w:t xml:space="preserve">entre las poblaciones con alta esperanza de vida y baja fecundidad, y </w:t>
-      </w:r>
-      <w:r>
-        <w:rPr>
-          <w:lang w:val="es-ES_tradnl"/>
-        </w:rPr>
-        <w:t>por tanto entre aquellas que conocemos como</w:t>
-      </w:r>
-      <w:r>
-        <w:rPr>
-          <w:lang w:val="es-ES_tradnl"/>
-        </w:rPr>
-        <w:t xml:space="preserve"> envejecidas. Por este motivo y </w:t>
-      </w:r>
-      <w:r>
-        <w:rPr>
-          <w:lang w:val="es-ES_tradnl"/>
-        </w:rPr>
-        <w:t xml:space="preserve">para facilitar el acceso </w:t>
-      </w:r>
-      <w:r>
-        <w:rPr>
-          <w:lang w:val="es-ES_tradnl"/>
-        </w:rPr>
-        <w:t xml:space="preserve">de los pacientes a la atención primaria sanitaria es necesario implementar un servicio GRP que permita un control médico del paciente sin necesidad de acudir al centro de salud más cercano. </w:t>
-      </w:r>
-      <w:r>
-        <w:rPr>
-          <w:lang w:val="es-ES_tradnl"/>
-        </w:rPr>
-        <w:t xml:space="preserve"> Con este proyecto se pretende dar un pequeño paso más en la transformación digital de la sanidad. </w:t>
-      </w:r>
-    </w:p>
-    <w:p>
-      <w:pPr>
-        <w:pStyle w:val="Prrafodelista"/>
-        <w:jc w:val="both"/>
-        <w:rPr>
-          <w:lang w:val="es-ES_tradnl"/>
-        </w:rPr>
-      </w:pPr>
+      <w:r>
+        <w:rPr>
+          <w:lang w:val="es-ES_tradnl"/>
+        </w:rPr>
+        <w:t>en la fecha pactada.</w:t>
+      </w:r>
+    </w:p>
+    <w:p>
+      <w:pPr>
+        <w:pStyle w:val="Prrafodelista"/>
+        <w:numPr>
+          <w:ilvl w:val="0"/>
+          <w:numId w:val="3"/>
+        </w:numPr>
+        <w:jc w:val="both"/>
+        <w:rPr>
+          <w:i/>
+          <w:lang w:val="es-ES_tradnl"/>
+        </w:rPr>
+      </w:pPr>
+      <w:r>
+        <w:rPr>
+          <w:lang w:val="es-ES_tradnl"/>
+        </w:rPr>
+        <w:t xml:space="preserve">Puesta en marcha del </w:t>
+      </w:r>
+      <w:proofErr w:type="spellStart"/>
+      <w:r>
+        <w:rPr>
+          <w:i/>
+          <w:lang w:val="es-ES_tradnl"/>
+        </w:rPr>
+        <w:t>Call</w:t>
+      </w:r>
+      <w:proofErr w:type="spellEnd"/>
+      <w:r>
+        <w:rPr>
+          <w:i/>
+          <w:lang w:val="es-ES_tradnl"/>
+        </w:rPr>
+        <w:t xml:space="preserve"> Centre</w:t>
+      </w:r>
+      <w:r>
+        <w:rPr>
+          <w:lang w:val="es-ES_tradnl"/>
+        </w:rPr>
+        <w:t xml:space="preserve"> en la </w:t>
+      </w:r>
+      <w:r>
+        <w:rPr>
+          <w:lang w:val="es-ES_tradnl"/>
+        </w:rPr>
+        <w:t>fecha acordada.</w:t>
+      </w:r>
+    </w:p>
+    <w:p>
+      <w:pPr>
+        <w:pStyle w:val="Prrafodelista"/>
+        <w:numPr>
+          <w:ilvl w:val="0"/>
+          <w:numId w:val="3"/>
+        </w:numPr>
+        <w:jc w:val="both"/>
+        <w:rPr>
+          <w:i/>
+          <w:lang w:val="es-ES_tradnl"/>
+        </w:rPr>
+      </w:pPr>
+      <w:r>
+        <w:rPr>
+          <w:lang w:val="es-ES_tradnl"/>
+        </w:rPr>
+        <w:t xml:space="preserve">Alquiler del almacén </w:t>
+      </w:r>
+      <w:r>
+        <w:rPr>
+          <w:lang w:val="es-ES_tradnl"/>
+        </w:rPr>
+        <w:t xml:space="preserve">15 días antes </w:t>
+      </w:r>
+      <w:r>
+        <w:rPr>
+          <w:lang w:val="es-ES_tradnl"/>
+        </w:rPr>
+        <w:t>de la obtención de los dispositivos físicos.</w:t>
+      </w:r>
+    </w:p>
+    <w:p>
+      <w:pPr>
+        <w:pStyle w:val="Prrafodelista"/>
+        <w:ind w:left="1080"/>
+        <w:jc w:val="both"/>
+        <w:rPr>
+          <w:i/>
+          <w:lang w:val="es-ES_tradnl"/>
+        </w:rPr>
+      </w:pPr>
+      <w:r>
+        <w:rPr>
+          <w:lang w:val="es-ES_tradnl"/>
+        </w:rPr>
+        <w:t xml:space="preserve"> </w:t>
+      </w:r>
     </w:p>
     <w:p>
       <w:pPr>
@@ -381,24 +2257,122 @@
       </w:pPr>
       <w:r>
         <w:rPr>
-          <w:lang w:val="es-ES_tradnl"/>
-        </w:rPr>
-        <w:t>Recursos asignados:</w:t>
-      </w:r>
-      <w:r>
-        <w:rPr>
-          <w:lang w:val="es-ES_tradnl"/>
-        </w:rPr>
-        <w:t xml:space="preserve"> </w:t>
-      </w:r>
-      <w:r>
-        <w:rPr>
           <w:b/>
-          <w:color w:val="FF0000"/>
-          <w:lang w:val="es-ES_tradnl"/>
-        </w:rPr>
-        <w:t>ESTO LO QUITARÍA.</w:t>
-      </w:r>
+          <w:lang w:val="es-ES_tradnl"/>
+        </w:rPr>
+        <w:t>Descripción de riesgos</w:t>
+      </w:r>
+      <w:r>
+        <w:rPr>
+          <w:lang w:val="es-ES_tradnl"/>
+        </w:rPr>
+        <w:t>:</w:t>
+      </w:r>
+    </w:p>
+    <w:p>
+      <w:pPr>
+        <w:pStyle w:val="Prrafodelista"/>
+        <w:numPr>
+          <w:ilvl w:val="0"/>
+          <w:numId w:val="3"/>
+        </w:numPr>
+        <w:jc w:val="both"/>
+        <w:rPr>
+          <w:lang w:val="es-ES_tradnl"/>
+        </w:rPr>
+      </w:pPr>
+      <w:r>
+        <w:rPr>
+          <w:lang w:val="es-ES_tradnl"/>
+        </w:rPr>
+        <w:t>Retrasos en las empresas subcontratadas.</w:t>
+      </w:r>
+    </w:p>
+    <w:p>
+      <w:pPr>
+        <w:pStyle w:val="Prrafodelista"/>
+        <w:numPr>
+          <w:ilvl w:val="0"/>
+          <w:numId w:val="3"/>
+        </w:numPr>
+        <w:jc w:val="both"/>
+        <w:rPr>
+          <w:lang w:val="es-ES_tradnl"/>
+        </w:rPr>
+      </w:pPr>
+      <w:r>
+        <w:rPr>
+          <w:lang w:val="es-ES_tradnl"/>
+        </w:rPr>
+        <w:t>Sustitución de equipos tardía en la ubicación de los pacientes debido a días no laborables.</w:t>
+      </w:r>
+    </w:p>
+    <w:p>
+      <w:pPr>
+        <w:pStyle w:val="Prrafodelista"/>
+        <w:numPr>
+          <w:ilvl w:val="0"/>
+          <w:numId w:val="3"/>
+        </w:numPr>
+        <w:jc w:val="both"/>
+        <w:rPr>
+          <w:lang w:val="es-ES_tradnl"/>
+        </w:rPr>
+      </w:pPr>
+      <w:r>
+        <w:rPr>
+          <w:lang w:val="es-ES_tradnl"/>
+        </w:rPr>
+        <w:t>Negativa por parte de los pacientes seleccionados a la implantación de equipos en su ubicación.</w:t>
+      </w:r>
+    </w:p>
+    <w:p>
+      <w:pPr>
+        <w:pStyle w:val="Prrafodelista"/>
+        <w:numPr>
+          <w:ilvl w:val="0"/>
+          <w:numId w:val="3"/>
+        </w:numPr>
+        <w:jc w:val="both"/>
+        <w:rPr>
+          <w:lang w:val="es-ES_tradnl"/>
+        </w:rPr>
+      </w:pPr>
+      <w:r>
+        <w:rPr>
+          <w:lang w:val="es-ES_tradnl"/>
+        </w:rPr>
+        <w:t>Problemas de compatibilidad entre versiones de software.</w:t>
+      </w:r>
+    </w:p>
+    <w:p>
+      <w:pPr>
+        <w:pStyle w:val="Prrafodelista"/>
+        <w:numPr>
+          <w:ilvl w:val="0"/>
+          <w:numId w:val="3"/>
+        </w:numPr>
+        <w:jc w:val="both"/>
+        <w:rPr>
+          <w:lang w:val="es-ES_tradnl"/>
+        </w:rPr>
+      </w:pPr>
+      <w:r>
+        <w:rPr>
+          <w:lang w:val="es-ES_tradnl"/>
+        </w:rPr>
+        <w:t>Equipos defectuosos.</w:t>
+      </w:r>
+    </w:p>
+    <w:p>
+      <w:pPr>
+        <w:pStyle w:val="Prrafodelista"/>
+        <w:ind w:left="1080"/>
+        <w:jc w:val="both"/>
+        <w:rPr>
+          <w:lang w:val="es-ES_tradnl"/>
+        </w:rPr>
+      </w:pPr>
     </w:p>
     <w:p>
       <w:pPr>
@@ -417,920 +2391,7 @@
           <w:b/>
           <w:lang w:val="es-ES_tradnl"/>
         </w:rPr>
-        <w:t>Objetivos del proyecto</w:t>
-      </w:r>
-      <w:r>
-        <w:rPr>
-          <w:lang w:val="es-ES_tradnl"/>
-        </w:rPr>
-        <w:t>:</w:t>
-      </w:r>
-    </w:p>
-    <w:p>
-      <w:pPr>
-        <w:pStyle w:val="Prrafodelista"/>
-        <w:numPr>
-          <w:ilvl w:val="0"/>
-          <w:numId w:val="2"/>
-        </w:numPr>
-        <w:jc w:val="both"/>
-        <w:rPr>
-          <w:lang w:val="es-ES_tradnl"/>
-        </w:rPr>
-      </w:pPr>
-      <w:r>
-        <w:rPr>
-          <w:lang w:val="es-ES_tradnl"/>
-        </w:rPr>
-        <w:t>Mejorar la calidad del servicio de atención primaria sanitaria en la Comunidad de Madrid.</w:t>
-      </w:r>
-    </w:p>
-    <w:p>
-      <w:pPr>
-        <w:pStyle w:val="Prrafodelista"/>
-        <w:numPr>
-          <w:ilvl w:val="0"/>
-          <w:numId w:val="2"/>
-        </w:numPr>
-        <w:jc w:val="both"/>
-        <w:rPr>
-          <w:lang w:val="es-ES_tradnl"/>
-        </w:rPr>
-      </w:pPr>
-      <w:r>
-        <w:rPr>
-          <w:lang w:val="es-ES_tradnl"/>
-        </w:rPr>
-        <w:t xml:space="preserve">Formación de personal médico y pacientes en la utilización del servicio </w:t>
-      </w:r>
-      <w:proofErr w:type="spellStart"/>
-      <w:r>
-        <w:rPr>
-          <w:i/>
-          <w:lang w:val="es-ES_tradnl"/>
-        </w:rPr>
-        <w:t>MeCuidas</w:t>
-      </w:r>
-      <w:proofErr w:type="spellEnd"/>
-      <w:r>
-        <w:rPr>
-          <w:lang w:val="es-ES_tradnl"/>
-        </w:rPr>
-        <w:t>.</w:t>
-      </w:r>
-    </w:p>
-    <w:p>
-      <w:pPr>
-        <w:pStyle w:val="Prrafodelista"/>
-        <w:numPr>
-          <w:ilvl w:val="0"/>
-          <w:numId w:val="2"/>
-        </w:numPr>
-        <w:jc w:val="both"/>
-        <w:rPr>
-          <w:lang w:val="es-ES_tradnl"/>
-        </w:rPr>
-      </w:pPr>
-      <w:r>
-        <w:rPr>
-          <w:lang w:val="es-ES_tradnl"/>
-        </w:rPr>
-        <w:t>Integración y pruebas del servicio antes de ser implantado.</w:t>
-      </w:r>
-    </w:p>
-    <w:p>
-      <w:pPr>
-        <w:pStyle w:val="Prrafodelista"/>
-        <w:numPr>
-          <w:ilvl w:val="0"/>
-          <w:numId w:val="2"/>
-        </w:numPr>
-        <w:jc w:val="both"/>
-        <w:rPr>
-          <w:lang w:val="es-ES_tradnl"/>
-        </w:rPr>
-      </w:pPr>
-      <w:r>
-        <w:rPr>
-          <w:lang w:val="es-ES_tradnl"/>
-        </w:rPr>
-        <w:t xml:space="preserve">Servicio de </w:t>
-      </w:r>
-      <w:proofErr w:type="spellStart"/>
-      <w:r>
-        <w:rPr>
-          <w:lang w:val="es-ES_tradnl"/>
-        </w:rPr>
-        <w:t>Call</w:t>
-      </w:r>
-      <w:proofErr w:type="spellEnd"/>
-      <w:r>
-        <w:rPr>
-          <w:lang w:val="es-ES_tradnl"/>
-        </w:rPr>
-        <w:t xml:space="preserve"> Center para dudas con respecto a </w:t>
-      </w:r>
-      <w:proofErr w:type="spellStart"/>
-      <w:r>
-        <w:rPr>
-          <w:i/>
-          <w:lang w:val="es-ES_tradnl"/>
-        </w:rPr>
-        <w:t>MeCuidas</w:t>
-      </w:r>
-      <w:proofErr w:type="spellEnd"/>
-      <w:r>
-        <w:rPr>
-          <w:lang w:val="es-ES_tradnl"/>
-        </w:rPr>
-        <w:t>.</w:t>
-      </w:r>
-    </w:p>
-    <w:p>
-      <w:pPr>
-        <w:pStyle w:val="Prrafodelista"/>
-        <w:numPr>
-          <w:ilvl w:val="0"/>
-          <w:numId w:val="2"/>
-        </w:numPr>
-        <w:jc w:val="both"/>
-        <w:rPr>
-          <w:lang w:val="es-ES_tradnl"/>
-        </w:rPr>
-      </w:pPr>
-      <w:r>
-        <w:rPr>
-          <w:lang w:val="es-ES_tradnl"/>
-        </w:rPr>
-        <w:t>Control de procesos con las empresas involucradas durante el desarrollo.</w:t>
-      </w:r>
-    </w:p>
-    <w:p>
-      <w:pPr>
-        <w:pStyle w:val="Prrafodelista"/>
-        <w:numPr>
-          <w:ilvl w:val="0"/>
-          <w:numId w:val="2"/>
-        </w:numPr>
-        <w:jc w:val="both"/>
-        <w:rPr>
-          <w:lang w:val="es-ES_tradnl"/>
-        </w:rPr>
-      </w:pPr>
-      <w:r>
-        <w:rPr>
-          <w:lang w:val="es-ES_tradnl"/>
-        </w:rPr>
-        <w:t>Establecer acuerdos con las empresas involucradas en la implementación del servicio a fin de atender a la planificación temporal establecida.</w:t>
-      </w:r>
-    </w:p>
-    <w:p>
-      <w:pPr>
-        <w:pStyle w:val="Prrafodelista"/>
-        <w:numPr>
-          <w:ilvl w:val="0"/>
-          <w:numId w:val="2"/>
-        </w:numPr>
-        <w:jc w:val="both"/>
-        <w:rPr>
-          <w:lang w:val="es-ES_tradnl"/>
-        </w:rPr>
-      </w:pPr>
-      <w:r>
-        <w:rPr>
-          <w:lang w:val="es-ES_tradnl"/>
-        </w:rPr>
-        <w:t>Finalización del proyecto máximo en un 1 año natural.</w:t>
-      </w:r>
-    </w:p>
-    <w:p>
-      <w:pPr>
-        <w:pStyle w:val="Prrafodelista"/>
-        <w:ind w:left="1080"/>
-        <w:jc w:val="both"/>
-        <w:rPr>
-          <w:lang w:val="es-ES_tradnl"/>
-        </w:rPr>
-      </w:pPr>
-    </w:p>
-    <w:p>
-      <w:pPr>
-        <w:pStyle w:val="Prrafodelista"/>
-        <w:numPr>
-          <w:ilvl w:val="0"/>
-          <w:numId w:val="1"/>
-        </w:numPr>
-        <w:jc w:val="both"/>
-        <w:rPr>
-          <w:lang w:val="es-ES_tradnl"/>
-        </w:rPr>
-      </w:pPr>
-      <w:r>
-        <w:rPr>
-          <w:b/>
-          <w:lang w:val="es-ES_tradnl"/>
-        </w:rPr>
-        <w:t>Requisitos de aprobación</w:t>
-      </w:r>
-      <w:r>
-        <w:rPr>
-          <w:b/>
-          <w:lang w:val="es-ES_tradnl"/>
-        </w:rPr>
-        <w:t>/ Requisitos de alto nivel</w:t>
-      </w:r>
-      <w:r>
-        <w:rPr>
-          <w:lang w:val="es-ES_tradnl"/>
-        </w:rPr>
-        <w:t>:</w:t>
-      </w:r>
-    </w:p>
-    <w:p>
-      <w:pPr>
-        <w:pStyle w:val="Prrafodelista"/>
-        <w:numPr>
-          <w:ilvl w:val="0"/>
-          <w:numId w:val="3"/>
-        </w:numPr>
-        <w:jc w:val="both"/>
-        <w:rPr>
-          <w:lang w:val="es-ES_tradnl"/>
-        </w:rPr>
-      </w:pPr>
-      <w:r>
-        <w:rPr>
-          <w:b/>
-          <w:lang w:val="es-ES_tradnl"/>
-        </w:rPr>
-        <w:t>Requisitos técnicos:</w:t>
-      </w:r>
-    </w:p>
-    <w:p>
-      <w:pPr>
-        <w:pStyle w:val="Prrafodelista"/>
-        <w:ind w:left="1080"/>
-        <w:jc w:val="both"/>
-        <w:rPr>
-          <w:lang w:val="es-ES_tradnl"/>
-        </w:rPr>
-      </w:pPr>
-      <w:r>
-        <w:rPr>
-          <w:lang w:val="es-ES_tradnl"/>
-        </w:rPr>
-        <w:t>Servicio ininterrumpido las 24 horas del día para cada paciente.</w:t>
-      </w:r>
-    </w:p>
-    <w:p>
-      <w:pPr>
-        <w:pStyle w:val="Prrafodelista"/>
-        <w:ind w:left="1080"/>
-        <w:jc w:val="both"/>
-        <w:rPr>
-          <w:lang w:val="es-ES_tradnl"/>
-        </w:rPr>
-      </w:pPr>
-      <w:r>
-        <w:rPr>
-          <w:lang w:val="es-ES_tradnl"/>
-        </w:rPr>
-        <w:t>Registro de datos de los pacientes en base de datos de la Comunidad de Madrid.</w:t>
-      </w:r>
-    </w:p>
-    <w:p>
-      <w:pPr>
-        <w:pStyle w:val="Prrafodelista"/>
-        <w:ind w:left="1080"/>
-        <w:jc w:val="both"/>
-        <w:rPr>
-          <w:lang w:val="es-ES_tradnl"/>
-        </w:rPr>
-      </w:pPr>
-      <w:r>
-        <w:rPr>
-          <w:lang w:val="es-ES_tradnl"/>
-        </w:rPr>
-        <w:t>En caso de fallo, sustitución de equipos en menos de 24 horas.</w:t>
-      </w:r>
-    </w:p>
-    <w:p>
-      <w:pPr>
-        <w:jc w:val="both"/>
-        <w:rPr>
-          <w:lang w:val="es-ES_tradnl"/>
-        </w:rPr>
-      </w:pPr>
-    </w:p>
-    <w:p>
-      <w:pPr>
-        <w:pStyle w:val="Prrafodelista"/>
-        <w:numPr>
-          <w:ilvl w:val="0"/>
-          <w:numId w:val="3"/>
-        </w:numPr>
-        <w:jc w:val="both"/>
-        <w:rPr>
-          <w:lang w:val="es-ES_tradnl"/>
-        </w:rPr>
-      </w:pPr>
-      <w:r>
-        <w:rPr>
-          <w:b/>
-          <w:lang w:val="es-ES_tradnl"/>
-        </w:rPr>
-        <w:t>Requisitos de empresa</w:t>
-      </w:r>
-      <w:r>
-        <w:rPr>
-          <w:lang w:val="es-ES_tradnl"/>
-        </w:rPr>
-        <w:t>:</w:t>
-      </w:r>
-    </w:p>
-    <w:p>
-      <w:pPr>
-        <w:pStyle w:val="Prrafodelista"/>
-        <w:ind w:left="1080"/>
-        <w:jc w:val="both"/>
-        <w:rPr>
-          <w:lang w:val="es-ES_tradnl"/>
-        </w:rPr>
-      </w:pPr>
-      <w:r>
-        <w:rPr>
-          <w:lang w:val="es-ES_tradnl"/>
-        </w:rPr>
-        <w:t>Cumplimiento de las políticas de calidad de la empresa.</w:t>
-      </w:r>
-    </w:p>
-    <w:p>
-      <w:pPr>
-        <w:pStyle w:val="Prrafodelista"/>
-        <w:ind w:left="1080"/>
-        <w:jc w:val="both"/>
-        <w:rPr>
-          <w:lang w:val="es-ES_tradnl"/>
-        </w:rPr>
-      </w:pPr>
-      <w:r>
-        <w:rPr>
-          <w:lang w:val="es-ES_tradnl"/>
-        </w:rPr>
-        <w:t>Cumplimiento de las políticas de protección de datos de la Comunidad de Madrid.</w:t>
-      </w:r>
-    </w:p>
-    <w:p>
-      <w:pPr>
-        <w:pStyle w:val="Prrafodelista"/>
-        <w:ind w:left="1080"/>
-        <w:jc w:val="both"/>
-        <w:rPr>
-          <w:lang w:val="es-ES_tradnl"/>
-        </w:rPr>
-      </w:pPr>
-      <w:r>
-        <w:rPr>
-          <w:lang w:val="es-ES_tradnl"/>
-        </w:rPr>
-        <w:t>Selección de equipamiento informático y médico para pacientes.</w:t>
-      </w:r>
-    </w:p>
-    <w:p>
-      <w:pPr>
-        <w:pStyle w:val="Prrafodelista"/>
-        <w:ind w:left="1080"/>
-        <w:jc w:val="both"/>
-        <w:rPr>
-          <w:lang w:val="es-ES_tradnl"/>
-        </w:rPr>
-      </w:pPr>
-    </w:p>
-    <w:p>
-      <w:pPr>
-        <w:pStyle w:val="Prrafodelista"/>
-        <w:ind w:left="1080"/>
-        <w:jc w:val="both"/>
-        <w:rPr>
-          <w:lang w:val="es-ES_tradnl"/>
-        </w:rPr>
-      </w:pPr>
-    </w:p>
-    <w:p>
-      <w:pPr>
-        <w:pStyle w:val="Prrafodelista"/>
-        <w:numPr>
-          <w:ilvl w:val="0"/>
-          <w:numId w:val="1"/>
-        </w:numPr>
-        <w:jc w:val="both"/>
-        <w:rPr>
-          <w:lang w:val="es-ES_tradnl"/>
-        </w:rPr>
-      </w:pPr>
-      <w:r>
-        <w:rPr>
-          <w:b/>
-          <w:lang w:val="es-ES_tradnl"/>
-        </w:rPr>
-        <w:t>Criterios de éxito del proyecto</w:t>
-      </w:r>
-      <w:r>
-        <w:rPr>
-          <w:lang w:val="es-ES_tradnl"/>
-        </w:rPr>
-        <w:t>:</w:t>
-      </w:r>
-    </w:p>
-    <w:p>
-      <w:pPr>
-        <w:pStyle w:val="Prrafodelista"/>
-        <w:jc w:val="both"/>
-        <w:rPr>
-          <w:lang w:val="es-ES_tradnl"/>
-        </w:rPr>
-      </w:pPr>
-      <w:r>
-        <w:rPr>
-          <w:lang w:val="es-ES_tradnl"/>
-        </w:rPr>
-        <w:t>Para considerar exitoso el resultado de este proyecto se estiman los siguientes criterios:</w:t>
-      </w:r>
-    </w:p>
-    <w:p>
-      <w:pPr>
-        <w:pStyle w:val="Prrafodelista"/>
-        <w:numPr>
-          <w:ilvl w:val="0"/>
-          <w:numId w:val="3"/>
-        </w:numPr>
-        <w:jc w:val="both"/>
-        <w:rPr>
-          <w:lang w:val="es-ES_tradnl"/>
-        </w:rPr>
-      </w:pPr>
-      <w:r>
-        <w:rPr>
-          <w:lang w:val="es-ES_tradnl"/>
-        </w:rPr>
-        <w:t xml:space="preserve">Personal médico y pacientes con formados en la utilización del servicio </w:t>
-      </w:r>
-      <w:proofErr w:type="spellStart"/>
-      <w:r>
-        <w:rPr>
-          <w:lang w:val="es-ES_tradnl"/>
-        </w:rPr>
-        <w:t>MeCuidas</w:t>
-      </w:r>
-      <w:proofErr w:type="spellEnd"/>
-      <w:r>
-        <w:rPr>
-          <w:lang w:val="es-ES_tradnl"/>
-        </w:rPr>
-        <w:t>.</w:t>
-      </w:r>
-    </w:p>
-    <w:p>
-      <w:pPr>
-        <w:pStyle w:val="Prrafodelista"/>
-        <w:numPr>
-          <w:ilvl w:val="0"/>
-          <w:numId w:val="3"/>
-        </w:numPr>
-        <w:jc w:val="both"/>
-        <w:rPr>
-          <w:lang w:val="es-ES_tradnl"/>
-        </w:rPr>
-      </w:pPr>
-      <w:r>
-        <w:rPr>
-          <w:lang w:val="es-ES_tradnl"/>
-        </w:rPr>
-        <w:t xml:space="preserve">Pleno funcionamiento del servicio en los hospitales/centros médicos </w:t>
-      </w:r>
-      <w:r>
-        <w:rPr>
-          <w:lang w:val="es-ES_tradnl"/>
-        </w:rPr>
-        <w:t>acordados.</w:t>
-      </w:r>
-    </w:p>
-    <w:p>
-      <w:pPr>
-        <w:pStyle w:val="Prrafodelista"/>
-        <w:numPr>
-          <w:ilvl w:val="0"/>
-          <w:numId w:val="3"/>
-        </w:numPr>
-        <w:jc w:val="both"/>
-        <w:rPr>
-          <w:lang w:val="es-ES_tradnl"/>
-        </w:rPr>
-      </w:pPr>
-      <w:r>
-        <w:rPr>
-          <w:lang w:val="es-ES_tradnl"/>
-        </w:rPr>
-        <w:t>Finalización del proyecto en 1 año natural desde la fecha de inicio.</w:t>
-      </w:r>
-    </w:p>
-    <w:p>
-      <w:pPr>
-        <w:pStyle w:val="Prrafodelista"/>
-        <w:ind w:left="1080"/>
-        <w:jc w:val="both"/>
-        <w:rPr>
-          <w:lang w:val="es-ES_tradnl"/>
-        </w:rPr>
-      </w:pPr>
-    </w:p>
-    <w:p>
-      <w:pPr>
-        <w:pStyle w:val="Prrafodelista"/>
-        <w:numPr>
-          <w:ilvl w:val="0"/>
-          <w:numId w:val="1"/>
-        </w:numPr>
-        <w:jc w:val="both"/>
-        <w:rPr>
-          <w:b/>
-          <w:lang w:val="es-ES_tradnl"/>
-        </w:rPr>
-      </w:pPr>
-      <w:r>
-        <w:rPr>
-          <w:b/>
-          <w:lang w:val="es-ES_tradnl"/>
-        </w:rPr>
-        <w:t>Suposiciones/Asunciones:</w:t>
-      </w:r>
-    </w:p>
-    <w:p>
-      <w:pPr>
-        <w:pStyle w:val="Prrafodelista"/>
-        <w:numPr>
-          <w:ilvl w:val="0"/>
-          <w:numId w:val="3"/>
-        </w:numPr>
-        <w:jc w:val="both"/>
-        <w:rPr>
-          <w:lang w:val="es-ES_tradnl"/>
-        </w:rPr>
-      </w:pPr>
-      <w:r>
-        <w:rPr>
-          <w:lang w:val="es-ES_tradnl"/>
-        </w:rPr>
-        <w:t>Desconocimiento completo del funcionamiento del software por parte de personal médico y pacientes para formación inicial.</w:t>
-      </w:r>
-    </w:p>
-    <w:p>
-      <w:pPr>
-        <w:pStyle w:val="Prrafodelista"/>
-        <w:numPr>
-          <w:ilvl w:val="0"/>
-          <w:numId w:val="3"/>
-        </w:numPr>
-        <w:jc w:val="both"/>
-        <w:rPr>
-          <w:lang w:val="es-ES_tradnl"/>
-        </w:rPr>
-      </w:pPr>
-      <w:r>
-        <w:rPr>
-          <w:lang w:val="es-ES_tradnl"/>
-        </w:rPr>
-        <w:t>Selección de pacientes previa por parte del personal sanitario que recibirán el servicio.</w:t>
-      </w:r>
-    </w:p>
-    <w:p>
-      <w:pPr>
-        <w:pStyle w:val="Prrafodelista"/>
-        <w:numPr>
-          <w:ilvl w:val="0"/>
-          <w:numId w:val="3"/>
-        </w:numPr>
-        <w:jc w:val="both"/>
-        <w:rPr>
-          <w:lang w:val="es-ES_tradnl"/>
-        </w:rPr>
-      </w:pPr>
-      <w:r>
-        <w:rPr>
-          <w:lang w:val="es-ES_tradnl"/>
-        </w:rPr>
-        <w:t xml:space="preserve">Que la empresa subcontratada para el almacenamiento de los datos de los pacientes que usen el servicio cumplirá con la normativa de protección de datos actual. </w:t>
-      </w:r>
-    </w:p>
-    <w:p>
-      <w:pPr>
-        <w:pStyle w:val="Prrafodelista"/>
-        <w:numPr>
-          <w:ilvl w:val="0"/>
-          <w:numId w:val="3"/>
-        </w:numPr>
-        <w:jc w:val="both"/>
-        <w:rPr>
-          <w:lang w:val="es-ES_tradnl"/>
-        </w:rPr>
-      </w:pPr>
-      <w:r>
-        <w:rPr>
-          <w:lang w:val="es-ES_tradnl"/>
-        </w:rPr>
-        <w:t>Tras acuerdos con las empresas involucradas en el desarrollo del servicio cumplirán con el cronograma establecido.</w:t>
-      </w:r>
-    </w:p>
-    <w:p>
-      <w:pPr>
-        <w:pStyle w:val="Prrafodelista"/>
-        <w:numPr>
-          <w:ilvl w:val="0"/>
-          <w:numId w:val="3"/>
-        </w:numPr>
-        <w:rPr>
-          <w:lang w:val="es-ES_tradnl"/>
-        </w:rPr>
-      </w:pPr>
-      <w:r>
-        <w:rPr>
-          <w:lang w:val="es-ES_tradnl"/>
-        </w:rPr>
-        <w:t xml:space="preserve">Licencias de uso de software activas durante el tiempo acordado de prestación del servicio. </w:t>
-      </w:r>
-    </w:p>
-    <w:p>
-      <w:pPr>
-        <w:pStyle w:val="Prrafodelista"/>
-        <w:numPr>
-          <w:ilvl w:val="0"/>
-          <w:numId w:val="3"/>
-        </w:numPr>
-        <w:rPr>
-          <w:lang w:val="es-ES_tradnl"/>
-        </w:rPr>
-      </w:pPr>
-      <w:r>
-        <w:rPr>
-          <w:lang w:val="es-ES_tradnl"/>
-        </w:rPr>
-        <w:t>Selección de hospitales/centros de salud donde se implantará el servicio realizada por la Conserjería de Sanidad de la Comunidad de Madrid.</w:t>
-      </w:r>
-    </w:p>
-    <w:p>
-      <w:pPr>
-        <w:pStyle w:val="Prrafodelista"/>
-        <w:ind w:left="1080"/>
-        <w:rPr>
-          <w:lang w:val="es-ES_tradnl"/>
-        </w:rPr>
-      </w:pPr>
-    </w:p>
-    <w:p>
-      <w:pPr>
-        <w:pStyle w:val="Prrafodelista"/>
-        <w:numPr>
-          <w:ilvl w:val="0"/>
-          <w:numId w:val="1"/>
-        </w:numPr>
-        <w:jc w:val="both"/>
-        <w:rPr>
-          <w:b/>
-          <w:lang w:val="es-ES_tradnl"/>
-        </w:rPr>
-      </w:pPr>
-      <w:r>
-        <w:rPr>
-          <w:b/>
-          <w:lang w:val="es-ES_tradnl"/>
-        </w:rPr>
-        <w:t>Restricciones</w:t>
-      </w:r>
-      <w:r>
-        <w:rPr>
-          <w:b/>
-          <w:lang w:val="es-ES_tradnl"/>
-        </w:rPr>
-        <w:t>:</w:t>
-      </w:r>
-    </w:p>
-    <w:p>
-      <w:pPr>
-        <w:pStyle w:val="Prrafodelista"/>
-        <w:numPr>
-          <w:ilvl w:val="0"/>
-          <w:numId w:val="3"/>
-        </w:numPr>
-        <w:jc w:val="both"/>
-        <w:rPr>
-          <w:lang w:val="es-ES_tradnl"/>
-        </w:rPr>
-      </w:pPr>
-      <w:r>
-        <w:rPr>
-          <w:lang w:val="es-ES_tradnl"/>
-        </w:rPr>
-        <w:t xml:space="preserve">Compatibilidad entre el software de </w:t>
-      </w:r>
-      <w:proofErr w:type="spellStart"/>
-      <w:r>
-        <w:rPr>
-          <w:lang w:val="es-ES_tradnl"/>
-        </w:rPr>
-        <w:t>MeCuidas</w:t>
-      </w:r>
-      <w:proofErr w:type="spellEnd"/>
-      <w:r>
-        <w:rPr>
-          <w:lang w:val="es-ES_tradnl"/>
-        </w:rPr>
-        <w:t xml:space="preserve"> y los servicios actuales implantados por la Comunidad de Madrid.</w:t>
-      </w:r>
-    </w:p>
-    <w:p>
-      <w:pPr>
-        <w:pStyle w:val="Prrafodelista"/>
-        <w:ind w:left="1080"/>
-        <w:jc w:val="both"/>
-        <w:rPr>
-          <w:lang w:val="es-ES_tradnl"/>
-        </w:rPr>
-      </w:pPr>
-    </w:p>
-    <w:p>
-      <w:pPr>
-        <w:pStyle w:val="Prrafodelista"/>
-        <w:numPr>
-          <w:ilvl w:val="0"/>
-          <w:numId w:val="1"/>
-        </w:numPr>
-        <w:jc w:val="both"/>
-        <w:rPr>
-          <w:lang w:val="es-ES_tradnl"/>
-        </w:rPr>
-      </w:pPr>
-      <w:r>
-        <w:rPr>
-          <w:b/>
-          <w:lang w:val="es-ES_tradnl"/>
-        </w:rPr>
-        <w:t>Hitos principales</w:t>
-      </w:r>
-      <w:r>
-        <w:rPr>
-          <w:lang w:val="es-ES_tradnl"/>
-        </w:rPr>
-        <w:t>:</w:t>
-      </w:r>
-    </w:p>
-    <w:p>
-      <w:pPr>
-        <w:pStyle w:val="Prrafodelista"/>
-        <w:numPr>
-          <w:ilvl w:val="0"/>
-          <w:numId w:val="1"/>
-        </w:numPr>
-        <w:jc w:val="both"/>
-        <w:rPr>
-          <w:lang w:val="es-ES_tradnl"/>
-        </w:rPr>
-      </w:pPr>
-      <w:r>
-        <w:rPr>
-          <w:b/>
-          <w:lang w:val="es-ES_tradnl"/>
-        </w:rPr>
-        <w:t>Descripción de riesgos</w:t>
-      </w:r>
-      <w:r>
-        <w:rPr>
-          <w:lang w:val="es-ES_tradnl"/>
-        </w:rPr>
-        <w:t>:</w:t>
-      </w:r>
-    </w:p>
-    <w:p>
-      <w:pPr>
-        <w:pStyle w:val="Prrafodelista"/>
-        <w:numPr>
-          <w:ilvl w:val="0"/>
-          <w:numId w:val="3"/>
-        </w:numPr>
-        <w:jc w:val="both"/>
-        <w:rPr>
-          <w:lang w:val="es-ES_tradnl"/>
-        </w:rPr>
-      </w:pPr>
-      <w:r>
-        <w:rPr>
-          <w:lang w:val="es-ES_tradnl"/>
-        </w:rPr>
-        <w:t>Retrasos en las empresas subcontratadas.</w:t>
-      </w:r>
-    </w:p>
-    <w:p>
-      <w:pPr>
-        <w:pStyle w:val="Prrafodelista"/>
-        <w:numPr>
-          <w:ilvl w:val="0"/>
-          <w:numId w:val="3"/>
-        </w:numPr>
-        <w:jc w:val="both"/>
-        <w:rPr>
-          <w:lang w:val="es-ES_tradnl"/>
-        </w:rPr>
-      </w:pPr>
-      <w:r>
-        <w:rPr>
-          <w:lang w:val="es-ES_tradnl"/>
-        </w:rPr>
-        <w:t>Sustitución de equipos tardía en la ubicación de los pacientes debido a días no laborables.</w:t>
-      </w:r>
-    </w:p>
-    <w:p>
-      <w:pPr>
-        <w:pStyle w:val="Prrafodelista"/>
-        <w:numPr>
-          <w:ilvl w:val="0"/>
-          <w:numId w:val="3"/>
-        </w:numPr>
-        <w:jc w:val="both"/>
-        <w:rPr>
-          <w:lang w:val="es-ES_tradnl"/>
-        </w:rPr>
-      </w:pPr>
-      <w:r>
-        <w:rPr>
-          <w:lang w:val="es-ES_tradnl"/>
-        </w:rPr>
-        <w:t>Negativa por parte de los pacientes seleccionados a la implantación de equipos en su ubicación.</w:t>
-      </w:r>
-    </w:p>
-    <w:p>
-      <w:pPr>
-        <w:pStyle w:val="Prrafodelista"/>
-        <w:numPr>
-          <w:ilvl w:val="0"/>
-          <w:numId w:val="3"/>
-        </w:numPr>
-        <w:jc w:val="both"/>
-        <w:rPr>
-          <w:lang w:val="es-ES_tradnl"/>
-        </w:rPr>
-      </w:pPr>
-      <w:r>
-        <w:rPr>
-          <w:lang w:val="es-ES_tradnl"/>
-        </w:rPr>
-        <w:t>Problemas de compatibilidad entre versiones de software.</w:t>
-      </w:r>
-    </w:p>
-    <w:p>
-      <w:pPr>
-        <w:pStyle w:val="Prrafodelista"/>
-        <w:numPr>
-          <w:ilvl w:val="0"/>
-          <w:numId w:val="3"/>
-        </w:numPr>
-        <w:jc w:val="both"/>
-        <w:rPr>
-          <w:lang w:val="es-ES_tradnl"/>
-        </w:rPr>
-      </w:pPr>
-      <w:r>
-        <w:rPr>
-          <w:lang w:val="es-ES_tradnl"/>
-        </w:rPr>
-        <w:t>Equipos defectuosos.</w:t>
-      </w:r>
-    </w:p>
-    <w:p>
-      <w:pPr>
-        <w:pStyle w:val="Prrafodelista"/>
-        <w:ind w:left="1080"/>
-        <w:jc w:val="both"/>
-        <w:rPr>
-          <w:lang w:val="es-ES_tradnl"/>
-        </w:rPr>
-      </w:pPr>
-    </w:p>
-    <w:p>
-      <w:pPr>
-        <w:pStyle w:val="Prrafodelista"/>
-        <w:numPr>
-          <w:ilvl w:val="0"/>
-          <w:numId w:val="1"/>
-        </w:numPr>
-        <w:jc w:val="both"/>
-        <w:rPr>
-          <w:lang w:val="es-ES_tradnl"/>
-        </w:rPr>
-      </w:pPr>
-      <w:r>
-        <w:rPr>
-          <w:b/>
-          <w:lang w:val="es-ES_tradnl"/>
-        </w:rPr>
+        <w:lastRenderedPageBreak/>
         <w:t>Definición de los principales interesados (</w:t>
       </w:r>
       <w:proofErr w:type="spellStart"/>
@@ -1500,45 +2561,6 @@
         <w:t>:</w:t>
       </w:r>
     </w:p>
-    <w:p>
-      <w:pPr>
-        <w:pStyle w:val="Prrafodelista"/>
-        <w:jc w:val="both"/>
-        <w:rPr>
-          <w:b/>
-          <w:color w:val="FF0000"/>
-          <w:lang w:val="es-ES_tradnl"/>
-        </w:rPr>
-      </w:pPr>
-      <w:bookmarkStart w:id="0" w:name="_GoBack"/>
-      <w:r>
-        <w:rPr>
-          <w:b/>
-          <w:color w:val="FF0000"/>
-          <w:lang w:val="es-ES_tradnl"/>
-        </w:rPr>
-        <w:t xml:space="preserve">Hay que poner aquí el patrocinador y esas </w:t>
-      </w:r>
-      <w:proofErr w:type="gramStart"/>
-      <w:r>
-        <w:rPr>
-          <w:b/>
-          <w:color w:val="FF0000"/>
-          <w:lang w:val="es-ES_tradnl"/>
-        </w:rPr>
-        <w:t>cosas¿</w:t>
-      </w:r>
-      <w:proofErr w:type="gramEnd"/>
-      <w:r>
-        <w:rPr>
-          <w:b/>
-          <w:color w:val="FF0000"/>
-          <w:lang w:val="es-ES_tradnl"/>
-        </w:rPr>
-        <w:t>¿ o sólo nosotros</w:t>
-      </w:r>
-    </w:p>
-    <w:bookmarkEnd w:id="0"/>
     <w:p>
       <w:pPr>
         <w:pStyle w:val="Prrafodelista"/>
@@ -1551,20 +2573,20 @@
     <w:tbl>
       <w:tblPr>
         <w:tblStyle w:val="Tablaconcuadrcula"/>
-        <w:tblW w:w="0" w:type="auto"/>
+        <w:tblW w:w="8183" w:type="dxa"/>
         <w:tblInd w:w="421" w:type="dxa"/>
         <w:tblLook w:val="04A0" w:firstRow="1" w:lastRow="0" w:firstColumn="1" w:lastColumn="0" w:noHBand="0" w:noVBand="1"/>
       </w:tblPr>
       <w:tblGrid>
-        <w:gridCol w:w="1672"/>
-        <w:gridCol w:w="1385"/>
-        <w:gridCol w:w="3991"/>
+        <w:gridCol w:w="1657"/>
+        <w:gridCol w:w="1400"/>
+        <w:gridCol w:w="4101"/>
         <w:gridCol w:w="1025"/>
       </w:tblGrid>
       <w:tr>
         <w:tc>
           <w:tcPr>
-            <w:tcW w:w="2536" w:type="dxa"/>
+            <w:tcW w:w="1657" w:type="dxa"/>
             <w:vAlign w:val="center"/>
           </w:tcPr>
           <w:p>
@@ -1582,14 +2604,13 @@
                 <w:b/>
                 <w:lang w:val="es-ES_tradnl"/>
               </w:rPr>
-              <w:lastRenderedPageBreak/>
               <w:t>Apellidos, Nombre</w:t>
             </w:r>
           </w:p>
         </w:tc>
         <w:tc>
           <w:tcPr>
-            <w:tcW w:w="2126" w:type="dxa"/>
+            <w:tcW w:w="1400" w:type="dxa"/>
             <w:vAlign w:val="center"/>
           </w:tcPr>
           <w:p>
@@ -1613,7 +2634,7 @@
         </w:tc>
         <w:tc>
           <w:tcPr>
-            <w:tcW w:w="2086" w:type="dxa"/>
+            <w:tcW w:w="4101" w:type="dxa"/>
             <w:vAlign w:val="center"/>
           </w:tcPr>
           <w:p>
@@ -1637,7 +2658,7 @@
         </w:tc>
         <w:tc>
           <w:tcPr>
-            <w:tcW w:w="1026" w:type="dxa"/>
+            <w:tcW w:w="1025" w:type="dxa"/>
             <w:vAlign w:val="center"/>
           </w:tcPr>
           <w:p>
@@ -1663,7 +2684,7 @@
       <w:tr>
         <w:tc>
           <w:tcPr>
-            <w:tcW w:w="2536" w:type="dxa"/>
+            <w:tcW w:w="1657" w:type="dxa"/>
             <w:vAlign w:val="center"/>
           </w:tcPr>
           <w:p>
@@ -1674,7 +2695,7 @@
                 <w:lang w:val="es-ES_tradnl"/>
               </w:rPr>
             </w:pPr>
-            <w:bookmarkStart w:id="1" w:name="_Hlk528429493"/>
+            <w:bookmarkStart w:id="0" w:name="_Hlk528429493"/>
             <w:proofErr w:type="spellStart"/>
             <w:r>
               <w:rPr>
@@ -1715,7 +2736,7 @@
         </w:tc>
         <w:tc>
           <w:tcPr>
-            <w:tcW w:w="2126" w:type="dxa"/>
+            <w:tcW w:w="1400" w:type="dxa"/>
             <w:vAlign w:val="center"/>
           </w:tcPr>
           <w:p>
@@ -1723,11 +2744,15 @@
               <w:pStyle w:val="Prrafodelista"/>
               <w:ind w:left="0"/>
               <w:rPr>
+                <w:sz w:val="20"/>
+                <w:szCs w:val="20"/>
                 <w:lang w:val="es-ES_tradnl"/>
               </w:rPr>
             </w:pPr>
             <w:r>
               <w:rPr>
+                <w:sz w:val="20"/>
+                <w:szCs w:val="20"/>
                 <w:lang w:val="es-ES_tradnl"/>
               </w:rPr>
               <w:t>Director de proyecto</w:t>
@@ -1736,7 +2761,7 @@
         </w:tc>
         <w:tc>
           <w:tcPr>
-            <w:tcW w:w="2086" w:type="dxa"/>
+            <w:tcW w:w="4101" w:type="dxa"/>
             <w:vAlign w:val="center"/>
           </w:tcPr>
           <w:p>
@@ -1757,7 +2782,7 @@
         </w:tc>
         <w:tc>
           <w:tcPr>
-            <w:tcW w:w="1026" w:type="dxa"/>
+            <w:tcW w:w="1025" w:type="dxa"/>
             <w:vAlign w:val="center"/>
           </w:tcPr>
           <w:p>
@@ -1774,7 +2799,7 @@
       <w:tr>
         <w:tc>
           <w:tcPr>
-            <w:tcW w:w="2536" w:type="dxa"/>
+            <w:tcW w:w="1657" w:type="dxa"/>
             <w:vAlign w:val="center"/>
           </w:tcPr>
           <w:p>
@@ -1795,7 +2820,7 @@
         </w:tc>
         <w:tc>
           <w:tcPr>
-            <w:tcW w:w="2126" w:type="dxa"/>
+            <w:tcW w:w="1400" w:type="dxa"/>
             <w:vAlign w:val="center"/>
           </w:tcPr>
           <w:p>
@@ -1806,11 +2831,37 @@
                 <w:lang w:val="es-ES_tradnl"/>
               </w:rPr>
             </w:pPr>
+            <w:r>
+              <w:rPr>
+                <w:rFonts w:cstheme="minorHAnsi"/>
+                <w:sz w:val="20"/>
+                <w:lang w:val="es-ES_tradnl"/>
+              </w:rPr>
+              <w:t xml:space="preserve">Gestor funcional de </w:t>
+            </w:r>
+            <w:proofErr w:type="spellStart"/>
+            <w:r>
+              <w:rPr>
+                <w:rFonts w:cstheme="minorHAnsi"/>
+                <w:sz w:val="20"/>
+                <w:lang w:val="es-ES_tradnl"/>
+              </w:rPr>
+              <w:t>Márketing</w:t>
+            </w:r>
+            <w:proofErr w:type="spellEnd"/>
+            <w:r>
+              <w:rPr>
+                <w:rFonts w:cstheme="minorHAnsi"/>
+                <w:sz w:val="20"/>
+                <w:lang w:val="es-ES_tradnl"/>
+              </w:rPr>
+              <w:t xml:space="preserve"> y Ventas</w:t>
+            </w:r>
           </w:p>
         </w:tc>
         <w:tc>
           <w:tcPr>
-            <w:tcW w:w="2086" w:type="dxa"/>
+            <w:tcW w:w="4101" w:type="dxa"/>
             <w:vAlign w:val="center"/>
           </w:tcPr>
           <w:p>
@@ -1837,7 +2888,7 @@
         </w:tc>
         <w:tc>
           <w:tcPr>
-            <w:tcW w:w="1026" w:type="dxa"/>
+            <w:tcW w:w="1025" w:type="dxa"/>
             <w:vAlign w:val="center"/>
           </w:tcPr>
           <w:p>
@@ -1854,7 +2905,7 @@
       <w:tr>
         <w:tc>
           <w:tcPr>
-            <w:tcW w:w="2536" w:type="dxa"/>
+            <w:tcW w:w="1657" w:type="dxa"/>
             <w:vAlign w:val="center"/>
           </w:tcPr>
           <w:p>
@@ -1875,7 +2926,7 @@
         </w:tc>
         <w:tc>
           <w:tcPr>
-            <w:tcW w:w="2126" w:type="dxa"/>
+            <w:tcW w:w="1400" w:type="dxa"/>
             <w:vAlign w:val="center"/>
           </w:tcPr>
           <w:p>
@@ -1886,11 +2937,19 @@
                 <w:lang w:val="es-ES_tradnl"/>
               </w:rPr>
             </w:pPr>
+            <w:r>
+              <w:rPr>
+                <w:rFonts w:cstheme="minorHAnsi"/>
+                <w:sz w:val="20"/>
+                <w:lang w:val="es-ES_tradnl"/>
+              </w:rPr>
+              <w:t>Gestor funcional de Control y Calidad</w:t>
+            </w:r>
           </w:p>
         </w:tc>
         <w:tc>
           <w:tcPr>
-            <w:tcW w:w="2086" w:type="dxa"/>
+            <w:tcW w:w="4101" w:type="dxa"/>
             <w:vAlign w:val="center"/>
           </w:tcPr>
           <w:p>
@@ -1917,7 +2976,7 @@
         </w:tc>
         <w:tc>
           <w:tcPr>
-            <w:tcW w:w="1026" w:type="dxa"/>
+            <w:tcW w:w="1025" w:type="dxa"/>
             <w:vAlign w:val="center"/>
           </w:tcPr>
           <w:p>
@@ -1934,7 +2993,7 @@
       <w:tr>
         <w:tc>
           <w:tcPr>
-            <w:tcW w:w="2536" w:type="dxa"/>
+            <w:tcW w:w="1657" w:type="dxa"/>
             <w:vAlign w:val="center"/>
           </w:tcPr>
           <w:p>
@@ -1963,7 +3022,7 @@
         </w:tc>
         <w:tc>
           <w:tcPr>
-            <w:tcW w:w="2126" w:type="dxa"/>
+            <w:tcW w:w="1400" w:type="dxa"/>
             <w:vAlign w:val="center"/>
           </w:tcPr>
           <w:p>
@@ -1974,11 +3033,19 @@
                 <w:lang w:val="es-ES_tradnl"/>
               </w:rPr>
             </w:pPr>
+            <w:r>
+              <w:rPr>
+                <w:rFonts w:cstheme="minorHAnsi"/>
+                <w:sz w:val="20"/>
+                <w:lang w:val="es-ES_tradnl"/>
+              </w:rPr>
+              <w:t>Gestor funcional de Recursos Humanos</w:t>
+            </w:r>
           </w:p>
         </w:tc>
         <w:tc>
           <w:tcPr>
-            <w:tcW w:w="2086" w:type="dxa"/>
+            <w:tcW w:w="4101" w:type="dxa"/>
             <w:vAlign w:val="center"/>
           </w:tcPr>
           <w:p>
@@ -2005,7 +3072,7 @@
         </w:tc>
         <w:tc>
           <w:tcPr>
-            <w:tcW w:w="1026" w:type="dxa"/>
+            <w:tcW w:w="1025" w:type="dxa"/>
             <w:vAlign w:val="center"/>
           </w:tcPr>
           <w:p>
@@ -2022,7 +3089,7 @@
       <w:tr>
         <w:tc>
           <w:tcPr>
-            <w:tcW w:w="2536" w:type="dxa"/>
+            <w:tcW w:w="1657" w:type="dxa"/>
             <w:vAlign w:val="center"/>
           </w:tcPr>
           <w:p>
@@ -2043,7 +3110,7 @@
         </w:tc>
         <w:tc>
           <w:tcPr>
-            <w:tcW w:w="2126" w:type="dxa"/>
+            <w:tcW w:w="1400" w:type="dxa"/>
             <w:vAlign w:val="center"/>
           </w:tcPr>
           <w:p>
@@ -2054,11 +3121,19 @@
                 <w:lang w:val="es-ES_tradnl"/>
               </w:rPr>
             </w:pPr>
+            <w:r>
+              <w:rPr>
+                <w:rFonts w:cstheme="minorHAnsi"/>
+                <w:sz w:val="20"/>
+                <w:lang w:val="es-ES_tradnl"/>
+              </w:rPr>
+              <w:t>Gestor funcional de Finanzas</w:t>
+            </w:r>
           </w:p>
         </w:tc>
         <w:tc>
           <w:tcPr>
-            <w:tcW w:w="2086" w:type="dxa"/>
+            <w:tcW w:w="4101" w:type="dxa"/>
             <w:vAlign w:val="center"/>
           </w:tcPr>
           <w:p>
@@ -2085,7 +3160,7 @@
         </w:tc>
         <w:tc>
           <w:tcPr>
-            <w:tcW w:w="1026" w:type="dxa"/>
+            <w:tcW w:w="1025" w:type="dxa"/>
             <w:vAlign w:val="center"/>
           </w:tcPr>
           <w:p>
@@ -2099,8 +3174,77 @@
           </w:p>
         </w:tc>
       </w:tr>
+      <w:bookmarkEnd w:id="0"/>
+    </w:tbl>
+    <w:p>
+      <w:pPr>
+        <w:pStyle w:val="Prrafodelista"/>
+        <w:jc w:val="both"/>
+        <w:rPr>
+          <w:lang w:val="es-ES_tradnl"/>
+        </w:rPr>
+      </w:pPr>
+    </w:p>
+    <w:p>
+      <w:pPr>
+        <w:jc w:val="both"/>
+        <w:rPr>
+          <w:lang w:val="es-ES_tradnl"/>
+        </w:rPr>
+      </w:pPr>
+      <w:r>
+        <w:rPr>
+          <w:lang w:val="es-ES_tradnl"/>
+        </w:rPr>
+        <w:t>Los empleados descritos en la tabla anterior son los constituyentes de la PMO</w:t>
+      </w:r>
+      <w:r>
+        <w:rPr>
+          <w:lang w:val="es-ES_tradnl"/>
+        </w:rPr>
+        <w:t xml:space="preserve"> de la empresa Samba </w:t>
+      </w:r>
+      <w:proofErr w:type="spellStart"/>
+      <w:r>
+        <w:rPr>
+          <w:lang w:val="es-ES_tradnl"/>
+        </w:rPr>
+        <w:t>Solutions</w:t>
+      </w:r>
+      <w:proofErr w:type="spellEnd"/>
+      <w:r>
+        <w:rPr>
+          <w:lang w:val="es-ES_tradnl"/>
+        </w:rPr>
+        <w:t>. Los</w:t>
+      </w:r>
+      <w:r>
+        <w:rPr>
+          <w:lang w:val="es-ES_tradnl"/>
+        </w:rPr>
+        <w:t xml:space="preserve"> gestores tienen plenos poderes dentro de su departamento, </w:t>
+      </w:r>
+      <w:r>
+        <w:rPr>
+          <w:lang w:val="es-ES_tradnl"/>
+        </w:rPr>
+        <w:t>manteniendo línea directa de contacto con el director del proyecto</w:t>
+      </w:r>
+      <w:r>
+        <w:rPr>
+          <w:lang w:val="es-ES_tradnl"/>
+        </w:rPr>
+        <w:t>.</w:t>
+      </w:r>
+      <w:bookmarkStart w:id="1" w:name="_GoBack"/>
       <w:bookmarkEnd w:id="1"/>
-    </w:tbl>
+      <w:r>
+        <w:rPr>
+          <w:lang w:val="es-ES_tradnl"/>
+        </w:rPr>
+        <w:t xml:space="preserve"> </w:t>
+      </w:r>
+    </w:p>
     <w:p>
       <w:pPr>
         <w:pStyle w:val="Prrafodelista"/>
@@ -2405,6 +3549,8 @@
       </w:r>
     </w:p>
     <w:sectPr>
+      <w:headerReference w:type="default" r:id="rId7"/>
+      <w:footerReference w:type="default" r:id="rId8"/>
       <w:pgSz w:w="11906" w:h="16838"/>
       <w:pgMar w:top="1417" w:right="1701" w:bottom="1417" w:left="1701" w:header="708" w:footer="708" w:gutter="0"/>
       <w:cols w:space="708"/>
@@ -2414,9 +3560,288 @@
 </w:document>
 </file>
 
+<file path=word/endnotes.xml><?xml version="1.0" encoding="utf-8"?>
+<w:endnotes xmlns:wpc="http://schemas.microsoft.com/office/word/2010/wordprocessingCanvas" xmlns:cx="http://schemas.microsoft.com/office/drawing/2014/chartex" xmlns:cx1="http://schemas.microsoft.com/office/drawing/2015/9/8/chartex" xmlns:cx2="http://schemas.microsoft.com/office/drawing/2015/10/21/chartex" xmlns:cx3="http://schemas.microsoft.com/office/drawing/2016/5/9/chartex" xmlns:cx4="http://schemas.microsoft.com/office/drawing/2016/5/10/chartex" xmlns:cx5="http://schemas.microsoft.com/office/drawing/2016/5/11/chartex" xmlns:cx6="http://schemas.microsoft.com/office/drawing/2016/5/12/chartex" xmlns:cx7="http://schemas.microsoft.com/office/drawing/2016/5/13/chartex" xmlns:cx8="http://schemas.microsoft.com/office/drawing/2016/5/14/chartex" xmlns:mc="http://schemas.openxmlformats.org/markup-compatibility/2006" xmlns:aink="http://schemas.microsoft.com/office/drawing/2016/ink" xmlns:am3d="http://schemas.microsoft.com/office/drawing/2017/model3d" xmlns:o="urn:schemas-microsoft-com:office:office" xmlns:r="http://schemas.openxmlformats.org/officeDocument/2006/relationships" xmlns:m="http://schemas.openxmlformats.org/officeDocument/2006/math" xmlns:v="urn:schemas-microsoft-com:vml" xmlns:wp14="http://schemas.microsoft.com/office/word/2010/wordprocessingDrawing" xmlns:wp="http://schemas.openxmlformats.org/drawingml/2006/wordprocessingDrawing" xmlns:w10="urn:schemas-microsoft-com:office:word" xmlns:w="http://schemas.openxmlformats.org/wordprocessingml/2006/main" xmlns:w14="http://schemas.microsoft.com/office/word/2010/wordml" xmlns:w15="http://schemas.microsoft.com/office/word/2012/wordml" xmlns:w16cid="http://schemas.microsoft.com/office/word/2016/wordml/cid" xmlns:w16se="http://schemas.microsoft.com/office/word/2015/wordml/symex" xmlns:wpg="http://schemas.microsoft.com/office/word/2010/wordprocessingGroup" xmlns:wpi="http://schemas.microsoft.com/office/word/2010/wordprocessingInk" xmlns:wne="http://schemas.microsoft.com/office/word/2006/wordml" xmlns:wps="http://schemas.microsoft.com/office/word/2010/wordprocessingShape" mc:Ignorable="w14 w15 w16se w16cid wp14">
+  <w:endnote w:type="separator" w:id="-1">
+    <w:p>
+      <w:pPr>
+        <w:spacing w:after="0" w:line="240" w:lineRule="auto"/>
+      </w:pPr>
+      <w:r>
+        <w:separator/>
+      </w:r>
+    </w:p>
+  </w:endnote>
+  <w:endnote w:type="continuationSeparator" w:id="0">
+    <w:p>
+      <w:pPr>
+        <w:spacing w:after="0" w:line="240" w:lineRule="auto"/>
+      </w:pPr>
+      <w:r>
+        <w:continuationSeparator/>
+      </w:r>
+    </w:p>
+  </w:endnote>
+</w:endnotes>
+</file>
+
+<file path=word/footer1.xml><?xml version="1.0" encoding="utf-8"?>
+<w:ftr xmlns:wpc="http://schemas.microsoft.com/office/word/2010/wordprocessingCanvas" xmlns:cx="http://schemas.microsoft.com/office/drawing/2014/chartex" xmlns:cx1="http://schemas.microsoft.com/office/drawing/2015/9/8/chartex" xmlns:cx2="http://schemas.microsoft.com/office/drawing/2015/10/21/chartex" xmlns:cx3="http://schemas.microsoft.com/office/drawing/2016/5/9/chartex" xmlns:cx4="http://schemas.microsoft.com/office/drawing/2016/5/10/chartex" xmlns:cx5="http://schemas.microsoft.com/office/drawing/2016/5/11/chartex" xmlns:cx6="http://schemas.microsoft.com/office/drawing/2016/5/12/chartex" xmlns:cx7="http://schemas.microsoft.com/office/drawing/2016/5/13/chartex" xmlns:cx8="http://schemas.microsoft.com/office/drawing/2016/5/14/chartex" xmlns:mc="http://schemas.openxmlformats.org/markup-compatibility/2006" xmlns:aink="http://schemas.microsoft.com/office/drawing/2016/ink" xmlns:am3d="http://schemas.microsoft.com/office/drawing/2017/model3d" xmlns:o="urn:schemas-microsoft-com:office:office" xmlns:r="http://schemas.openxmlformats.org/officeDocument/2006/relationships" xmlns:m="http://schemas.openxmlformats.org/officeDocument/2006/math" xmlns:v="urn:schemas-microsoft-com:vml" xmlns:wp14="http://schemas.microsoft.com/office/word/2010/wordprocessingDrawing" xmlns:wp="http://schemas.openxmlformats.org/drawingml/2006/wordprocessingDrawing" xmlns:w10="urn:schemas-microsoft-com:office:word" xmlns:w="http://schemas.openxmlformats.org/wordprocessingml/2006/main" xmlns:w14="http://schemas.microsoft.com/office/word/2010/wordml" xmlns:w15="http://schemas.microsoft.com/office/word/2012/wordml" xmlns:w16cid="http://schemas.microsoft.com/office/word/2016/wordml/cid" xmlns:w16se="http://schemas.microsoft.com/office/word/2015/wordml/symex" xmlns:wpg="http://schemas.microsoft.com/office/word/2010/wordprocessingGroup" xmlns:wpi="http://schemas.microsoft.com/office/word/2010/wordprocessingInk" xmlns:wne="http://schemas.microsoft.com/office/word/2006/wordml" xmlns:wps="http://schemas.microsoft.com/office/word/2010/wordprocessingShape" mc:Ignorable="w14 w15 w16se w16cid wp14">
+  <w:tbl>
+    <w:tblPr>
+      <w:tblW w:w="0" w:type="auto"/>
+      <w:tblLayout w:type="fixed"/>
+      <w:tblLook w:val="04A0" w:firstRow="1" w:lastRow="0" w:firstColumn="1" w:lastColumn="0" w:noHBand="0" w:noVBand="1"/>
+    </w:tblPr>
+    <w:tblGrid>
+      <w:gridCol w:w="2835"/>
+      <w:gridCol w:w="2835"/>
+      <w:gridCol w:w="2835"/>
+    </w:tblGrid>
+    <w:tr>
+      <w:tc>
+        <w:tcPr>
+          <w:tcW w:w="2835" w:type="dxa"/>
+        </w:tcPr>
+        <w:p>
+          <w:pPr>
+            <w:pStyle w:val="Encabezado"/>
+            <w:ind w:left="-115"/>
+          </w:pPr>
+        </w:p>
+      </w:tc>
+      <w:tc>
+        <w:tcPr>
+          <w:tcW w:w="2835" w:type="dxa"/>
+        </w:tcPr>
+        <w:p>
+          <w:pPr>
+            <w:pStyle w:val="Encabezado"/>
+            <w:jc w:val="center"/>
+          </w:pPr>
+        </w:p>
+      </w:tc>
+      <w:tc>
+        <w:tcPr>
+          <w:tcW w:w="2835" w:type="dxa"/>
+        </w:tcPr>
+        <w:p>
+          <w:pPr>
+            <w:pStyle w:val="Encabezado"/>
+            <w:ind w:right="-115"/>
+            <w:jc w:val="right"/>
+          </w:pPr>
+        </w:p>
+      </w:tc>
+    </w:tr>
+  </w:tbl>
+  <w:p>
+    <w:pPr>
+      <w:pStyle w:val="Piedepgina"/>
+    </w:pPr>
+  </w:p>
+</w:ftr>
+</file>
+
+<file path=word/footnotes.xml><?xml version="1.0" encoding="utf-8"?>
+<w:footnotes xmlns:wpc="http://schemas.microsoft.com/office/word/2010/wordprocessingCanvas" xmlns:cx="http://schemas.microsoft.com/office/drawing/2014/chartex" xmlns:cx1="http://schemas.microsoft.com/office/drawing/2015/9/8/chartex" xmlns:cx2="http://schemas.microsoft.com/office/drawing/2015/10/21/chartex" xmlns:cx3="http://schemas.microsoft.com/office/drawing/2016/5/9/chartex" xmlns:cx4="http://schemas.microsoft.com/office/drawing/2016/5/10/chartex" xmlns:cx5="http://schemas.microsoft.com/office/drawing/2016/5/11/chartex" xmlns:cx6="http://schemas.microsoft.com/office/drawing/2016/5/12/chartex" xmlns:cx7="http://schemas.microsoft.com/office/drawing/2016/5/13/chartex" xmlns:cx8="http://schemas.microsoft.com/office/drawing/2016/5/14/chartex" xmlns:mc="http://schemas.openxmlformats.org/markup-compatibility/2006" xmlns:aink="http://schemas.microsoft.com/office/drawing/2016/ink" xmlns:am3d="http://schemas.microsoft.com/office/drawing/2017/model3d" xmlns:o="urn:schemas-microsoft-com:office:office" xmlns:r="http://schemas.openxmlformats.org/officeDocument/2006/relationships" xmlns:m="http://schemas.openxmlformats.org/officeDocument/2006/math" xmlns:v="urn:schemas-microsoft-com:vml" xmlns:wp14="http://schemas.microsoft.com/office/word/2010/wordprocessingDrawing" xmlns:wp="http://schemas.openxmlformats.org/drawingml/2006/wordprocessingDrawing" xmlns:w10="urn:schemas-microsoft-com:office:word" xmlns:w="http://schemas.openxmlformats.org/wordprocessingml/2006/main" xmlns:w14="http://schemas.microsoft.com/office/word/2010/wordml" xmlns:w15="http://schemas.microsoft.com/office/word/2012/wordml" xmlns:w16cid="http://schemas.microsoft.com/office/word/2016/wordml/cid" xmlns:w16se="http://schemas.microsoft.com/office/word/2015/wordml/symex" xmlns:wpg="http://schemas.microsoft.com/office/word/2010/wordprocessingGroup" xmlns:wpi="http://schemas.microsoft.com/office/word/2010/wordprocessingInk" xmlns:wne="http://schemas.microsoft.com/office/word/2006/wordml" xmlns:wps="http://schemas.microsoft.com/office/word/2010/wordprocessingShape" mc:Ignorable="w14 w15 w16se w16cid wp14">
+  <w:footnote w:type="separator" w:id="-1">
+    <w:p>
+      <w:pPr>
+        <w:spacing w:after="0" w:line="240" w:lineRule="auto"/>
+      </w:pPr>
+      <w:r>
+        <w:separator/>
+      </w:r>
+    </w:p>
+  </w:footnote>
+  <w:footnote w:type="continuationSeparator" w:id="0">
+    <w:p>
+      <w:pPr>
+        <w:spacing w:after="0" w:line="240" w:lineRule="auto"/>
+      </w:pPr>
+      <w:r>
+        <w:continuationSeparator/>
+      </w:r>
+    </w:p>
+  </w:footnote>
+</w:footnotes>
+</file>
+
+<file path=word/header1.xml><?xml version="1.0" encoding="utf-8"?>
+<w:hdr xmlns:wpc="http://schemas.microsoft.com/office/word/2010/wordprocessingCanvas" xmlns:cx="http://schemas.microsoft.com/office/drawing/2014/chartex" xmlns:cx1="http://schemas.microsoft.com/office/drawing/2015/9/8/chartex" xmlns:cx2="http://schemas.microsoft.com/office/drawing/2015/10/21/chartex" xmlns:cx3="http://schemas.microsoft.com/office/drawing/2016/5/9/chartex" xmlns:cx4="http://schemas.microsoft.com/office/drawing/2016/5/10/chartex" xmlns:cx5="http://schemas.microsoft.com/office/drawing/2016/5/11/chartex" xmlns:cx6="http://schemas.microsoft.com/office/drawing/2016/5/12/chartex" xmlns:cx7="http://schemas.microsoft.com/office/drawing/2016/5/13/chartex" xmlns:cx8="http://schemas.microsoft.com/office/drawing/2016/5/14/chartex" xmlns:mc="http://schemas.openxmlformats.org/markup-compatibility/2006" xmlns:aink="http://schemas.microsoft.com/office/drawing/2016/ink" xmlns:am3d="http://schemas.microsoft.com/office/drawing/2017/model3d" xmlns:o="urn:schemas-microsoft-com:office:office" xmlns:r="http://schemas.openxmlformats.org/officeDocument/2006/relationships" xmlns:m="http://schemas.openxmlformats.org/officeDocument/2006/math" xmlns:v="urn:schemas-microsoft-com:vml" xmlns:wp14="http://schemas.microsoft.com/office/word/2010/wordprocessingDrawing" xmlns:wp="http://schemas.openxmlformats.org/drawingml/2006/wordprocessingDrawing" xmlns:w10="urn:schemas-microsoft-com:office:word" xmlns:w="http://schemas.openxmlformats.org/wordprocessingml/2006/main" xmlns:w14="http://schemas.microsoft.com/office/word/2010/wordml" xmlns:w15="http://schemas.microsoft.com/office/word/2012/wordml" xmlns:w16cid="http://schemas.microsoft.com/office/word/2016/wordml/cid" xmlns:w16se="http://schemas.microsoft.com/office/word/2015/wordml/symex" xmlns:wpg="http://schemas.microsoft.com/office/word/2010/wordprocessingGroup" xmlns:wpi="http://schemas.microsoft.com/office/word/2010/wordprocessingInk" xmlns:wne="http://schemas.microsoft.com/office/word/2006/wordml" xmlns:wps="http://schemas.microsoft.com/office/word/2010/wordprocessingShape" mc:Ignorable="w14 w15 w16se w16cid wp14">
+  <w:tbl>
+    <w:tblPr>
+      <w:tblW w:w="0" w:type="auto"/>
+      <w:tblLayout w:type="fixed"/>
+      <w:tblLook w:val="04A0" w:firstRow="1" w:lastRow="0" w:firstColumn="1" w:lastColumn="0" w:noHBand="0" w:noVBand="1"/>
+    </w:tblPr>
+    <w:tblGrid>
+      <w:gridCol w:w="2835"/>
+      <w:gridCol w:w="2835"/>
+      <w:gridCol w:w="2835"/>
+    </w:tblGrid>
+    <w:tr>
+      <w:tc>
+        <w:tcPr>
+          <w:tcW w:w="2835" w:type="dxa"/>
+        </w:tcPr>
+        <w:p>
+          <w:pPr>
+            <w:pStyle w:val="Encabezado"/>
+            <w:ind w:left="-115"/>
+          </w:pPr>
+        </w:p>
+      </w:tc>
+      <w:tc>
+        <w:tcPr>
+          <w:tcW w:w="2835" w:type="dxa"/>
+        </w:tcPr>
+        <w:p>
+          <w:pPr>
+            <w:pStyle w:val="Encabezado"/>
+            <w:jc w:val="center"/>
+          </w:pPr>
+        </w:p>
+      </w:tc>
+      <w:tc>
+        <w:tcPr>
+          <w:tcW w:w="2835" w:type="dxa"/>
+        </w:tcPr>
+        <w:p>
+          <w:pPr>
+            <w:pStyle w:val="Encabezado"/>
+            <w:ind w:right="-115"/>
+            <w:jc w:val="right"/>
+          </w:pPr>
+        </w:p>
+      </w:tc>
+    </w:tr>
+  </w:tbl>
+  <w:p>
+    <w:pPr>
+      <w:pStyle w:val="Encabezado"/>
+    </w:pPr>
+  </w:p>
+</w:hdr>
+</file>
+
 <file path=word/numbering.xml><?xml version="1.0" encoding="utf-8"?>
 <w:numbering xmlns:wpc="http://schemas.microsoft.com/office/word/2010/wordprocessingCanvas" xmlns:cx="http://schemas.microsoft.com/office/drawing/2014/chartex" xmlns:cx1="http://schemas.microsoft.com/office/drawing/2015/9/8/chartex" xmlns:cx2="http://schemas.microsoft.com/office/drawing/2015/10/21/chartex" xmlns:cx3="http://schemas.microsoft.com/office/drawing/2016/5/9/chartex" xmlns:cx4="http://schemas.microsoft.com/office/drawing/2016/5/10/chartex" xmlns:cx5="http://schemas.microsoft.com/office/drawing/2016/5/11/chartex" xmlns:cx6="http://schemas.microsoft.com/office/drawing/2016/5/12/chartex" xmlns:cx7="http://schemas.microsoft.com/office/drawing/2016/5/13/chartex" xmlns:cx8="http://schemas.microsoft.com/office/drawing/2016/5/14/chartex" xmlns:mc="http://schemas.openxmlformats.org/markup-compatibility/2006" xmlns:aink="http://schemas.microsoft.com/office/drawing/2016/ink" xmlns:am3d="http://schemas.microsoft.com/office/drawing/2017/model3d" xmlns:o="urn:schemas-microsoft-com:office:office" xmlns:r="http://schemas.openxmlformats.org/officeDocument/2006/relationships" xmlns:m="http://schemas.openxmlformats.org/officeDocument/2006/math" xmlns:v="urn:schemas-microsoft-com:vml" xmlns:wp14="http://schemas.microsoft.com/office/word/2010/wordprocessingDrawing" xmlns:wp="http://schemas.openxmlformats.org/drawingml/2006/wordprocessingDrawing" xmlns:w10="urn:schemas-microsoft-com:office:word" xmlns:w="http://schemas.openxmlformats.org/wordprocessingml/2006/main" xmlns:w14="http://schemas.microsoft.com/office/word/2010/wordml" xmlns:w15="http://schemas.microsoft.com/office/word/2012/wordml" xmlns:w16cid="http://schemas.microsoft.com/office/word/2016/wordml/cid" xmlns:w16se="http://schemas.microsoft.com/office/word/2015/wordml/symex" xmlns:wpg="http://schemas.microsoft.com/office/word/2010/wordprocessingGroup" xmlns:wpi="http://schemas.microsoft.com/office/word/2010/wordprocessingInk" xmlns:wne="http://schemas.microsoft.com/office/word/2006/wordml" xmlns:wps="http://schemas.microsoft.com/office/word/2010/wordprocessingShape" mc:Ignorable="w14 w15 w16se w16cid wp14">
   <w:abstractNum w:abstractNumId="0" w15:restartNumberingAfterBreak="0">
+    <w:nsid w:val="056F281F"/>
+    <w:multiLevelType w:val="hybridMultilevel"/>
+    <w:tmpl w:val="5958F9F6"/>
+    <w:lvl w:ilvl="0" w:tplc="040A0001">
+      <w:start w:val="1"/>
+      <w:numFmt w:val="bullet"/>
+      <w:lvlText w:val=""/>
+      <w:lvlJc w:val="left"/>
+      <w:pPr>
+        <w:ind w:left="720" w:hanging="360"/>
+      </w:pPr>
+      <w:rPr>
+        <w:rFonts w:ascii="Symbol" w:hAnsi="Symbol" w:hint="default"/>
+      </w:rPr>
+    </w:lvl>
+    <w:lvl w:ilvl="1" w:tplc="040A0003" w:tentative="1">
+      <w:start w:val="1"/>
+      <w:numFmt w:val="bullet"/>
+      <w:lvlText w:val="o"/>
+      <w:lvlJc w:val="left"/>
+      <w:pPr>
+        <w:ind w:left="1440" w:hanging="360"/>
+      </w:pPr>
+      <w:rPr>
+        <w:rFonts w:ascii="Courier New" w:hAnsi="Courier New" w:cs="Courier New" w:hint="default"/>
+      </w:rPr>
+    </w:lvl>
+    <w:lvl w:ilvl="2" w:tplc="040A0005" w:tentative="1">
+      <w:start w:val="1"/>
+      <w:numFmt w:val="bullet"/>
+      <w:lvlText w:val=""/>
+      <w:lvlJc w:val="left"/>
+      <w:pPr>
+        <w:ind w:left="2160" w:hanging="360"/>
+      </w:pPr>
+      <w:rPr>
+        <w:rFonts w:ascii="Wingdings" w:hAnsi="Wingdings" w:hint="default"/>
+      </w:rPr>
+    </w:lvl>
+    <w:lvl w:ilvl="3" w:tplc="040A0001" w:tentative="1">
+      <w:start w:val="1"/>
+      <w:numFmt w:val="bullet"/>
+      <w:lvlText w:val=""/>
+      <w:lvlJc w:val="left"/>
+      <w:pPr>
+        <w:ind w:left="2880" w:hanging="360"/>
+      </w:pPr>
+      <w:rPr>
+        <w:rFonts w:ascii="Symbol" w:hAnsi="Symbol" w:hint="default"/>
+      </w:rPr>
+    </w:lvl>
+    <w:lvl w:ilvl="4" w:tplc="040A0003" w:tentative="1">
+      <w:start w:val="1"/>
+      <w:numFmt w:val="bullet"/>
+      <w:lvlText w:val="o"/>
+      <w:lvlJc w:val="left"/>
+      <w:pPr>
+        <w:ind w:left="3600" w:hanging="360"/>
+      </w:pPr>
+      <w:rPr>
+        <w:rFonts w:ascii="Courier New" w:hAnsi="Courier New" w:cs="Courier New" w:hint="default"/>
+      </w:rPr>
+    </w:lvl>
+    <w:lvl w:ilvl="5" w:tplc="040A0005" w:tentative="1">
+      <w:start w:val="1"/>
+      <w:numFmt w:val="bullet"/>
+      <w:lvlText w:val=""/>
+      <w:lvlJc w:val="left"/>
+      <w:pPr>
+        <w:ind w:left="4320" w:hanging="360"/>
+      </w:pPr>
+      <w:rPr>
+        <w:rFonts w:ascii="Wingdings" w:hAnsi="Wingdings" w:hint="default"/>
+      </w:rPr>
+    </w:lvl>
+    <w:lvl w:ilvl="6" w:tplc="040A0001" w:tentative="1">
+      <w:start w:val="1"/>
+      <w:numFmt w:val="bullet"/>
+      <w:lvlText w:val=""/>
+      <w:lvlJc w:val="left"/>
+      <w:pPr>
+        <w:ind w:left="5040" w:hanging="360"/>
+      </w:pPr>
+      <w:rPr>
+        <w:rFonts w:ascii="Symbol" w:hAnsi="Symbol" w:hint="default"/>
+      </w:rPr>
+    </w:lvl>
+    <w:lvl w:ilvl="7" w:tplc="040A0003" w:tentative="1">
+      <w:start w:val="1"/>
+      <w:numFmt w:val="bullet"/>
+      <w:lvlText w:val="o"/>
+      <w:lvlJc w:val="left"/>
+      <w:pPr>
+        <w:ind w:left="5760" w:hanging="360"/>
+      </w:pPr>
+      <w:rPr>
+        <w:rFonts w:ascii="Courier New" w:hAnsi="Courier New" w:cs="Courier New" w:hint="default"/>
+      </w:rPr>
+    </w:lvl>
+    <w:lvl w:ilvl="8" w:tplc="040A0005" w:tentative="1">
+      <w:start w:val="1"/>
+      <w:numFmt w:val="bullet"/>
+      <w:lvlText w:val=""/>
+      <w:lvlJc w:val="left"/>
+      <w:pPr>
+        <w:ind w:left="6480" w:hanging="360"/>
+      </w:pPr>
+      <w:rPr>
+        <w:rFonts w:ascii="Wingdings" w:hAnsi="Wingdings" w:hint="default"/>
+      </w:rPr>
+    </w:lvl>
+  </w:abstractNum>
+  <w:abstractNum w:abstractNumId="1" w15:restartNumberingAfterBreak="0">
     <w:nsid w:val="247E2D18"/>
     <w:multiLevelType w:val="hybridMultilevel"/>
     <w:tmpl w:val="C27C95D4"/>
@@ -2529,7 +3954,7 @@
       </w:rPr>
     </w:lvl>
   </w:abstractNum>
-  <w:abstractNum w:abstractNumId="1" w15:restartNumberingAfterBreak="0">
+  <w:abstractNum w:abstractNumId="2" w15:restartNumberingAfterBreak="0">
     <w:nsid w:val="4AE0359C"/>
     <w:multiLevelType w:val="hybridMultilevel"/>
     <w:tmpl w:val="A4C0C3FC"/>
@@ -2642,7 +4067,7 @@
       </w:rPr>
     </w:lvl>
   </w:abstractNum>
-  <w:abstractNum w:abstractNumId="2" w15:restartNumberingAfterBreak="0">
+  <w:abstractNum w:abstractNumId="3" w15:restartNumberingAfterBreak="0">
     <w:nsid w:val="6665103D"/>
     <w:multiLevelType w:val="hybridMultilevel"/>
     <w:tmpl w:val="ACEA15CC"/>
@@ -2732,12 +4157,15 @@
     </w:lvl>
   </w:abstractNum>
   <w:num w:numId="1">
+    <w:abstractNumId w:val="2"/>
+  </w:num>
+  <w:num w:numId="2">
+    <w:abstractNumId w:val="3"/>
+  </w:num>
+  <w:num w:numId="3">
     <w:abstractNumId w:val="1"/>
   </w:num>
-  <w:num w:numId="2">
-    <w:abstractNumId w:val="2"/>
-  </w:num>
-  <w:num w:numId="3">
+  <w:num w:numId="4">
     <w:abstractNumId w:val="0"/>
   </w:num>
 </w:numbering>
@@ -3226,6 +4654,46 @@
       </w:tblBorders>
     </w:tblPr>
   </w:style>
+  <w:style w:type="character" w:customStyle="1" w:styleId="EncabezadoCar">
+    <w:name w:val="Encabezado Car"/>
+    <w:basedOn w:val="Fuentedeprrafopredeter"/>
+    <w:link w:val="Encabezado"/>
+    <w:uiPriority w:val="99"/>
+  </w:style>
+  <w:style w:type="paragraph" w:styleId="Encabezado">
+    <w:name w:val="header"/>
+    <w:basedOn w:val="Normal"/>
+    <w:link w:val="EncabezadoCar"/>
+    <w:uiPriority w:val="99"/>
+    <w:unhideWhenUsed/>
+    <w:pPr>
+      <w:tabs>
+        <w:tab w:val="center" w:pos="4680"/>
+        <w:tab w:val="right" w:pos="9360"/>
+      </w:tabs>
+      <w:spacing w:after="0" w:line="240" w:lineRule="auto"/>
+    </w:pPr>
+  </w:style>
+  <w:style w:type="character" w:customStyle="1" w:styleId="PiedepginaCar">
+    <w:name w:val="Pie de página Car"/>
+    <w:basedOn w:val="Fuentedeprrafopredeter"/>
+    <w:link w:val="Piedepgina"/>
+    <w:uiPriority w:val="99"/>
+  </w:style>
+  <w:style w:type="paragraph" w:styleId="Piedepgina">
+    <w:name w:val="footer"/>
+    <w:basedOn w:val="Normal"/>
+    <w:link w:val="PiedepginaCar"/>
+    <w:uiPriority w:val="99"/>
+    <w:unhideWhenUsed/>
+    <w:pPr>
+      <w:tabs>
+        <w:tab w:val="center" w:pos="4680"/>
+        <w:tab w:val="right" w:pos="9360"/>
+      </w:tabs>
+      <w:spacing w:after="0" w:line="240" w:lineRule="auto"/>
+    </w:pPr>
+  </w:style>
 </w:styles>
 </file>
 

</xml_diff>

<commit_message>
Actualización del acta de constitución
</commit_message>
<xml_diff>
--- a/Documentos_generados/Integracion_Alcance/ACTA DE CONSTITUCIÓN DEL PROYECTO_v1.docx
+++ b/Documentos_generados/Integracion_Alcance/ACTA DE CONSTITUCIÓN DEL PROYECTO_v1.docx
@@ -78,23 +78,7 @@
           <w:szCs w:val="24"/>
           <w:lang w:val="es-ES_tradnl"/>
         </w:rPr>
-        <w:t xml:space="preserve">son las que controlan nuestra vida. Hacer la compra, reservar un viaje o comprar unas entradas son unas tareas que se pueden realizar sin ningún esfuerzo de manera telemática.  Sin embargo, seguimos acudiendo a la consulta del médico para que nos recete algún medicamento contra el resfriado o para resolver cualquier otra duda de escasa importancia y fácil resolución. Por otro lado, la población española está sufriendo un </w:t>
-      </w:r>
-      <w:r>
-        <w:rPr>
-          <w:rFonts w:cstheme="minorHAnsi"/>
-          <w:szCs w:val="24"/>
-          <w:lang w:val="es-ES_tradnl"/>
-        </w:rPr>
-        <w:t>envejecimiento como</w:t>
-      </w:r>
-      <w:r>
-        <w:rPr>
-          <w:rFonts w:cstheme="minorHAnsi"/>
-          <w:szCs w:val="24"/>
-          <w:lang w:val="es-ES_tradnl"/>
-        </w:rPr>
-        <w:t xml:space="preserve"> consecuencia de la reducción de la natalidad a nivel nacional y el aumento de la esperanza de vida. </w:t>
+        <w:t xml:space="preserve">son las que controlan nuestra vida. Hacer la compra, reservar un viaje o comprar unas entradas son unas tareas que se pueden realizar sin ningún esfuerzo de manera telemática.  Sin embargo, seguimos acudiendo a la consulta del médico para que nos recete algún medicamento contra el resfriado o para resolver cualquier otra duda de escasa importancia y fácil resolución. Por otro lado, la población española está sufriendo un envejecimiento como consecuencia de la reducción de la natalidad a nivel nacional y el aumento de la esperanza de vida. </w:t>
       </w:r>
     </w:p>
     <w:p>
@@ -130,23 +114,7 @@
           <w:szCs w:val="24"/>
           <w:lang w:val="es-ES_tradnl"/>
         </w:rPr>
-        <w:t xml:space="preserve">España cuenta con uno de los </w:t>
-      </w:r>
-      <w:r>
-        <w:rPr>
-          <w:rFonts w:cstheme="minorHAnsi"/>
-          <w:szCs w:val="24"/>
-          <w:lang w:val="es-ES_tradnl"/>
-        </w:rPr>
-        <w:t>sistemas sanitarios</w:t>
-      </w:r>
-      <w:r>
-        <w:rPr>
-          <w:rFonts w:cstheme="minorHAnsi"/>
-          <w:szCs w:val="24"/>
-          <w:lang w:val="es-ES_tradnl"/>
-        </w:rPr>
-        <w:t xml:space="preserve"> de mayor calidad ofreciendo buenos resultados. A pesar de ello, la sanidad española tiene graves problemas de sostenibilidad y escalabilidad, impulsados, entre otros, por causas como las anteriormente mencionadas. La elevada demanda de los servicios ha provocado un colapso de </w:t>
+        <w:t xml:space="preserve">España cuenta con uno de los sistemas sanitarios de mayor calidad ofreciendo buenos resultados. A pesar de ello, la sanidad española tiene graves problemas de sostenibilidad y escalabilidad, impulsados, entre otros, por causas como las anteriormente mencionadas. La elevada demanda de los servicios ha provocado un colapso de </w:t>
       </w:r>
       <w:proofErr w:type="gramStart"/>
       <w:r>
@@ -602,51 +570,51 @@
           <w:sz w:val="20"/>
           <w:lang w:val="es-ES_tradnl"/>
         </w:rPr>
-        <w:t>Gestor funcional de</w:t>
-      </w:r>
+        <w:t xml:space="preserve">Gestor funcional de </w:t>
+      </w:r>
+      <w:proofErr w:type="spellStart"/>
       <w:r>
         <w:rPr>
           <w:rFonts w:cstheme="minorHAnsi"/>
           <w:sz w:val="20"/>
           <w:lang w:val="es-ES_tradnl"/>
         </w:rPr>
-        <w:t xml:space="preserve"> </w:t>
-      </w:r>
-      <w:proofErr w:type="spellStart"/>
+        <w:t>Márketing</w:t>
+      </w:r>
+      <w:proofErr w:type="spellEnd"/>
       <w:r>
         <w:rPr>
           <w:rFonts w:cstheme="minorHAnsi"/>
           <w:sz w:val="20"/>
           <w:lang w:val="es-ES_tradnl"/>
         </w:rPr>
-        <w:t>Márketing</w:t>
-      </w:r>
-      <w:proofErr w:type="spellEnd"/>
-      <w:r>
+        <w:t xml:space="preserve"> y Ventas: Benito, María de Cortés</w:t>
+      </w:r>
+    </w:p>
+    <w:p>
+      <w:pPr>
+        <w:ind w:left="708"/>
         <w:rPr>
           <w:rFonts w:cstheme="minorHAnsi"/>
           <w:sz w:val="20"/>
           <w:lang w:val="es-ES_tradnl"/>
         </w:rPr>
-        <w:t xml:space="preserve"> y Ventas: Benito, María de Cortés</w:t>
-      </w:r>
-    </w:p>
-    <w:p>
-      <w:pPr>
-        <w:ind w:left="708"/>
+      </w:pPr>
+      <w:r>
         <w:rPr>
           <w:rFonts w:cstheme="minorHAnsi"/>
           <w:sz w:val="20"/>
           <w:lang w:val="es-ES_tradnl"/>
         </w:rPr>
-      </w:pPr>
+        <w:t>-</w:t>
+      </w:r>
       <w:r>
         <w:rPr>
           <w:rFonts w:cstheme="minorHAnsi"/>
           <w:sz w:val="20"/>
           <w:lang w:val="es-ES_tradnl"/>
         </w:rPr>
-        <w:t>-</w:t>
+        <w:t xml:space="preserve"> </w:t>
       </w:r>
       <w:r>
         <w:rPr>
@@ -654,7 +622,7 @@
           <w:sz w:val="20"/>
           <w:lang w:val="es-ES_tradnl"/>
         </w:rPr>
-        <w:t xml:space="preserve"> </w:t>
+        <w:t xml:space="preserve">Gestor funcional de </w:t>
       </w:r>
       <w:r>
         <w:rPr>
@@ -662,73 +630,25 @@
           <w:sz w:val="20"/>
           <w:lang w:val="es-ES_tradnl"/>
         </w:rPr>
-        <w:t>Gestor funcional de</w:t>
-      </w:r>
-      <w:r>
+        <w:t>Finanzas: Paniagua Tineo, Alejandro</w:t>
+      </w:r>
+    </w:p>
+    <w:p>
+      <w:pPr>
+        <w:ind w:left="708"/>
         <w:rPr>
           <w:rFonts w:cstheme="minorHAnsi"/>
           <w:sz w:val="20"/>
           <w:lang w:val="es-ES_tradnl"/>
         </w:rPr>
-        <w:t xml:space="preserve"> </w:t>
-      </w:r>
+      </w:pPr>
       <w:r>
         <w:rPr>
           <w:rFonts w:cstheme="minorHAnsi"/>
           <w:sz w:val="20"/>
           <w:lang w:val="es-ES_tradnl"/>
         </w:rPr>
-        <w:t>Finanzas: Paniagua Tineo, Alejandro</w:t>
-      </w:r>
-    </w:p>
-    <w:p>
-      <w:pPr>
-        <w:ind w:left="708"/>
-        <w:rPr>
-          <w:rFonts w:cstheme="minorHAnsi"/>
-          <w:sz w:val="20"/>
-          <w:lang w:val="es-ES_tradnl"/>
-        </w:rPr>
-      </w:pPr>
-      <w:r>
-        <w:rPr>
-          <w:rFonts w:cstheme="minorHAnsi"/>
-          <w:sz w:val="20"/>
-          <w:lang w:val="es-ES_tradnl"/>
-        </w:rPr>
-        <w:t xml:space="preserve">- </w:t>
-      </w:r>
-      <w:r>
-        <w:rPr>
-          <w:rFonts w:cstheme="minorHAnsi"/>
-          <w:sz w:val="20"/>
-          <w:lang w:val="es-ES_tradnl"/>
-        </w:rPr>
-        <w:t>Gestor funcional de</w:t>
-      </w:r>
-      <w:r>
-        <w:rPr>
-          <w:rFonts w:cstheme="minorHAnsi"/>
-          <w:sz w:val="20"/>
-          <w:lang w:val="es-ES_tradnl"/>
-        </w:rPr>
-        <w:t xml:space="preserve"> Control y Calidad:  </w:t>
-      </w:r>
-      <w:r>
-        <w:rPr>
-          <w:rFonts w:cstheme="minorHAnsi"/>
-          <w:sz w:val="20"/>
-          <w:lang w:val="es-ES_tradnl"/>
-        </w:rPr>
-        <w:t>Gallego</w:t>
-      </w:r>
-      <w:r>
-        <w:rPr>
-          <w:rFonts w:cstheme="minorHAnsi"/>
-          <w:sz w:val="20"/>
-          <w:lang w:val="es-ES_tradnl"/>
-        </w:rPr>
-        <w:t xml:space="preserve"> Sánchez, Adrián</w:t>
+        <w:t>- Gestor funcional de Control y Calidad:  Gallego Sánchez, Adrián</w:t>
       </w:r>
     </w:p>
     <w:p>
@@ -866,7 +786,118 @@
         <w:rPr>
           <w:lang w:val="es-ES_tradnl"/>
         </w:rPr>
-        <w:t xml:space="preserve"> Para ello se contará con los requisitos establecidos por la Conserjería de Sanidad de la Comunidad de Madrid ya que el servicio final se pondrá en marcha en dicha Comunidad autónoma. </w:t>
+        <w:t xml:space="preserve"> Para ello se contará con los requisitos establecidos por la Conserjería de Sanidad de la Comunidad de Madrid ya que el servicio final se pondrá en marcha en dicha Comuni</w:t>
+      </w:r>
+      <w:bookmarkStart w:id="0" w:name="_GoBack"/>
+      <w:bookmarkEnd w:id="0"/>
+      <w:r>
+        <w:rPr>
+          <w:lang w:val="es-ES_tradnl"/>
+        </w:rPr>
+        <w:t xml:space="preserve">dad autónoma. </w:t>
+      </w:r>
+    </w:p>
+    <w:p>
+      <w:pPr>
+        <w:pStyle w:val="Prrafodelista"/>
+        <w:jc w:val="both"/>
+        <w:rPr>
+          <w:lang w:val="es-ES_tradnl"/>
+        </w:rPr>
+      </w:pPr>
+    </w:p>
+    <w:p>
+      <w:pPr>
+        <w:pStyle w:val="Prrafodelista"/>
+        <w:numPr>
+          <w:ilvl w:val="0"/>
+          <w:numId w:val="1"/>
+        </w:numPr>
+        <w:jc w:val="both"/>
+        <w:rPr>
+          <w:lang w:val="es-ES_tradnl"/>
+        </w:rPr>
+      </w:pPr>
+      <w:r>
+        <w:rPr>
+          <w:b/>
+          <w:lang w:val="es-ES_tradnl"/>
+        </w:rPr>
+        <w:t>Fecha de inicio del proyecto:</w:t>
+      </w:r>
+      <w:r>
+        <w:rPr>
+          <w:lang w:val="es-ES_tradnl"/>
+        </w:rPr>
+        <w:t xml:space="preserve"> 16-10-2018 </w:t>
+      </w:r>
+    </w:p>
+    <w:p>
+      <w:pPr>
+        <w:pStyle w:val="Prrafodelista"/>
+        <w:numPr>
+          <w:ilvl w:val="0"/>
+          <w:numId w:val="1"/>
+        </w:numPr>
+        <w:jc w:val="both"/>
+        <w:rPr>
+          <w:lang w:val="es-ES_tradnl"/>
+        </w:rPr>
+      </w:pPr>
+      <w:r>
+        <w:rPr>
+          <w:b/>
+          <w:lang w:val="es-ES_tradnl"/>
+        </w:rPr>
+        <w:t>Fecha de fin del proyecto:</w:t>
+      </w:r>
+      <w:r>
+        <w:rPr>
+          <w:lang w:val="es-ES_tradnl"/>
+        </w:rPr>
+        <w:t xml:space="preserve"> 16-10-2018</w:t>
+      </w:r>
+    </w:p>
+    <w:p>
+      <w:pPr>
+        <w:pStyle w:val="Prrafodelista"/>
+        <w:numPr>
+          <w:ilvl w:val="0"/>
+          <w:numId w:val="1"/>
+        </w:numPr>
+        <w:jc w:val="both"/>
+        <w:rPr>
+          <w:lang w:val="es-ES_tradnl"/>
+        </w:rPr>
+      </w:pPr>
+      <w:r>
+        <w:rPr>
+          <w:b/>
+          <w:lang w:val="es-ES_tradnl"/>
+        </w:rPr>
+        <w:t xml:space="preserve">Budget </w:t>
+      </w:r>
+      <w:proofErr w:type="spellStart"/>
+      <w:r>
+        <w:rPr>
+          <w:b/>
+          <w:lang w:val="es-ES_tradnl"/>
+        </w:rPr>
+        <w:t>Information</w:t>
+      </w:r>
+      <w:proofErr w:type="spellEnd"/>
+      <w:r>
+        <w:rPr>
+          <w:b/>
+          <w:lang w:val="es-ES_tradnl"/>
+        </w:rPr>
+        <w:t>:</w:t>
+      </w:r>
+      <w:r>
+        <w:rPr>
+          <w:lang w:val="es-ES_tradnl"/>
+        </w:rPr>
+        <w:t xml:space="preserve"> ~$$$$</w:t>
       </w:r>
     </w:p>
     <w:p>
@@ -1061,6 +1092,106 @@
           <w:b/>
           <w:lang w:val="es-ES_tradnl"/>
         </w:rPr>
+        <w:t>Alcance del proyecto</w:t>
+      </w:r>
+      <w:r>
+        <w:rPr>
+          <w:lang w:val="es-ES_tradnl"/>
+        </w:rPr>
+        <w:t>:</w:t>
+      </w:r>
+    </w:p>
+    <w:p>
+      <w:pPr>
+        <w:pStyle w:val="Prrafodelista"/>
+        <w:jc w:val="both"/>
+      </w:pPr>
+      <w:r>
+        <w:t xml:space="preserve">El alcance del trabajo para el Proyecto </w:t>
+      </w:r>
+      <w:proofErr w:type="spellStart"/>
+      <w:r>
+        <w:rPr>
+          <w:i/>
+        </w:rPr>
+        <w:t>MeCuida</w:t>
+      </w:r>
+      <w:proofErr w:type="spellEnd"/>
+      <w:r>
+        <w:t xml:space="preserve"> incluye las fases de planificación, ejecución e implementación y formación para el nuevo sistema GRP. Por otro lado, se perseguirá mantener unos estándares de calidad en el Proyecto gestionados por el departamento de Control de Calidad de SAMBA </w:t>
+      </w:r>
+      <w:r>
+        <w:t>SOLUTIONS</w:t>
+      </w:r>
+      <w:r>
+        <w:t>.</w:t>
+      </w:r>
+    </w:p>
+    <w:p>
+      <w:pPr>
+        <w:pStyle w:val="Prrafodelista"/>
+        <w:jc w:val="both"/>
+      </w:pPr>
+      <w:r>
+        <w:t>El proveedor del software GRP estará obligado a garantizar la funcionalidad requerida para ese product</w:t>
+      </w:r>
+      <w:r>
+        <w:t>o</w:t>
+      </w:r>
+      <w:r>
+        <w:t xml:space="preserve"> y que los recursos empleados para su desarrollo se adecuarán a las condiciones estipuladas.</w:t>
+      </w:r>
+    </w:p>
+    <w:p>
+      <w:pPr>
+        <w:pStyle w:val="Prrafodelista"/>
+        <w:jc w:val="both"/>
+      </w:pPr>
+      <w:r>
+        <w:t>Las tareas y</w:t>
+      </w:r>
+      <w:r>
+        <w:t xml:space="preserve"> objetivos específicos de este p</w:t>
+      </w:r>
+      <w:r>
+        <w:t>royecto serán listados</w:t>
+      </w:r>
+      <w:r>
+        <w:t xml:space="preserve"> a continuación</w:t>
+      </w:r>
+      <w:r>
+        <w:t>.</w:t>
+      </w:r>
+    </w:p>
+    <w:p>
+      <w:pPr>
+        <w:pStyle w:val="Prrafodelista"/>
+        <w:jc w:val="both"/>
+      </w:pPr>
+    </w:p>
+    <w:p>
+      <w:pPr>
+        <w:pStyle w:val="Prrafodelista"/>
+        <w:jc w:val="both"/>
+      </w:pPr>
+    </w:p>
+    <w:p>
+      <w:pPr>
+        <w:pStyle w:val="Prrafodelista"/>
+        <w:numPr>
+          <w:ilvl w:val="0"/>
+          <w:numId w:val="1"/>
+        </w:numPr>
+        <w:jc w:val="both"/>
+        <w:rPr>
+          <w:lang w:val="es-ES_tradnl"/>
+        </w:rPr>
+      </w:pPr>
+      <w:r>
+        <w:rPr>
+          <w:b/>
+          <w:lang w:val="es-ES_tradnl"/>
+        </w:rPr>
         <w:t>Objetivos del proyecto</w:t>
       </w:r>
       <w:r>
@@ -1243,6 +1374,7 @@
         <w:rPr>
           <w:lang w:val="es-ES_tradnl"/>
         </w:rPr>
+        <w:lastRenderedPageBreak/>
         <w:t>Mejorar el grado de control de los pacientes con enfermedades crónicas.</w:t>
       </w:r>
     </w:p>
@@ -1311,14 +1443,569 @@
           <w:b/>
           <w:lang w:val="es-ES_tradnl"/>
         </w:rPr>
-        <w:t>Requisitos de aprobación</w:t>
-      </w:r>
+        <w:t>Requisitos de alto nivel</w:t>
+      </w:r>
+      <w:r>
+        <w:rPr>
+          <w:lang w:val="es-ES_tradnl"/>
+        </w:rPr>
+        <w:t>:</w:t>
+      </w:r>
+    </w:p>
+    <w:p>
+      <w:pPr>
+        <w:pStyle w:val="Prrafodelista"/>
+        <w:numPr>
+          <w:ilvl w:val="0"/>
+          <w:numId w:val="3"/>
+        </w:numPr>
+        <w:jc w:val="both"/>
+        <w:rPr>
+          <w:lang w:val="es-ES_tradnl"/>
+        </w:rPr>
+      </w:pPr>
       <w:r>
         <w:rPr>
           <w:b/>
           <w:lang w:val="es-ES_tradnl"/>
         </w:rPr>
-        <w:t>/ Requisitos de alto nivel</w:t>
+        <w:t>Requisitos técnicos:</w:t>
+      </w:r>
+    </w:p>
+    <w:p>
+      <w:pPr>
+        <w:pStyle w:val="Prrafodelista"/>
+        <w:ind w:left="1080"/>
+        <w:jc w:val="both"/>
+        <w:rPr>
+          <w:lang w:val="es-ES_tradnl"/>
+        </w:rPr>
+      </w:pPr>
+      <w:r>
+        <w:rPr>
+          <w:lang w:val="es-ES_tradnl"/>
+        </w:rPr>
+        <w:t>Servicio ininterrumpido las 24 horas del día para cada paciente.</w:t>
+      </w:r>
+    </w:p>
+    <w:p>
+      <w:pPr>
+        <w:pStyle w:val="Prrafodelista"/>
+        <w:ind w:left="1080"/>
+        <w:jc w:val="both"/>
+        <w:rPr>
+          <w:lang w:val="es-ES_tradnl"/>
+        </w:rPr>
+      </w:pPr>
+      <w:r>
+        <w:rPr>
+          <w:lang w:val="es-ES_tradnl"/>
+        </w:rPr>
+        <w:t>Registro de datos de los pacientes en base de datos de la Comunidad de Madrid.</w:t>
+      </w:r>
+    </w:p>
+    <w:p>
+      <w:pPr>
+        <w:pStyle w:val="Prrafodelista"/>
+        <w:ind w:left="1080"/>
+        <w:jc w:val="both"/>
+        <w:rPr>
+          <w:lang w:val="es-ES_tradnl"/>
+        </w:rPr>
+      </w:pPr>
+      <w:r>
+        <w:rPr>
+          <w:lang w:val="es-ES_tradnl"/>
+        </w:rPr>
+        <w:t>En caso de fallo, sustitución de equipos en menos de 24 horas.</w:t>
+      </w:r>
+    </w:p>
+    <w:p>
+      <w:pPr>
+        <w:pStyle w:val="Prrafodelista"/>
+        <w:ind w:left="1080"/>
+        <w:jc w:val="both"/>
+        <w:rPr>
+          <w:lang w:val="es-ES_tradnl"/>
+        </w:rPr>
+      </w:pPr>
+      <w:r>
+        <w:rPr>
+          <w:lang w:val="es-ES_tradnl"/>
+        </w:rPr>
+        <w:t>El/los proveedores de los productos electrónicos comprados deberán cumplir con la normativa de calidad exigida por nuestra empresa (ISO 13.485 y marcado CE).</w:t>
+      </w:r>
+    </w:p>
+    <w:p>
+      <w:pPr>
+        <w:pStyle w:val="Prrafodelista"/>
+        <w:ind w:left="1080"/>
+        <w:jc w:val="both"/>
+        <w:rPr>
+          <w:lang w:val="es-ES_tradnl"/>
+        </w:rPr>
+      </w:pPr>
+      <w:r>
+        <w:rPr>
+          <w:lang w:val="es-ES_tradnl"/>
+        </w:rPr>
+        <w:t xml:space="preserve">En cuanto al software deberá cumplir los siguientes requisitos: </w:t>
+      </w:r>
+    </w:p>
+    <w:p>
+      <w:pPr>
+        <w:pStyle w:val="Prrafodelista"/>
+        <w:numPr>
+          <w:ilvl w:val="0"/>
+          <w:numId w:val="5"/>
+        </w:numPr>
+        <w:jc w:val="both"/>
+        <w:rPr>
+          <w:lang w:val="es-ES_tradnl"/>
+        </w:rPr>
+      </w:pPr>
+      <w:r>
+        <w:rPr>
+          <w:lang w:val="es-ES_tradnl"/>
+        </w:rPr>
+        <w:t>G</w:t>
+      </w:r>
+      <w:r>
+        <w:rPr>
+          <w:lang w:val="es-ES_tradnl"/>
+        </w:rPr>
+        <w:t>estión del paciente</w:t>
+      </w:r>
+    </w:p>
+    <w:p>
+      <w:pPr>
+        <w:pStyle w:val="Prrafodelista"/>
+        <w:numPr>
+          <w:ilvl w:val="0"/>
+          <w:numId w:val="5"/>
+        </w:numPr>
+        <w:jc w:val="both"/>
+        <w:rPr>
+          <w:lang w:val="es-ES_tradnl"/>
+        </w:rPr>
+      </w:pPr>
+      <w:r>
+        <w:rPr>
+          <w:lang w:val="es-ES_tradnl"/>
+        </w:rPr>
+        <w:t>M</w:t>
+      </w:r>
+      <w:r>
+        <w:rPr>
+          <w:lang w:val="es-ES_tradnl"/>
+        </w:rPr>
+        <w:t>onitorización de</w:t>
+      </w:r>
+      <w:r>
+        <w:rPr>
+          <w:lang w:val="es-ES_tradnl"/>
+        </w:rPr>
+        <w:t>l paciente</w:t>
+      </w:r>
+    </w:p>
+    <w:p>
+      <w:pPr>
+        <w:pStyle w:val="Prrafodelista"/>
+        <w:numPr>
+          <w:ilvl w:val="0"/>
+          <w:numId w:val="5"/>
+        </w:numPr>
+        <w:jc w:val="both"/>
+        <w:rPr>
+          <w:lang w:val="es-ES_tradnl"/>
+        </w:rPr>
+      </w:pPr>
+      <w:r>
+        <w:rPr>
+          <w:lang w:val="es-ES_tradnl"/>
+        </w:rPr>
+        <w:t xml:space="preserve">Visualización de las informaciones </w:t>
+      </w:r>
+    </w:p>
+    <w:p>
+      <w:pPr>
+        <w:pStyle w:val="Prrafodelista"/>
+        <w:numPr>
+          <w:ilvl w:val="0"/>
+          <w:numId w:val="5"/>
+        </w:numPr>
+        <w:jc w:val="both"/>
+        <w:rPr>
+          <w:lang w:val="es-ES_tradnl"/>
+        </w:rPr>
+      </w:pPr>
+      <w:r>
+        <w:rPr>
+          <w:lang w:val="es-ES_tradnl"/>
+        </w:rPr>
+        <w:t>S</w:t>
+      </w:r>
+      <w:r>
+        <w:rPr>
+          <w:lang w:val="es-ES_tradnl"/>
+        </w:rPr>
+        <w:t>ervicio de mensajería al paciente</w:t>
+      </w:r>
+    </w:p>
+    <w:p>
+      <w:pPr>
+        <w:pStyle w:val="Prrafodelista"/>
+        <w:numPr>
+          <w:ilvl w:val="0"/>
+          <w:numId w:val="5"/>
+        </w:numPr>
+        <w:jc w:val="both"/>
+        <w:rPr>
+          <w:lang w:val="es-ES_tradnl"/>
+        </w:rPr>
+      </w:pPr>
+      <w:r>
+        <w:rPr>
+          <w:lang w:val="es-ES_tradnl"/>
+        </w:rPr>
+        <w:t>D</w:t>
+      </w:r>
+      <w:r>
+        <w:rPr>
+          <w:lang w:val="es-ES_tradnl"/>
+        </w:rPr>
+        <w:t>efinición del programa (horario y dosis)</w:t>
+      </w:r>
+    </w:p>
+    <w:p>
+      <w:pPr>
+        <w:pStyle w:val="Prrafodelista"/>
+        <w:numPr>
+          <w:ilvl w:val="0"/>
+          <w:numId w:val="5"/>
+        </w:numPr>
+        <w:jc w:val="both"/>
+        <w:rPr>
+          <w:lang w:val="es-ES_tradnl"/>
+        </w:rPr>
+      </w:pPr>
+      <w:r>
+        <w:rPr>
+          <w:lang w:val="es-ES_tradnl"/>
+        </w:rPr>
+        <w:t>C</w:t>
+      </w:r>
+      <w:r>
+        <w:rPr>
+          <w:lang w:val="es-ES_tradnl"/>
+        </w:rPr>
+        <w:t xml:space="preserve">ontrol de la adherencia del paciente </w:t>
+      </w:r>
+      <w:r>
+        <w:rPr>
+          <w:lang w:val="es-ES_tradnl"/>
+        </w:rPr>
+        <w:t>a</w:t>
+      </w:r>
+      <w:r>
+        <w:rPr>
+          <w:lang w:val="es-ES_tradnl"/>
+        </w:rPr>
+        <w:t>l tratamiento</w:t>
+      </w:r>
+    </w:p>
+    <w:p>
+      <w:pPr>
+        <w:pStyle w:val="Prrafodelista"/>
+        <w:numPr>
+          <w:ilvl w:val="0"/>
+          <w:numId w:val="5"/>
+        </w:numPr>
+        <w:jc w:val="both"/>
+        <w:rPr>
+          <w:lang w:val="es-ES_tradnl"/>
+        </w:rPr>
+      </w:pPr>
+      <w:r>
+        <w:rPr>
+          <w:lang w:val="es-ES_tradnl"/>
+        </w:rPr>
+        <w:t>Gestión de alertas clínica</w:t>
+      </w:r>
+      <w:r>
+        <w:rPr>
+          <w:lang w:val="es-ES_tradnl"/>
+        </w:rPr>
+        <w:t>s</w:t>
+      </w:r>
+    </w:p>
+    <w:p>
+      <w:pPr>
+        <w:pStyle w:val="Prrafodelista"/>
+        <w:numPr>
+          <w:ilvl w:val="0"/>
+          <w:numId w:val="5"/>
+        </w:numPr>
+        <w:jc w:val="both"/>
+        <w:rPr>
+          <w:lang w:val="es-ES_tradnl"/>
+        </w:rPr>
+      </w:pPr>
+      <w:r>
+        <w:rPr>
+          <w:lang w:val="es-ES_tradnl"/>
+        </w:rPr>
+        <w:t>C</w:t>
+      </w:r>
+      <w:r>
+        <w:rPr>
+          <w:lang w:val="es-ES_tradnl"/>
+        </w:rPr>
+        <w:t>ustomización del programa</w:t>
+      </w:r>
+    </w:p>
+    <w:p>
+      <w:pPr>
+        <w:pStyle w:val="Prrafodelista"/>
+        <w:numPr>
+          <w:ilvl w:val="0"/>
+          <w:numId w:val="5"/>
+        </w:numPr>
+        <w:jc w:val="both"/>
+        <w:rPr>
+          <w:lang w:val="es-ES_tradnl"/>
+        </w:rPr>
+      </w:pPr>
+      <w:r>
+        <w:rPr>
+          <w:lang w:val="es-ES_tradnl"/>
+        </w:rPr>
+        <w:t>Video</w:t>
+      </w:r>
+      <w:r>
+        <w:rPr>
+          <w:lang w:val="es-ES_tradnl"/>
+        </w:rPr>
+        <w:t>conferencias</w:t>
+      </w:r>
+    </w:p>
+    <w:p>
+      <w:pPr>
+        <w:pStyle w:val="Prrafodelista"/>
+        <w:numPr>
+          <w:ilvl w:val="0"/>
+          <w:numId w:val="5"/>
+        </w:numPr>
+        <w:jc w:val="both"/>
+        <w:rPr>
+          <w:lang w:val="es-ES_tradnl"/>
+        </w:rPr>
+      </w:pPr>
+      <w:r>
+        <w:rPr>
+          <w:lang w:val="es-ES_tradnl"/>
+        </w:rPr>
+        <w:t>M</w:t>
+      </w:r>
+      <w:r>
+        <w:rPr>
+          <w:lang w:val="es-ES_tradnl"/>
+        </w:rPr>
+        <w:t>onitorización de adherencia y cumplimiento del tratamiento.</w:t>
+      </w:r>
+    </w:p>
+    <w:p>
+      <w:pPr>
+        <w:pStyle w:val="Prrafodelista"/>
+        <w:numPr>
+          <w:ilvl w:val="0"/>
+          <w:numId w:val="5"/>
+        </w:numPr>
+        <w:jc w:val="both"/>
+        <w:rPr>
+          <w:lang w:val="es-ES_tradnl"/>
+        </w:rPr>
+      </w:pPr>
+      <w:r>
+        <w:rPr>
+          <w:lang w:val="es-ES_tradnl"/>
+        </w:rPr>
+        <w:t>Además, deberá cumplir con la normativa del RGPD, debido a la especial sensibilidad de los datos serán críticos los siguientes puntos:</w:t>
+      </w:r>
+      <w:r>
+        <w:rPr>
+          <w:lang w:val="es-ES_tradnl"/>
+        </w:rPr>
+        <w:tab/>
+      </w:r>
+    </w:p>
+    <w:p>
+      <w:pPr>
+        <w:pStyle w:val="Prrafodelista"/>
+        <w:numPr>
+          <w:ilvl w:val="1"/>
+          <w:numId w:val="5"/>
+        </w:numPr>
+        <w:jc w:val="both"/>
+        <w:rPr>
+          <w:lang w:val="es-ES_tradnl"/>
+        </w:rPr>
+      </w:pPr>
+      <w:r>
+        <w:rPr>
+          <w:lang w:val="es-ES_tradnl"/>
+        </w:rPr>
+        <w:t>Identificación y autenticación</w:t>
+      </w:r>
+    </w:p>
+    <w:p>
+      <w:pPr>
+        <w:pStyle w:val="Prrafodelista"/>
+        <w:numPr>
+          <w:ilvl w:val="1"/>
+          <w:numId w:val="5"/>
+        </w:numPr>
+        <w:jc w:val="both"/>
+        <w:rPr>
+          <w:lang w:val="es-ES_tradnl"/>
+        </w:rPr>
+      </w:pPr>
+      <w:r>
+        <w:rPr>
+          <w:lang w:val="es-ES_tradnl"/>
+        </w:rPr>
+        <w:t>El control de acceso</w:t>
+      </w:r>
+    </w:p>
+    <w:p>
+      <w:pPr>
+        <w:pStyle w:val="Prrafodelista"/>
+        <w:numPr>
+          <w:ilvl w:val="1"/>
+          <w:numId w:val="5"/>
+        </w:numPr>
+        <w:jc w:val="both"/>
+        <w:rPr>
+          <w:lang w:val="es-ES_tradnl"/>
+        </w:rPr>
+      </w:pPr>
+      <w:r>
+        <w:rPr>
+          <w:lang w:val="es-ES_tradnl"/>
+        </w:rPr>
+        <w:t>La gestión de soportes y documentos</w:t>
+      </w:r>
+    </w:p>
+    <w:p>
+      <w:pPr>
+        <w:pStyle w:val="Prrafodelista"/>
+        <w:numPr>
+          <w:ilvl w:val="1"/>
+          <w:numId w:val="5"/>
+        </w:numPr>
+        <w:jc w:val="both"/>
+        <w:rPr>
+          <w:lang w:val="es-ES_tradnl"/>
+        </w:rPr>
+      </w:pPr>
+      <w:r>
+        <w:rPr>
+          <w:lang w:val="es-ES_tradnl"/>
+        </w:rPr>
+        <w:t>El almacenamiento de la información</w:t>
+      </w:r>
+    </w:p>
+    <w:p>
+      <w:pPr>
+        <w:pStyle w:val="Prrafodelista"/>
+        <w:numPr>
+          <w:ilvl w:val="1"/>
+          <w:numId w:val="5"/>
+        </w:numPr>
+        <w:jc w:val="both"/>
+        <w:rPr>
+          <w:lang w:val="es-ES_tradnl"/>
+        </w:rPr>
+      </w:pPr>
+      <w:r>
+        <w:rPr>
+          <w:lang w:val="es-ES_tradnl"/>
+        </w:rPr>
+        <w:t>El acceso a datos a través de redes de telecomunicaciones</w:t>
+      </w:r>
+    </w:p>
+    <w:p>
+      <w:pPr>
+        <w:pStyle w:val="Prrafodelista"/>
+        <w:numPr>
+          <w:ilvl w:val="1"/>
+          <w:numId w:val="5"/>
+        </w:numPr>
+        <w:jc w:val="both"/>
+        <w:rPr>
+          <w:lang w:val="es-ES_tradnl"/>
+        </w:rPr>
+      </w:pPr>
+      <w:r>
+        <w:rPr>
+          <w:lang w:val="es-ES_tradnl"/>
+        </w:rPr>
+        <w:t>Los ficheros temporales y copias</w:t>
+      </w:r>
+    </w:p>
+    <w:p>
+      <w:pPr>
+        <w:pStyle w:val="Prrafodelista"/>
+        <w:numPr>
+          <w:ilvl w:val="1"/>
+          <w:numId w:val="5"/>
+        </w:numPr>
+        <w:jc w:val="both"/>
+        <w:rPr>
+          <w:lang w:val="es-ES_tradnl"/>
+        </w:rPr>
+      </w:pPr>
+      <w:r>
+        <w:rPr>
+          <w:lang w:val="es-ES_tradnl"/>
+        </w:rPr>
+        <w:t>Las copias de respaldo</w:t>
+      </w:r>
+    </w:p>
+    <w:p>
+      <w:pPr>
+        <w:pStyle w:val="Prrafodelista"/>
+        <w:ind w:left="1080"/>
+        <w:jc w:val="both"/>
+        <w:rPr>
+          <w:lang w:val="es-ES_tradnl"/>
+        </w:rPr>
+      </w:pPr>
+      <w:r>
+        <w:rPr>
+          <w:lang w:val="es-ES_tradnl"/>
+        </w:rPr>
+        <w:t xml:space="preserve"> </w:t>
+      </w:r>
+    </w:p>
+    <w:p>
+      <w:pPr>
+        <w:pStyle w:val="Prrafodelista"/>
+        <w:numPr>
+          <w:ilvl w:val="0"/>
+          <w:numId w:val="3"/>
+        </w:numPr>
+        <w:jc w:val="both"/>
+        <w:rPr>
+          <w:lang w:val="es-ES_tradnl"/>
+        </w:rPr>
+      </w:pPr>
+      <w:r>
+        <w:rPr>
+          <w:b/>
+          <w:lang w:val="es-ES_tradnl"/>
+        </w:rPr>
+        <w:t>Requisitos de empresa</w:t>
       </w:r>
       <w:r>
         <w:rPr>
@@ -1330,6 +2017,121 @@
     <w:p>
       <w:pPr>
         <w:pStyle w:val="Prrafodelista"/>
+        <w:ind w:left="1080"/>
+        <w:jc w:val="both"/>
+        <w:rPr>
+          <w:lang w:val="es-ES_tradnl"/>
+        </w:rPr>
+      </w:pPr>
+      <w:r>
+        <w:rPr>
+          <w:lang w:val="es-ES_tradnl"/>
+        </w:rPr>
+        <w:t>Cumplimiento de las políticas de calidad y control de la empresa.</w:t>
+      </w:r>
+    </w:p>
+    <w:p>
+      <w:pPr>
+        <w:pStyle w:val="Prrafodelista"/>
+        <w:ind w:left="1080"/>
+        <w:jc w:val="both"/>
+        <w:rPr>
+          <w:lang w:val="es-ES_tradnl"/>
+        </w:rPr>
+      </w:pPr>
+      <w:r>
+        <w:rPr>
+          <w:lang w:val="es-ES_tradnl"/>
+        </w:rPr>
+        <w:t>Cumplimiento de las políticas de acuerdo de la empresa.</w:t>
+      </w:r>
+    </w:p>
+    <w:p>
+      <w:pPr>
+        <w:pStyle w:val="Prrafodelista"/>
+        <w:ind w:left="1080"/>
+        <w:jc w:val="both"/>
+        <w:rPr>
+          <w:lang w:val="es-ES_tradnl"/>
+        </w:rPr>
+      </w:pPr>
+      <w:r>
+        <w:rPr>
+          <w:lang w:val="es-ES_tradnl"/>
+        </w:rPr>
+        <w:t>Cumplimiento de las políticas de formación de la empresa.</w:t>
+      </w:r>
+    </w:p>
+    <w:p>
+      <w:pPr>
+        <w:pStyle w:val="Prrafodelista"/>
+        <w:ind w:left="1080"/>
+        <w:jc w:val="both"/>
+        <w:rPr>
+          <w:lang w:val="es-ES_tradnl"/>
+        </w:rPr>
+      </w:pPr>
+      <w:r>
+        <w:rPr>
+          <w:lang w:val="es-ES_tradnl"/>
+        </w:rPr>
+        <w:t>Selección de equipamiento informático y médico para pacientes.</w:t>
+      </w:r>
+    </w:p>
+    <w:p>
+      <w:pPr>
+        <w:pStyle w:val="Prrafodelista"/>
+        <w:ind w:left="1080"/>
+        <w:jc w:val="both"/>
+        <w:rPr>
+          <w:lang w:val="es-ES_tradnl"/>
+        </w:rPr>
+      </w:pPr>
+    </w:p>
+    <w:p>
+      <w:pPr>
+        <w:pStyle w:val="Prrafodelista"/>
+        <w:numPr>
+          <w:ilvl w:val="0"/>
+          <w:numId w:val="1"/>
+        </w:numPr>
+        <w:jc w:val="both"/>
+        <w:rPr>
+          <w:lang w:val="es-ES_tradnl"/>
+        </w:rPr>
+      </w:pPr>
+      <w:r>
+        <w:rPr>
+          <w:b/>
+          <w:lang w:val="es-ES_tradnl"/>
+        </w:rPr>
+        <w:t>Criterios de éxito del proyecto</w:t>
+      </w:r>
+      <w:r>
+        <w:rPr>
+          <w:lang w:val="es-ES_tradnl"/>
+        </w:rPr>
+        <w:t>:</w:t>
+      </w:r>
+    </w:p>
+    <w:p>
+      <w:pPr>
+        <w:pStyle w:val="Prrafodelista"/>
+        <w:jc w:val="both"/>
+        <w:rPr>
+          <w:lang w:val="es-ES_tradnl"/>
+        </w:rPr>
+      </w:pPr>
+      <w:r>
+        <w:rPr>
+          <w:lang w:val="es-ES_tradnl"/>
+        </w:rPr>
+        <w:t>Para considerar exitoso el resultado de este proyecto se estiman los siguientes criterios:</w:t>
+      </w:r>
+    </w:p>
+    <w:p>
+      <w:pPr>
+        <w:pStyle w:val="Prrafodelista"/>
         <w:numPr>
           <w:ilvl w:val="0"/>
           <w:numId w:val="3"/>
@@ -1341,10 +2143,386 @@
       </w:pPr>
       <w:r>
         <w:rPr>
+          <w:lang w:val="es-ES_tradnl"/>
+        </w:rPr>
+        <w:t xml:space="preserve">Personal médico y pacientes con formados en la utilización del servicio </w:t>
+      </w:r>
+      <w:proofErr w:type="spellStart"/>
+      <w:r>
+        <w:rPr>
+          <w:lang w:val="es-ES_tradnl"/>
+        </w:rPr>
+        <w:t>Me</w:t>
+      </w:r>
+      <w:r>
+        <w:rPr>
+          <w:lang w:val="es-ES_tradnl"/>
+        </w:rPr>
+        <w:t>Cuida</w:t>
+      </w:r>
+      <w:proofErr w:type="spellEnd"/>
+      <w:r>
+        <w:rPr>
+          <w:lang w:val="es-ES_tradnl"/>
+        </w:rPr>
+        <w:t>.</w:t>
+      </w:r>
+    </w:p>
+    <w:p>
+      <w:pPr>
+        <w:pStyle w:val="Prrafodelista"/>
+        <w:numPr>
+          <w:ilvl w:val="0"/>
+          <w:numId w:val="3"/>
+        </w:numPr>
+        <w:jc w:val="both"/>
+        <w:rPr>
+          <w:lang w:val="es-ES_tradnl"/>
+        </w:rPr>
+      </w:pPr>
+      <w:r>
+        <w:rPr>
+          <w:lang w:val="es-ES_tradnl"/>
+        </w:rPr>
+        <w:t xml:space="preserve">Pleno funcionamiento del servicio en los hospitales/centros médicos </w:t>
+      </w:r>
+      <w:r>
+        <w:rPr>
+          <w:lang w:val="es-ES_tradnl"/>
+        </w:rPr>
+        <w:t>acordados.</w:t>
+      </w:r>
+    </w:p>
+    <w:p>
+      <w:pPr>
+        <w:pStyle w:val="Prrafodelista"/>
+        <w:numPr>
+          <w:ilvl w:val="0"/>
+          <w:numId w:val="3"/>
+        </w:numPr>
+        <w:jc w:val="both"/>
+        <w:rPr>
+          <w:lang w:val="es-ES_tradnl"/>
+        </w:rPr>
+      </w:pPr>
+      <w:r>
+        <w:rPr>
+          <w:lang w:val="es-ES_tradnl"/>
+        </w:rPr>
+        <w:t>Finalización del proyecto en 1 año natural desde la fecha de inicio.</w:t>
+      </w:r>
+    </w:p>
+    <w:p>
+      <w:pPr>
+        <w:pStyle w:val="Prrafodelista"/>
+        <w:numPr>
+          <w:ilvl w:val="0"/>
+          <w:numId w:val="3"/>
+        </w:numPr>
+        <w:jc w:val="both"/>
+        <w:rPr>
+          <w:lang w:val="es-ES_tradnl"/>
+        </w:rPr>
+      </w:pPr>
+      <w:r>
+        <w:rPr>
+          <w:lang w:val="es-ES_tradnl"/>
+        </w:rPr>
+        <w:t xml:space="preserve">Reducción </w:t>
+      </w:r>
+      <w:r>
+        <w:rPr>
+          <w:lang w:val="es-ES_tradnl"/>
+        </w:rPr>
+        <w:t xml:space="preserve">en un 25% </w:t>
+      </w:r>
+      <w:r>
+        <w:rPr>
+          <w:lang w:val="es-ES_tradnl"/>
+        </w:rPr>
+        <w:t>las urgencias en el hospital por descompensación.</w:t>
+      </w:r>
+    </w:p>
+    <w:p>
+      <w:pPr>
+        <w:pStyle w:val="Prrafodelista"/>
+        <w:numPr>
+          <w:ilvl w:val="0"/>
+          <w:numId w:val="3"/>
+        </w:numPr>
+        <w:jc w:val="both"/>
+        <w:rPr>
+          <w:lang w:val="es-ES_tradnl"/>
+        </w:rPr>
+      </w:pPr>
+      <w:r>
+        <w:rPr>
+          <w:lang w:val="es-ES_tradnl"/>
+        </w:rPr>
+        <w:t>Reducción en un 25% la probabilidad de ingreso no programado en el Hospital.</w:t>
+      </w:r>
+    </w:p>
+    <w:p>
+      <w:pPr>
+        <w:pStyle w:val="Prrafodelista"/>
+        <w:numPr>
+          <w:ilvl w:val="0"/>
+          <w:numId w:val="3"/>
+        </w:numPr>
+        <w:jc w:val="both"/>
+        <w:rPr>
+          <w:lang w:val="es-ES_tradnl"/>
+        </w:rPr>
+      </w:pPr>
+      <w:r>
+        <w:rPr>
+          <w:lang w:val="es-ES_tradnl"/>
+        </w:rPr>
+        <w:t>Re</w:t>
+      </w:r>
+      <w:r>
+        <w:rPr>
+          <w:lang w:val="es-ES_tradnl"/>
+        </w:rPr>
+        <w:t>d</w:t>
+      </w:r>
+      <w:r>
+        <w:rPr>
+          <w:lang w:val="es-ES_tradnl"/>
+        </w:rPr>
+        <w:t>ucción en un 20% la probabilidad de ingreso hospitalario por descompensación.</w:t>
+      </w:r>
+    </w:p>
+    <w:p>
+      <w:pPr>
+        <w:pStyle w:val="Prrafodelista"/>
+        <w:numPr>
+          <w:ilvl w:val="0"/>
+          <w:numId w:val="3"/>
+        </w:numPr>
+        <w:jc w:val="both"/>
+        <w:rPr>
+          <w:lang w:val="es-ES_tradnl"/>
+        </w:rPr>
+      </w:pPr>
+      <w:r>
+        <w:rPr>
+          <w:lang w:val="es-ES_tradnl"/>
+        </w:rPr>
+        <w:t xml:space="preserve">Reducción en un </w:t>
+      </w:r>
+      <w:r>
+        <w:rPr>
+          <w:lang w:val="es-ES_tradnl"/>
+        </w:rPr>
+        <w:t>25-30</w:t>
+      </w:r>
+      <w:r>
+        <w:rPr>
+          <w:lang w:val="es-ES_tradnl"/>
+        </w:rPr>
+        <w:t>%</w:t>
+      </w:r>
+      <w:r>
+        <w:rPr>
+          <w:lang w:val="es-ES_tradnl"/>
+        </w:rPr>
+        <w:t xml:space="preserve"> la tasa de mortalidad </w:t>
+      </w:r>
+      <w:r>
+        <w:rPr>
+          <w:lang w:val="es-ES_tradnl"/>
+        </w:rPr>
+        <w:t>del grupo focal.</w:t>
+      </w:r>
+    </w:p>
+    <w:p>
+      <w:pPr>
+        <w:pStyle w:val="Prrafodelista"/>
+        <w:numPr>
+          <w:ilvl w:val="0"/>
+          <w:numId w:val="3"/>
+        </w:numPr>
+        <w:jc w:val="both"/>
+        <w:rPr>
+          <w:lang w:val="es-ES_tradnl"/>
+        </w:rPr>
+      </w:pPr>
+      <w:r>
+        <w:rPr>
+          <w:lang w:val="es-ES_tradnl"/>
+        </w:rPr>
+        <w:lastRenderedPageBreak/>
+        <w:t>Reducción de los costes</w:t>
+      </w:r>
+      <w:r>
+        <w:rPr>
+          <w:lang w:val="es-ES_tradnl"/>
+        </w:rPr>
+        <w:t xml:space="preserve"> en un 25%.</w:t>
+      </w:r>
+    </w:p>
+    <w:p>
+      <w:pPr>
+        <w:pStyle w:val="Prrafodelista"/>
+        <w:ind w:left="1080"/>
+        <w:jc w:val="both"/>
+        <w:rPr>
+          <w:lang w:val="es-ES_tradnl"/>
+        </w:rPr>
+      </w:pPr>
+    </w:p>
+    <w:p>
+      <w:pPr>
+        <w:pStyle w:val="Prrafodelista"/>
+        <w:numPr>
+          <w:ilvl w:val="0"/>
+          <w:numId w:val="1"/>
+        </w:numPr>
+        <w:jc w:val="both"/>
+        <w:rPr>
           <w:b/>
           <w:lang w:val="es-ES_tradnl"/>
         </w:rPr>
-        <w:t>Requisitos técnicos:</w:t>
+      </w:pPr>
+      <w:r>
+        <w:rPr>
+          <w:b/>
+          <w:lang w:val="es-ES_tradnl"/>
+        </w:rPr>
+        <w:t>Suposiciones</w:t>
+      </w:r>
+      <w:r>
+        <w:rPr>
+          <w:b/>
+          <w:lang w:val="es-ES_tradnl"/>
+        </w:rPr>
+        <w:t xml:space="preserve"> y restricciones</w:t>
+      </w:r>
+      <w:r>
+        <w:rPr>
+          <w:b/>
+          <w:lang w:val="es-ES_tradnl"/>
+        </w:rPr>
+        <w:t>:</w:t>
+      </w:r>
+    </w:p>
+    <w:p>
+      <w:pPr>
+        <w:pStyle w:val="Prrafodelista"/>
+        <w:numPr>
+          <w:ilvl w:val="0"/>
+          <w:numId w:val="3"/>
+        </w:numPr>
+        <w:jc w:val="both"/>
+        <w:rPr>
+          <w:lang w:val="es-ES_tradnl"/>
+        </w:rPr>
+      </w:pPr>
+      <w:r>
+        <w:rPr>
+          <w:lang w:val="es-ES_tradnl"/>
+        </w:rPr>
+        <w:t>Desconocimiento completo del funcionamiento del software por parte de personal médico y pacientes para formación inicial.</w:t>
+      </w:r>
+    </w:p>
+    <w:p>
+      <w:pPr>
+        <w:pStyle w:val="Prrafodelista"/>
+        <w:numPr>
+          <w:ilvl w:val="0"/>
+          <w:numId w:val="3"/>
+        </w:numPr>
+        <w:jc w:val="both"/>
+        <w:rPr>
+          <w:lang w:val="es-ES_tradnl"/>
+        </w:rPr>
+      </w:pPr>
+      <w:r>
+        <w:rPr>
+          <w:lang w:val="es-ES_tradnl"/>
+        </w:rPr>
+        <w:t>Selección de pacientes previa por parte del personal sanitario que recibirán el servicio.</w:t>
+      </w:r>
+    </w:p>
+    <w:p>
+      <w:pPr>
+        <w:pStyle w:val="Prrafodelista"/>
+        <w:numPr>
+          <w:ilvl w:val="0"/>
+          <w:numId w:val="3"/>
+        </w:numPr>
+        <w:jc w:val="both"/>
+        <w:rPr>
+          <w:lang w:val="es-ES_tradnl"/>
+        </w:rPr>
+      </w:pPr>
+      <w:r>
+        <w:rPr>
+          <w:lang w:val="es-ES_tradnl"/>
+        </w:rPr>
+        <w:t xml:space="preserve">Que la empresa subcontratada para el almacenamiento de los datos de los pacientes que usen el servicio cumplirá con la normativa de protección de datos actual. </w:t>
+      </w:r>
+      <w:r>
+        <w:rPr>
+          <w:lang w:val="es-ES_tradnl"/>
+        </w:rPr>
+        <w:t>(RGPD)</w:t>
+      </w:r>
+    </w:p>
+    <w:p>
+      <w:pPr>
+        <w:pStyle w:val="Prrafodelista"/>
+        <w:numPr>
+          <w:ilvl w:val="0"/>
+          <w:numId w:val="3"/>
+        </w:numPr>
+        <w:jc w:val="both"/>
+        <w:rPr>
+          <w:lang w:val="es-ES_tradnl"/>
+        </w:rPr>
+      </w:pPr>
+      <w:r>
+        <w:rPr>
+          <w:lang w:val="es-ES_tradnl"/>
+        </w:rPr>
+        <w:t>Tras acuerdos con las empresas involucradas en el desarrollo del servicio cumplirán con el cronograma establecido.</w:t>
+      </w:r>
+    </w:p>
+    <w:p>
+      <w:pPr>
+        <w:pStyle w:val="Prrafodelista"/>
+        <w:numPr>
+          <w:ilvl w:val="0"/>
+          <w:numId w:val="3"/>
+        </w:numPr>
+        <w:rPr>
+          <w:lang w:val="es-ES_tradnl"/>
+        </w:rPr>
+      </w:pPr>
+      <w:r>
+        <w:rPr>
+          <w:lang w:val="es-ES_tradnl"/>
+        </w:rPr>
+        <w:t xml:space="preserve">Licencias de uso de software activas durante el tiempo acordado de prestación del servicio. </w:t>
+      </w:r>
+    </w:p>
+    <w:p>
+      <w:pPr>
+        <w:pStyle w:val="Prrafodelista"/>
+        <w:numPr>
+          <w:ilvl w:val="0"/>
+          <w:numId w:val="3"/>
+        </w:numPr>
+        <w:rPr>
+          <w:lang w:val="es-ES_tradnl"/>
+        </w:rPr>
+      </w:pPr>
+      <w:r>
+        <w:rPr>
+          <w:lang w:val="es-ES_tradnl"/>
+        </w:rPr>
+        <w:t>Selección de hospitales/centros de salud donde se implantará el servicio realizada por la Conserjería de Sanidad de la Comunidad de Madrid.</w:t>
       </w:r>
     </w:p>
     <w:p>
@@ -1356,11 +2534,296 @@
           <w:lang w:val="es-ES_tradnl"/>
         </w:rPr>
       </w:pPr>
-      <w:r>
-        <w:rPr>
-          <w:lang w:val="es-ES_tradnl"/>
-        </w:rPr>
-        <w:t>Servicio ininterrumpido las 24 horas del día para cada paciente.</w:t>
+    </w:p>
+    <w:p>
+      <w:pPr>
+        <w:pStyle w:val="Prrafodelista"/>
+        <w:numPr>
+          <w:ilvl w:val="0"/>
+          <w:numId w:val="1"/>
+        </w:numPr>
+        <w:jc w:val="both"/>
+        <w:rPr>
+          <w:lang w:val="es-ES_tradnl"/>
+        </w:rPr>
+      </w:pPr>
+      <w:r>
+        <w:rPr>
+          <w:b/>
+          <w:lang w:val="es-ES_tradnl"/>
+        </w:rPr>
+        <w:t>Hitos principales</w:t>
+      </w:r>
+      <w:r>
+        <w:rPr>
+          <w:lang w:val="es-ES_tradnl"/>
+        </w:rPr>
+        <w:t>:</w:t>
+      </w:r>
+    </w:p>
+    <w:p>
+      <w:pPr>
+        <w:pStyle w:val="Prrafodelista"/>
+        <w:numPr>
+          <w:ilvl w:val="0"/>
+          <w:numId w:val="3"/>
+        </w:numPr>
+        <w:jc w:val="both"/>
+        <w:rPr>
+          <w:lang w:val="es-ES_tradnl"/>
+        </w:rPr>
+      </w:pPr>
+      <w:r>
+        <w:rPr>
+          <w:lang w:val="es-ES_tradnl"/>
+        </w:rPr>
+        <w:t>Realización de la documentación inicial.</w:t>
+      </w:r>
+    </w:p>
+    <w:p>
+      <w:pPr>
+        <w:pStyle w:val="Prrafodelista"/>
+        <w:numPr>
+          <w:ilvl w:val="0"/>
+          <w:numId w:val="3"/>
+        </w:numPr>
+        <w:jc w:val="both"/>
+        <w:rPr>
+          <w:lang w:val="es-ES_tradnl"/>
+        </w:rPr>
+      </w:pPr>
+      <w:r>
+        <w:rPr>
+          <w:lang w:val="es-ES_tradnl"/>
+        </w:rPr>
+        <w:t>Establecimiento y firma de los acuerdos con todas las empresas involucradas.</w:t>
+      </w:r>
+    </w:p>
+    <w:p>
+      <w:pPr>
+        <w:pStyle w:val="Prrafodelista"/>
+        <w:numPr>
+          <w:ilvl w:val="0"/>
+          <w:numId w:val="3"/>
+        </w:numPr>
+        <w:jc w:val="both"/>
+        <w:rPr>
+          <w:lang w:val="es-ES_tradnl"/>
+        </w:rPr>
+      </w:pPr>
+      <w:r>
+        <w:rPr>
+          <w:lang w:val="es-ES_tradnl"/>
+        </w:rPr>
+        <w:t>Definición</w:t>
+      </w:r>
+      <w:r>
+        <w:rPr>
+          <w:lang w:val="es-ES_tradnl"/>
+        </w:rPr>
+        <w:t xml:space="preserve"> de los </w:t>
+      </w:r>
+      <w:r>
+        <w:rPr>
+          <w:lang w:val="es-ES_tradnl"/>
+        </w:rPr>
+        <w:t>estándares de calidad necesarios.</w:t>
+      </w:r>
+    </w:p>
+    <w:p>
+      <w:pPr>
+        <w:pStyle w:val="Prrafodelista"/>
+        <w:numPr>
+          <w:ilvl w:val="0"/>
+          <w:numId w:val="3"/>
+        </w:numPr>
+        <w:jc w:val="both"/>
+        <w:rPr>
+          <w:lang w:val="es-ES_tradnl"/>
+        </w:rPr>
+      </w:pPr>
+      <w:r>
+        <w:rPr>
+          <w:lang w:val="es-ES_tradnl"/>
+        </w:rPr>
+        <w:t xml:space="preserve">Recepción de documentación </w:t>
+      </w:r>
+      <w:r>
+        <w:rPr>
+          <w:lang w:val="es-ES_tradnl"/>
+        </w:rPr>
+        <w:t>dentro de los tiempos estipulados con las empresas involucradas.</w:t>
+      </w:r>
+    </w:p>
+    <w:p>
+      <w:pPr>
+        <w:pStyle w:val="Prrafodelista"/>
+        <w:numPr>
+          <w:ilvl w:val="0"/>
+          <w:numId w:val="3"/>
+        </w:numPr>
+        <w:jc w:val="both"/>
+        <w:rPr>
+          <w:lang w:val="es-ES_tradnl"/>
+        </w:rPr>
+      </w:pPr>
+      <w:r>
+        <w:rPr>
+          <w:lang w:val="es-ES_tradnl"/>
+        </w:rPr>
+        <w:t xml:space="preserve">Recepción de los dispositivos físicos </w:t>
+      </w:r>
+      <w:r>
+        <w:rPr>
+          <w:lang w:val="es-ES_tradnl"/>
+        </w:rPr>
+        <w:t>dentro del plazo definido.</w:t>
+      </w:r>
+    </w:p>
+    <w:p>
+      <w:pPr>
+        <w:pStyle w:val="Prrafodelista"/>
+        <w:numPr>
+          <w:ilvl w:val="0"/>
+          <w:numId w:val="3"/>
+        </w:numPr>
+        <w:jc w:val="both"/>
+        <w:rPr>
+          <w:lang w:val="es-ES_tradnl"/>
+        </w:rPr>
+      </w:pPr>
+      <w:r>
+        <w:rPr>
+          <w:lang w:val="es-ES_tradnl"/>
+        </w:rPr>
+        <w:t>Recepción del software dentro de los plazos estipulados.</w:t>
+      </w:r>
+    </w:p>
+    <w:p>
+      <w:pPr>
+        <w:pStyle w:val="Prrafodelista"/>
+        <w:numPr>
+          <w:ilvl w:val="0"/>
+          <w:numId w:val="3"/>
+        </w:numPr>
+        <w:jc w:val="both"/>
+        <w:rPr>
+          <w:i/>
+          <w:lang w:val="es-ES_tradnl"/>
+        </w:rPr>
+      </w:pPr>
+      <w:r>
+        <w:rPr>
+          <w:lang w:val="es-ES_tradnl"/>
+        </w:rPr>
+        <w:t xml:space="preserve">Puesta en marcha del </w:t>
+      </w:r>
+      <w:r>
+        <w:rPr>
+          <w:i/>
+          <w:lang w:val="es-ES_tradnl"/>
+        </w:rPr>
+        <w:t>Data Centr</w:t>
+      </w:r>
+      <w:r>
+        <w:rPr>
+          <w:i/>
+          <w:lang w:val="es-ES_tradnl"/>
+        </w:rPr>
+        <w:t>e</w:t>
+      </w:r>
+      <w:r>
+        <w:rPr>
+          <w:i/>
+          <w:lang w:val="es-ES_tradnl"/>
+        </w:rPr>
+        <w:t xml:space="preserve"> </w:t>
+      </w:r>
+      <w:r>
+        <w:rPr>
+          <w:lang w:val="es-ES_tradnl"/>
+        </w:rPr>
+        <w:t>en la fecha pactada.</w:t>
+      </w:r>
+    </w:p>
+    <w:p>
+      <w:pPr>
+        <w:pStyle w:val="Prrafodelista"/>
+        <w:numPr>
+          <w:ilvl w:val="0"/>
+          <w:numId w:val="3"/>
+        </w:numPr>
+        <w:jc w:val="both"/>
+        <w:rPr>
+          <w:i/>
+          <w:lang w:val="es-ES_tradnl"/>
+        </w:rPr>
+      </w:pPr>
+      <w:r>
+        <w:rPr>
+          <w:lang w:val="es-ES_tradnl"/>
+        </w:rPr>
+        <w:t xml:space="preserve">Puesta en marcha del </w:t>
+      </w:r>
+      <w:proofErr w:type="spellStart"/>
+      <w:r>
+        <w:rPr>
+          <w:i/>
+          <w:lang w:val="es-ES_tradnl"/>
+        </w:rPr>
+        <w:t>Call</w:t>
+      </w:r>
+      <w:proofErr w:type="spellEnd"/>
+      <w:r>
+        <w:rPr>
+          <w:i/>
+          <w:lang w:val="es-ES_tradnl"/>
+        </w:rPr>
+        <w:t xml:space="preserve"> Centre</w:t>
+      </w:r>
+      <w:r>
+        <w:rPr>
+          <w:lang w:val="es-ES_tradnl"/>
+        </w:rPr>
+        <w:t xml:space="preserve"> en la </w:t>
+      </w:r>
+      <w:r>
+        <w:rPr>
+          <w:lang w:val="es-ES_tradnl"/>
+        </w:rPr>
+        <w:t>fecha acordada.</w:t>
+      </w:r>
+    </w:p>
+    <w:p>
+      <w:pPr>
+        <w:pStyle w:val="Prrafodelista"/>
+        <w:numPr>
+          <w:ilvl w:val="0"/>
+          <w:numId w:val="3"/>
+        </w:numPr>
+        <w:jc w:val="both"/>
+        <w:rPr>
+          <w:i/>
+          <w:lang w:val="es-ES_tradnl"/>
+        </w:rPr>
+      </w:pPr>
+      <w:r>
+        <w:rPr>
+          <w:lang w:val="es-ES_tradnl"/>
+        </w:rPr>
+        <w:t xml:space="preserve">Alquiler del almacén </w:t>
+      </w:r>
+      <w:r>
+        <w:rPr>
+          <w:lang w:val="es-ES_tradnl"/>
+        </w:rPr>
+        <w:t xml:space="preserve">15 días antes </w:t>
+      </w:r>
+      <w:r>
+        <w:rPr>
+          <w:lang w:val="es-ES_tradnl"/>
+        </w:rPr>
+        <w:t>de la obtención de los dispositivos físicos.</w:t>
       </w:r>
     </w:p>
     <w:p>
@@ -1369,38 +2832,23 @@
         <w:ind w:left="1080"/>
         <w:jc w:val="both"/>
         <w:rPr>
-          <w:lang w:val="es-ES_tradnl"/>
-        </w:rPr>
-      </w:pPr>
-      <w:r>
-        <w:rPr>
-          <w:lang w:val="es-ES_tradnl"/>
-        </w:rPr>
-        <w:t>Registro de datos de los pacientes en base de datos de la Comunidad de Madrid.</w:t>
-      </w:r>
-    </w:p>
-    <w:p>
-      <w:pPr>
-        <w:pStyle w:val="Prrafodelista"/>
-        <w:ind w:left="1080"/>
-        <w:jc w:val="both"/>
-        <w:rPr>
-          <w:lang w:val="es-ES_tradnl"/>
-        </w:rPr>
-      </w:pPr>
-      <w:r>
-        <w:rPr>
-          <w:lang w:val="es-ES_tradnl"/>
-        </w:rPr>
-        <w:t>En caso de fallo, sustitución de equipos en menos de 24 horas.</w:t>
-      </w:r>
-    </w:p>
-    <w:p>
-      <w:pPr>
-        <w:pStyle w:val="Prrafodelista"/>
-        <w:numPr>
-          <w:ilvl w:val="0"/>
-          <w:numId w:val="3"/>
+          <w:i/>
+          <w:lang w:val="es-ES_tradnl"/>
+        </w:rPr>
+      </w:pPr>
+      <w:r>
+        <w:rPr>
+          <w:lang w:val="es-ES_tradnl"/>
+        </w:rPr>
+        <w:t xml:space="preserve"> </w:t>
+      </w:r>
+    </w:p>
+    <w:p>
+      <w:pPr>
+        <w:pStyle w:val="Prrafodelista"/>
+        <w:numPr>
+          <w:ilvl w:val="0"/>
+          <w:numId w:val="1"/>
         </w:numPr>
         <w:jc w:val="both"/>
         <w:rPr>
@@ -1412,7 +2860,7 @@
           <w:b/>
           <w:lang w:val="es-ES_tradnl"/>
         </w:rPr>
-        <w:t>Requisitos de empresa</w:t>
+        <w:t>Descripción de riesgos</w:t>
       </w:r>
       <w:r>
         <w:rPr>
@@ -1423,71 +2871,336 @@
     </w:p>
     <w:p>
       <w:pPr>
-        <w:pStyle w:val="Prrafodelista"/>
-        <w:ind w:left="1080"/>
-        <w:jc w:val="both"/>
-        <w:rPr>
-          <w:lang w:val="es-ES_tradnl"/>
-        </w:rPr>
-      </w:pPr>
-      <w:r>
-        <w:rPr>
-          <w:lang w:val="es-ES_tradnl"/>
-        </w:rPr>
-        <w:t>Cumplimiento de las políticas de calidad de la empresa.</w:t>
-      </w:r>
-    </w:p>
-    <w:p>
-      <w:pPr>
-        <w:pStyle w:val="Prrafodelista"/>
-        <w:ind w:left="1080"/>
-        <w:jc w:val="both"/>
-        <w:rPr>
-          <w:lang w:val="es-ES_tradnl"/>
-        </w:rPr>
-      </w:pPr>
-      <w:r>
-        <w:rPr>
-          <w:lang w:val="es-ES_tradnl"/>
-        </w:rPr>
-        <w:t>Cumplimiento de las políticas de protección de datos de la Comunidad de Madrid.</w:t>
-      </w:r>
-    </w:p>
-    <w:p>
-      <w:pPr>
-        <w:pStyle w:val="Prrafodelista"/>
-        <w:ind w:left="1080"/>
-        <w:jc w:val="both"/>
-        <w:rPr>
-          <w:lang w:val="es-ES_tradnl"/>
-        </w:rPr>
-      </w:pPr>
-      <w:r>
-        <w:rPr>
-          <w:lang w:val="es-ES_tradnl"/>
-        </w:rPr>
-        <w:t>Selección de equipamiento informático y médico para pacientes.</w:t>
-      </w:r>
-    </w:p>
-    <w:p>
-      <w:pPr>
-        <w:pStyle w:val="Prrafodelista"/>
-        <w:ind w:left="1080"/>
-        <w:jc w:val="both"/>
-        <w:rPr>
-          <w:lang w:val="es-ES_tradnl"/>
-        </w:rPr>
-      </w:pPr>
-    </w:p>
-    <w:p>
-      <w:pPr>
-        <w:pStyle w:val="Prrafodelista"/>
-        <w:ind w:left="1080"/>
-        <w:jc w:val="both"/>
-        <w:rPr>
-          <w:lang w:val="es-ES_tradnl"/>
-        </w:rPr>
-      </w:pPr>
+        <w:ind w:left="708"/>
+        <w:jc w:val="both"/>
+        <w:rPr>
+          <w:lang w:val="es-ES_tradnl"/>
+        </w:rPr>
+      </w:pPr>
+      <w:r>
+        <w:rPr>
+          <w:lang w:val="es-ES_tradnl"/>
+        </w:rPr>
+        <w:t xml:space="preserve">La siguiente descripción de riesgos ha sido dividida en fases, atendiendo a su ubicación dentro de cada fase establecida en la WBS. </w:t>
+      </w:r>
+    </w:p>
+    <w:p>
+      <w:pPr>
+        <w:ind w:firstLine="708"/>
+        <w:jc w:val="both"/>
+      </w:pPr>
+      <w:r>
+        <w:rPr>
+          <w:b/>
+          <w:bCs/>
+          <w:i/>
+          <w:iCs/>
+        </w:rPr>
+        <w:t>Fase de PLANIFICACIÓN</w:t>
+      </w:r>
+      <w:r>
+        <w:t>:</w:t>
+      </w:r>
+    </w:p>
+    <w:p>
+      <w:pPr>
+        <w:numPr>
+          <w:ilvl w:val="1"/>
+          <w:numId w:val="6"/>
+        </w:numPr>
+        <w:spacing w:line="240" w:lineRule="auto"/>
+        <w:jc w:val="both"/>
+      </w:pPr>
+      <w:r>
+        <w:t>Errores en la identificación de requerimientos e interesados.</w:t>
+      </w:r>
+    </w:p>
+    <w:p>
+      <w:pPr>
+        <w:numPr>
+          <w:ilvl w:val="1"/>
+          <w:numId w:val="6"/>
+        </w:numPr>
+        <w:spacing w:line="240" w:lineRule="auto"/>
+        <w:jc w:val="both"/>
+      </w:pPr>
+      <w:r>
+        <w:t>No cumplir con los estándares de calidad establecidos.</w:t>
+      </w:r>
+    </w:p>
+    <w:p>
+      <w:pPr>
+        <w:numPr>
+          <w:ilvl w:val="1"/>
+          <w:numId w:val="6"/>
+        </w:numPr>
+        <w:spacing w:line="240" w:lineRule="auto"/>
+        <w:jc w:val="both"/>
+      </w:pPr>
+      <w:r>
+        <w:t>Fallos en la fase de planificación del proyecto. (</w:t>
+      </w:r>
+      <w:proofErr w:type="spellStart"/>
+      <w:r>
+        <w:t>p.e</w:t>
+      </w:r>
+      <w:proofErr w:type="spellEnd"/>
+      <w:r>
+        <w:t xml:space="preserve">: </w:t>
+      </w:r>
+      <w:r>
+        <w:t xml:space="preserve">costes, </w:t>
+      </w:r>
+      <w:r>
+        <w:t>planificación temporal, incumplimiento de acuerdos).</w:t>
+      </w:r>
+    </w:p>
+    <w:p>
+      <w:pPr>
+        <w:ind w:firstLine="708"/>
+        <w:jc w:val="both"/>
+      </w:pPr>
+      <w:r>
+        <w:rPr>
+          <w:b/>
+          <w:bCs/>
+          <w:i/>
+          <w:iCs/>
+        </w:rPr>
+        <w:t>Fase de DESARROLLO</w:t>
+      </w:r>
+      <w:r>
+        <w:rPr>
+          <w:b/>
+          <w:bCs/>
+        </w:rPr>
+        <w:t>:</w:t>
+      </w:r>
+    </w:p>
+    <w:p>
+      <w:pPr>
+        <w:numPr>
+          <w:ilvl w:val="1"/>
+          <w:numId w:val="7"/>
+        </w:numPr>
+        <w:jc w:val="both"/>
+      </w:pPr>
+      <w:r>
+        <w:t>Fallos en el control de procesos.</w:t>
+      </w:r>
+    </w:p>
+    <w:p>
+      <w:pPr>
+        <w:numPr>
+          <w:ilvl w:val="1"/>
+          <w:numId w:val="7"/>
+        </w:numPr>
+        <w:jc w:val="both"/>
+      </w:pPr>
+      <w:r>
+        <w:t xml:space="preserve">Discrepancias entre los productos encargados y </w:t>
+      </w:r>
+      <w:proofErr w:type="gramStart"/>
+      <w:r>
+        <w:t>los  recibidos</w:t>
+      </w:r>
+      <w:proofErr w:type="gramEnd"/>
+    </w:p>
+    <w:p>
+      <w:pPr>
+        <w:jc w:val="both"/>
+      </w:pPr>
+      <w:r>
+        <w:rPr>
+          <w:b/>
+          <w:bCs/>
+          <w:i/>
+          <w:iCs/>
+        </w:rPr>
+        <w:t xml:space="preserve">   </w:t>
+      </w:r>
+      <w:r>
+        <w:rPr>
+          <w:b/>
+          <w:bCs/>
+          <w:i/>
+          <w:iCs/>
+        </w:rPr>
+        <w:t xml:space="preserve">         </w:t>
+      </w:r>
+      <w:r>
+        <w:rPr>
+          <w:b/>
+          <w:bCs/>
+          <w:i/>
+          <w:iCs/>
+        </w:rPr>
+        <w:t xml:space="preserve"> Fase de FORMACIÓN</w:t>
+      </w:r>
+      <w:r>
+        <w:rPr>
+          <w:b/>
+          <w:bCs/>
+        </w:rPr>
+        <w:t xml:space="preserve">:  </w:t>
+      </w:r>
+    </w:p>
+    <w:p>
+      <w:pPr>
+        <w:pStyle w:val="Prrafodelista"/>
+        <w:numPr>
+          <w:ilvl w:val="0"/>
+          <w:numId w:val="10"/>
+        </w:numPr>
+        <w:ind w:left="1418"/>
+        <w:jc w:val="both"/>
+      </w:pPr>
+      <w:r>
+        <w:t>Retrasos en la formación y mayor número de cursos de los estimados.</w:t>
+      </w:r>
+    </w:p>
+    <w:p>
+      <w:pPr>
+        <w:jc w:val="both"/>
+      </w:pPr>
+      <w:r>
+        <w:rPr>
+          <w:b/>
+          <w:bCs/>
+        </w:rPr>
+        <w:lastRenderedPageBreak/>
+        <w:t xml:space="preserve">            </w:t>
+      </w:r>
+      <w:r>
+        <w:rPr>
+          <w:b/>
+          <w:bCs/>
+        </w:rPr>
+        <w:t>F</w:t>
+      </w:r>
+      <w:r>
+        <w:rPr>
+          <w:b/>
+          <w:bCs/>
+          <w:i/>
+          <w:iCs/>
+        </w:rPr>
+        <w:t>ase de INTEGRACIÓN Y PRUEBAS</w:t>
+      </w:r>
+      <w:r>
+        <w:rPr>
+          <w:b/>
+          <w:bCs/>
+        </w:rPr>
+        <w:t>:</w:t>
+      </w:r>
+    </w:p>
+    <w:p>
+      <w:pPr>
+        <w:numPr>
+          <w:ilvl w:val="1"/>
+          <w:numId w:val="8"/>
+        </w:numPr>
+        <w:jc w:val="both"/>
+      </w:pPr>
+      <w:r>
+        <w:t>Fallo a nivel de software en la integración del servicio en el sistema sanitario.</w:t>
+      </w:r>
+    </w:p>
+    <w:p>
+      <w:pPr>
+        <w:numPr>
+          <w:ilvl w:val="1"/>
+          <w:numId w:val="8"/>
+        </w:numPr>
+        <w:jc w:val="both"/>
+      </w:pPr>
+      <w:r>
+        <w:t>Rechazo del servicio por parte de los pacientes.</w:t>
+      </w:r>
+    </w:p>
+    <w:p>
+      <w:pPr>
+        <w:numPr>
+          <w:ilvl w:val="1"/>
+          <w:numId w:val="8"/>
+        </w:numPr>
+        <w:jc w:val="both"/>
+      </w:pPr>
+      <w:r>
+        <w:t xml:space="preserve">Dificultades por parte del personal sanitario a la hora de acomodarse </w:t>
+      </w:r>
+      <w:proofErr w:type="gramStart"/>
+      <w:r>
+        <w:t>al  servicio</w:t>
+      </w:r>
+      <w:proofErr w:type="gramEnd"/>
+      <w:r>
+        <w:t>.</w:t>
+      </w:r>
+    </w:p>
+    <w:p>
+      <w:pPr>
+        <w:numPr>
+          <w:ilvl w:val="1"/>
+          <w:numId w:val="8"/>
+        </w:numPr>
+        <w:jc w:val="both"/>
+      </w:pPr>
+      <w:r>
+        <w:t>Mala utilización del servicio por parte de los pacientes y del personal sanitario.</w:t>
+      </w:r>
+    </w:p>
+    <w:p>
+      <w:pPr>
+        <w:numPr>
+          <w:ilvl w:val="1"/>
+          <w:numId w:val="8"/>
+        </w:numPr>
+        <w:jc w:val="both"/>
+      </w:pPr>
+      <w:r>
+        <w:t>Generación incorrecta de estadísticas.</w:t>
+      </w:r>
+    </w:p>
+    <w:p>
+      <w:pPr>
+        <w:numPr>
+          <w:ilvl w:val="1"/>
+          <w:numId w:val="8"/>
+        </w:numPr>
+        <w:jc w:val="both"/>
+      </w:pPr>
+      <w:r>
+        <w:t>No lograr la calidad y aceptación del servicio esperados tras la implementación de la muestra.</w:t>
+      </w:r>
+    </w:p>
+    <w:p>
+      <w:pPr>
+        <w:ind w:firstLine="708"/>
+        <w:jc w:val="both"/>
+      </w:pPr>
+      <w:r>
+        <w:rPr>
+          <w:b/>
+          <w:bCs/>
+          <w:i/>
+          <w:iCs/>
+        </w:rPr>
+        <w:t>Fase de CIERRE:</w:t>
+      </w:r>
+    </w:p>
+    <w:p>
+      <w:pPr>
+        <w:numPr>
+          <w:ilvl w:val="1"/>
+          <w:numId w:val="9"/>
+        </w:numPr>
+        <w:jc w:val="both"/>
+      </w:pPr>
+      <w:r>
+        <w:t>Dificultades de escalado al implementar el sistema a la totalidad del sistema.</w:t>
+      </w:r>
     </w:p>
     <w:p>
       <w:pPr>
@@ -1506,892 +3219,6 @@
           <w:b/>
           <w:lang w:val="es-ES_tradnl"/>
         </w:rPr>
-        <w:t>Criterios de éxito del proyecto</w:t>
-      </w:r>
-      <w:r>
-        <w:rPr>
-          <w:lang w:val="es-ES_tradnl"/>
-        </w:rPr>
-        <w:t>:</w:t>
-      </w:r>
-    </w:p>
-    <w:p>
-      <w:pPr>
-        <w:pStyle w:val="Prrafodelista"/>
-        <w:jc w:val="both"/>
-        <w:rPr>
-          <w:lang w:val="es-ES_tradnl"/>
-        </w:rPr>
-      </w:pPr>
-      <w:r>
-        <w:rPr>
-          <w:lang w:val="es-ES_tradnl"/>
-        </w:rPr>
-        <w:t>Para considerar exitoso el resultado de este proyecto se estiman los siguientes criterios:</w:t>
-      </w:r>
-    </w:p>
-    <w:p>
-      <w:pPr>
-        <w:pStyle w:val="Prrafodelista"/>
-        <w:numPr>
-          <w:ilvl w:val="0"/>
-          <w:numId w:val="3"/>
-        </w:numPr>
-        <w:jc w:val="both"/>
-        <w:rPr>
-          <w:lang w:val="es-ES_tradnl"/>
-        </w:rPr>
-      </w:pPr>
-      <w:r>
-        <w:rPr>
-          <w:lang w:val="es-ES_tradnl"/>
-        </w:rPr>
-        <w:t xml:space="preserve">Personal médico y pacientes con formados en la utilización del servicio </w:t>
-      </w:r>
-      <w:proofErr w:type="spellStart"/>
-      <w:r>
-        <w:rPr>
-          <w:lang w:val="es-ES_tradnl"/>
-        </w:rPr>
-        <w:t>Me</w:t>
-      </w:r>
-      <w:r>
-        <w:rPr>
-          <w:lang w:val="es-ES_tradnl"/>
-        </w:rPr>
-        <w:t>Cuida</w:t>
-      </w:r>
-      <w:proofErr w:type="spellEnd"/>
-      <w:r>
-        <w:rPr>
-          <w:lang w:val="es-ES_tradnl"/>
-        </w:rPr>
-        <w:t>.</w:t>
-      </w:r>
-    </w:p>
-    <w:p>
-      <w:pPr>
-        <w:pStyle w:val="Prrafodelista"/>
-        <w:numPr>
-          <w:ilvl w:val="0"/>
-          <w:numId w:val="3"/>
-        </w:numPr>
-        <w:jc w:val="both"/>
-        <w:rPr>
-          <w:lang w:val="es-ES_tradnl"/>
-        </w:rPr>
-      </w:pPr>
-      <w:r>
-        <w:rPr>
-          <w:lang w:val="es-ES_tradnl"/>
-        </w:rPr>
-        <w:t xml:space="preserve">Pleno funcionamiento del servicio en los hospitales/centros médicos </w:t>
-      </w:r>
-      <w:r>
-        <w:rPr>
-          <w:lang w:val="es-ES_tradnl"/>
-        </w:rPr>
-        <w:t>acordados.</w:t>
-      </w:r>
-    </w:p>
-    <w:p>
-      <w:pPr>
-        <w:pStyle w:val="Prrafodelista"/>
-        <w:numPr>
-          <w:ilvl w:val="0"/>
-          <w:numId w:val="3"/>
-        </w:numPr>
-        <w:jc w:val="both"/>
-        <w:rPr>
-          <w:lang w:val="es-ES_tradnl"/>
-        </w:rPr>
-      </w:pPr>
-      <w:r>
-        <w:rPr>
-          <w:lang w:val="es-ES_tradnl"/>
-        </w:rPr>
-        <w:t>Finalización del proyecto en 1 año natural desde la fecha de inicio.</w:t>
-      </w:r>
-    </w:p>
-    <w:p>
-      <w:pPr>
-        <w:pStyle w:val="Prrafodelista"/>
-        <w:numPr>
-          <w:ilvl w:val="0"/>
-          <w:numId w:val="3"/>
-        </w:numPr>
-        <w:jc w:val="both"/>
-        <w:rPr>
-          <w:lang w:val="es-ES_tradnl"/>
-        </w:rPr>
-      </w:pPr>
-      <w:r>
-        <w:rPr>
-          <w:lang w:val="es-ES_tradnl"/>
-        </w:rPr>
-        <w:t xml:space="preserve">Reducción </w:t>
-      </w:r>
-      <w:r>
-        <w:rPr>
-          <w:lang w:val="es-ES_tradnl"/>
-        </w:rPr>
-        <w:t xml:space="preserve">en un 25% </w:t>
-      </w:r>
-      <w:r>
-        <w:rPr>
-          <w:lang w:val="es-ES_tradnl"/>
-        </w:rPr>
-        <w:t>las urgencias en el hospital por descompensación.</w:t>
-      </w:r>
-    </w:p>
-    <w:p>
-      <w:pPr>
-        <w:pStyle w:val="Prrafodelista"/>
-        <w:numPr>
-          <w:ilvl w:val="0"/>
-          <w:numId w:val="3"/>
-        </w:numPr>
-        <w:jc w:val="both"/>
-        <w:rPr>
-          <w:lang w:val="es-ES_tradnl"/>
-        </w:rPr>
-      </w:pPr>
-      <w:r>
-        <w:rPr>
-          <w:lang w:val="es-ES_tradnl"/>
-        </w:rPr>
-        <w:t>Reducción en un 25% la probabilidad de ingreso no programado en el Hospital.</w:t>
-      </w:r>
-    </w:p>
-    <w:p>
-      <w:pPr>
-        <w:pStyle w:val="Prrafodelista"/>
-        <w:numPr>
-          <w:ilvl w:val="0"/>
-          <w:numId w:val="3"/>
-        </w:numPr>
-        <w:jc w:val="both"/>
-        <w:rPr>
-          <w:lang w:val="es-ES_tradnl"/>
-        </w:rPr>
-      </w:pPr>
-      <w:r>
-        <w:rPr>
-          <w:lang w:val="es-ES_tradnl"/>
-        </w:rPr>
-        <w:t>Re</w:t>
-      </w:r>
-      <w:r>
-        <w:rPr>
-          <w:lang w:val="es-ES_tradnl"/>
-        </w:rPr>
-        <w:t>d</w:t>
-      </w:r>
-      <w:r>
-        <w:rPr>
-          <w:lang w:val="es-ES_tradnl"/>
-        </w:rPr>
-        <w:t>ucción en un 20% la probabilidad de ingreso hospitalario por descompensación.</w:t>
-      </w:r>
-    </w:p>
-    <w:p>
-      <w:pPr>
-        <w:pStyle w:val="Prrafodelista"/>
-        <w:numPr>
-          <w:ilvl w:val="0"/>
-          <w:numId w:val="3"/>
-        </w:numPr>
-        <w:jc w:val="both"/>
-        <w:rPr>
-          <w:lang w:val="es-ES_tradnl"/>
-        </w:rPr>
-      </w:pPr>
-      <w:r>
-        <w:rPr>
-          <w:lang w:val="es-ES_tradnl"/>
-        </w:rPr>
-        <w:t xml:space="preserve">Reducción en un </w:t>
-      </w:r>
-      <w:r>
-        <w:rPr>
-          <w:lang w:val="es-ES_tradnl"/>
-        </w:rPr>
-        <w:t>25-30</w:t>
-      </w:r>
-      <w:r>
-        <w:rPr>
-          <w:lang w:val="es-ES_tradnl"/>
-        </w:rPr>
-        <w:t>%</w:t>
-      </w:r>
-      <w:r>
-        <w:rPr>
-          <w:lang w:val="es-ES_tradnl"/>
-        </w:rPr>
-        <w:t xml:space="preserve"> la tasa de mortalidad </w:t>
-      </w:r>
-      <w:r>
-        <w:rPr>
-          <w:lang w:val="es-ES_tradnl"/>
-        </w:rPr>
-        <w:t>del grupo focal.</w:t>
-      </w:r>
-    </w:p>
-    <w:p>
-      <w:pPr>
-        <w:pStyle w:val="Prrafodelista"/>
-        <w:numPr>
-          <w:ilvl w:val="0"/>
-          <w:numId w:val="3"/>
-        </w:numPr>
-        <w:jc w:val="both"/>
-        <w:rPr>
-          <w:lang w:val="es-ES_tradnl"/>
-        </w:rPr>
-      </w:pPr>
-      <w:r>
-        <w:rPr>
-          <w:lang w:val="es-ES_tradnl"/>
-        </w:rPr>
-        <w:t>Reducción de los costes</w:t>
-      </w:r>
-      <w:r>
-        <w:rPr>
-          <w:lang w:val="es-ES_tradnl"/>
-        </w:rPr>
-        <w:t xml:space="preserve"> en un 25%.</w:t>
-      </w:r>
-    </w:p>
-    <w:p>
-      <w:pPr>
-        <w:pStyle w:val="Prrafodelista"/>
-        <w:ind w:left="1080"/>
-        <w:jc w:val="both"/>
-        <w:rPr>
-          <w:lang w:val="es-ES_tradnl"/>
-        </w:rPr>
-      </w:pPr>
-    </w:p>
-    <w:p>
-      <w:pPr>
-        <w:pStyle w:val="Prrafodelista"/>
-        <w:numPr>
-          <w:ilvl w:val="0"/>
-          <w:numId w:val="1"/>
-        </w:numPr>
-        <w:jc w:val="both"/>
-        <w:rPr>
-          <w:b/>
-          <w:lang w:val="es-ES_tradnl"/>
-        </w:rPr>
-      </w:pPr>
-      <w:r>
-        <w:rPr>
-          <w:b/>
-          <w:lang w:val="es-ES_tradnl"/>
-        </w:rPr>
-        <w:t>Suposiciones</w:t>
-      </w:r>
-      <w:r>
-        <w:rPr>
-          <w:b/>
-          <w:lang w:val="es-ES_tradnl"/>
-        </w:rPr>
-        <w:t xml:space="preserve"> y restricciones</w:t>
-      </w:r>
-      <w:r>
-        <w:rPr>
-          <w:b/>
-          <w:lang w:val="es-ES_tradnl"/>
-        </w:rPr>
-        <w:t>:</w:t>
-      </w:r>
-    </w:p>
-    <w:p>
-      <w:pPr>
-        <w:pStyle w:val="Prrafodelista"/>
-        <w:numPr>
-          <w:ilvl w:val="0"/>
-          <w:numId w:val="3"/>
-        </w:numPr>
-        <w:jc w:val="both"/>
-        <w:rPr>
-          <w:lang w:val="es-ES_tradnl"/>
-        </w:rPr>
-      </w:pPr>
-      <w:r>
-        <w:rPr>
-          <w:lang w:val="es-ES_tradnl"/>
-        </w:rPr>
-        <w:t>Desconocimiento completo del funcionamiento del software por parte de personal médico y pacientes para formación inicial.</w:t>
-      </w:r>
-    </w:p>
-    <w:p>
-      <w:pPr>
-        <w:pStyle w:val="Prrafodelista"/>
-        <w:numPr>
-          <w:ilvl w:val="0"/>
-          <w:numId w:val="3"/>
-        </w:numPr>
-        <w:jc w:val="both"/>
-        <w:rPr>
-          <w:lang w:val="es-ES_tradnl"/>
-        </w:rPr>
-      </w:pPr>
-      <w:r>
-        <w:rPr>
-          <w:lang w:val="es-ES_tradnl"/>
-        </w:rPr>
-        <w:t>Selección de pacientes previa por parte del personal sanitario que recibirán el servicio.</w:t>
-      </w:r>
-    </w:p>
-    <w:p>
-      <w:pPr>
-        <w:pStyle w:val="Prrafodelista"/>
-        <w:numPr>
-          <w:ilvl w:val="0"/>
-          <w:numId w:val="3"/>
-        </w:numPr>
-        <w:jc w:val="both"/>
-        <w:rPr>
-          <w:lang w:val="es-ES_tradnl"/>
-        </w:rPr>
-      </w:pPr>
-      <w:r>
-        <w:rPr>
-          <w:lang w:val="es-ES_tradnl"/>
-        </w:rPr>
-        <w:t xml:space="preserve">Que la empresa subcontratada para el almacenamiento de los datos de los pacientes que usen el servicio cumplirá con la normativa de protección de datos actual. </w:t>
-      </w:r>
-      <w:r>
-        <w:rPr>
-          <w:lang w:val="es-ES_tradnl"/>
-        </w:rPr>
-        <w:t>(RGPD)</w:t>
-      </w:r>
-    </w:p>
-    <w:p>
-      <w:pPr>
-        <w:pStyle w:val="Prrafodelista"/>
-        <w:numPr>
-          <w:ilvl w:val="0"/>
-          <w:numId w:val="3"/>
-        </w:numPr>
-        <w:jc w:val="both"/>
-        <w:rPr>
-          <w:lang w:val="es-ES_tradnl"/>
-        </w:rPr>
-      </w:pPr>
-      <w:r>
-        <w:rPr>
-          <w:lang w:val="es-ES_tradnl"/>
-        </w:rPr>
-        <w:t>Tras acuerdos con las empresas involucradas en el desarrollo del servicio cumplirán con el cronograma establecido.</w:t>
-      </w:r>
-    </w:p>
-    <w:p>
-      <w:pPr>
-        <w:pStyle w:val="Prrafodelista"/>
-        <w:numPr>
-          <w:ilvl w:val="0"/>
-          <w:numId w:val="3"/>
-        </w:numPr>
-        <w:rPr>
-          <w:lang w:val="es-ES_tradnl"/>
-        </w:rPr>
-      </w:pPr>
-      <w:r>
-        <w:rPr>
-          <w:lang w:val="es-ES_tradnl"/>
-        </w:rPr>
-        <w:t xml:space="preserve">Licencias de uso de software activas durante el tiempo acordado de prestación del servicio. </w:t>
-      </w:r>
-    </w:p>
-    <w:p>
-      <w:pPr>
-        <w:pStyle w:val="Prrafodelista"/>
-        <w:numPr>
-          <w:ilvl w:val="0"/>
-          <w:numId w:val="3"/>
-        </w:numPr>
-        <w:rPr>
-          <w:lang w:val="es-ES_tradnl"/>
-        </w:rPr>
-      </w:pPr>
-      <w:r>
-        <w:rPr>
-          <w:lang w:val="es-ES_tradnl"/>
-        </w:rPr>
-        <w:t>Selección de hospitales/centros de salud donde se implantará el servicio realizada por la Conserjería de Sanidad de la Comunidad de Madrid.</w:t>
-      </w:r>
-    </w:p>
-    <w:p>
-      <w:pPr>
-        <w:pStyle w:val="Prrafodelista"/>
-        <w:ind w:left="1080"/>
-        <w:jc w:val="both"/>
-        <w:rPr>
-          <w:lang w:val="es-ES_tradnl"/>
-        </w:rPr>
-      </w:pPr>
-    </w:p>
-    <w:p>
-      <w:pPr>
-        <w:pStyle w:val="Prrafodelista"/>
-        <w:numPr>
-          <w:ilvl w:val="0"/>
-          <w:numId w:val="1"/>
-        </w:numPr>
-        <w:jc w:val="both"/>
-        <w:rPr>
-          <w:lang w:val="es-ES_tradnl"/>
-        </w:rPr>
-      </w:pPr>
-      <w:r>
-        <w:rPr>
-          <w:b/>
-          <w:lang w:val="es-ES_tradnl"/>
-        </w:rPr>
-        <w:t>Hitos principales</w:t>
-      </w:r>
-      <w:r>
-        <w:rPr>
-          <w:lang w:val="es-ES_tradnl"/>
-        </w:rPr>
-        <w:t>:</w:t>
-      </w:r>
-    </w:p>
-    <w:p>
-      <w:pPr>
-        <w:pStyle w:val="Prrafodelista"/>
-        <w:numPr>
-          <w:ilvl w:val="0"/>
-          <w:numId w:val="3"/>
-        </w:numPr>
-        <w:jc w:val="both"/>
-        <w:rPr>
-          <w:lang w:val="es-ES_tradnl"/>
-        </w:rPr>
-      </w:pPr>
-      <w:r>
-        <w:rPr>
-          <w:lang w:val="es-ES_tradnl"/>
-        </w:rPr>
-        <w:t>Realización de la documentación inicial.</w:t>
-      </w:r>
-    </w:p>
-    <w:p>
-      <w:pPr>
-        <w:pStyle w:val="Prrafodelista"/>
-        <w:numPr>
-          <w:ilvl w:val="0"/>
-          <w:numId w:val="3"/>
-        </w:numPr>
-        <w:jc w:val="both"/>
-        <w:rPr>
-          <w:lang w:val="es-ES_tradnl"/>
-        </w:rPr>
-      </w:pPr>
-      <w:r>
-        <w:rPr>
-          <w:lang w:val="es-ES_tradnl"/>
-        </w:rPr>
-        <w:t>Establecimiento y firma de los acuerdos con todas las empresas involucradas.</w:t>
-      </w:r>
-    </w:p>
-    <w:p>
-      <w:pPr>
-        <w:pStyle w:val="Prrafodelista"/>
-        <w:numPr>
-          <w:ilvl w:val="0"/>
-          <w:numId w:val="3"/>
-        </w:numPr>
-        <w:jc w:val="both"/>
-        <w:rPr>
-          <w:lang w:val="es-ES_tradnl"/>
-        </w:rPr>
-      </w:pPr>
-      <w:r>
-        <w:rPr>
-          <w:lang w:val="es-ES_tradnl"/>
-        </w:rPr>
-        <w:t>Definición</w:t>
-      </w:r>
-      <w:r>
-        <w:rPr>
-          <w:lang w:val="es-ES_tradnl"/>
-        </w:rPr>
-        <w:t xml:space="preserve"> de los </w:t>
-      </w:r>
-      <w:r>
-        <w:rPr>
-          <w:lang w:val="es-ES_tradnl"/>
-        </w:rPr>
-        <w:t>estándares de calidad necesarios.</w:t>
-      </w:r>
-    </w:p>
-    <w:p>
-      <w:pPr>
-        <w:pStyle w:val="Prrafodelista"/>
-        <w:numPr>
-          <w:ilvl w:val="0"/>
-          <w:numId w:val="3"/>
-        </w:numPr>
-        <w:jc w:val="both"/>
-        <w:rPr>
-          <w:lang w:val="es-ES_tradnl"/>
-        </w:rPr>
-      </w:pPr>
-      <w:r>
-        <w:rPr>
-          <w:lang w:val="es-ES_tradnl"/>
-        </w:rPr>
-        <w:t xml:space="preserve">Recepción de documentación </w:t>
-      </w:r>
-      <w:r>
-        <w:rPr>
-          <w:lang w:val="es-ES_tradnl"/>
-        </w:rPr>
-        <w:t>dentro de los tiempos estipulados con las empresas involucradas.</w:t>
-      </w:r>
-    </w:p>
-    <w:p>
-      <w:pPr>
-        <w:pStyle w:val="Prrafodelista"/>
-        <w:numPr>
-          <w:ilvl w:val="0"/>
-          <w:numId w:val="3"/>
-        </w:numPr>
-        <w:jc w:val="both"/>
-        <w:rPr>
-          <w:lang w:val="es-ES_tradnl"/>
-        </w:rPr>
-      </w:pPr>
-      <w:r>
-        <w:rPr>
-          <w:lang w:val="es-ES_tradnl"/>
-        </w:rPr>
-        <w:t xml:space="preserve">Recepción de los dispositivos físicos </w:t>
-      </w:r>
-      <w:r>
-        <w:rPr>
-          <w:lang w:val="es-ES_tradnl"/>
-        </w:rPr>
-        <w:t>dentro del plazo definido.</w:t>
-      </w:r>
-    </w:p>
-    <w:p>
-      <w:pPr>
-        <w:pStyle w:val="Prrafodelista"/>
-        <w:numPr>
-          <w:ilvl w:val="0"/>
-          <w:numId w:val="3"/>
-        </w:numPr>
-        <w:jc w:val="both"/>
-        <w:rPr>
-          <w:lang w:val="es-ES_tradnl"/>
-        </w:rPr>
-      </w:pPr>
-      <w:r>
-        <w:rPr>
-          <w:lang w:val="es-ES_tradnl"/>
-        </w:rPr>
-        <w:t>Recepción del software dentro de los plazos estipulados.</w:t>
-      </w:r>
-    </w:p>
-    <w:p>
-      <w:pPr>
-        <w:pStyle w:val="Prrafodelista"/>
-        <w:numPr>
-          <w:ilvl w:val="0"/>
-          <w:numId w:val="3"/>
-        </w:numPr>
-        <w:jc w:val="both"/>
-        <w:rPr>
-          <w:i/>
-          <w:lang w:val="es-ES_tradnl"/>
-        </w:rPr>
-      </w:pPr>
-      <w:r>
-        <w:rPr>
-          <w:lang w:val="es-ES_tradnl"/>
-        </w:rPr>
-        <w:t xml:space="preserve">Puesta en marcha del </w:t>
-      </w:r>
-      <w:r>
-        <w:rPr>
-          <w:i/>
-          <w:lang w:val="es-ES_tradnl"/>
-        </w:rPr>
-        <w:t>Data Centr</w:t>
-      </w:r>
-      <w:r>
-        <w:rPr>
-          <w:i/>
-          <w:lang w:val="es-ES_tradnl"/>
-        </w:rPr>
-        <w:t>e</w:t>
-      </w:r>
-      <w:r>
-        <w:rPr>
-          <w:i/>
-          <w:lang w:val="es-ES_tradnl"/>
-        </w:rPr>
-        <w:t xml:space="preserve"> </w:t>
-      </w:r>
-      <w:r>
-        <w:rPr>
-          <w:lang w:val="es-ES_tradnl"/>
-        </w:rPr>
-        <w:t>en la fecha pactada.</w:t>
-      </w:r>
-    </w:p>
-    <w:p>
-      <w:pPr>
-        <w:pStyle w:val="Prrafodelista"/>
-        <w:numPr>
-          <w:ilvl w:val="0"/>
-          <w:numId w:val="3"/>
-        </w:numPr>
-        <w:jc w:val="both"/>
-        <w:rPr>
-          <w:i/>
-          <w:lang w:val="es-ES_tradnl"/>
-        </w:rPr>
-      </w:pPr>
-      <w:r>
-        <w:rPr>
-          <w:lang w:val="es-ES_tradnl"/>
-        </w:rPr>
-        <w:t xml:space="preserve">Puesta en marcha del </w:t>
-      </w:r>
-      <w:proofErr w:type="spellStart"/>
-      <w:r>
-        <w:rPr>
-          <w:i/>
-          <w:lang w:val="es-ES_tradnl"/>
-        </w:rPr>
-        <w:t>Call</w:t>
-      </w:r>
-      <w:proofErr w:type="spellEnd"/>
-      <w:r>
-        <w:rPr>
-          <w:i/>
-          <w:lang w:val="es-ES_tradnl"/>
-        </w:rPr>
-        <w:t xml:space="preserve"> Centre</w:t>
-      </w:r>
-      <w:r>
-        <w:rPr>
-          <w:lang w:val="es-ES_tradnl"/>
-        </w:rPr>
-        <w:t xml:space="preserve"> en la </w:t>
-      </w:r>
-      <w:r>
-        <w:rPr>
-          <w:lang w:val="es-ES_tradnl"/>
-        </w:rPr>
-        <w:t>fecha acordada.</w:t>
-      </w:r>
-    </w:p>
-    <w:p>
-      <w:pPr>
-        <w:pStyle w:val="Prrafodelista"/>
-        <w:numPr>
-          <w:ilvl w:val="0"/>
-          <w:numId w:val="3"/>
-        </w:numPr>
-        <w:jc w:val="both"/>
-        <w:rPr>
-          <w:i/>
-          <w:lang w:val="es-ES_tradnl"/>
-        </w:rPr>
-      </w:pPr>
-      <w:r>
-        <w:rPr>
-          <w:lang w:val="es-ES_tradnl"/>
-        </w:rPr>
-        <w:t xml:space="preserve">Alquiler del almacén </w:t>
-      </w:r>
-      <w:r>
-        <w:rPr>
-          <w:lang w:val="es-ES_tradnl"/>
-        </w:rPr>
-        <w:t xml:space="preserve">15 días antes </w:t>
-      </w:r>
-      <w:r>
-        <w:rPr>
-          <w:lang w:val="es-ES_tradnl"/>
-        </w:rPr>
-        <w:t>de la obtención de los dispositivos físicos.</w:t>
-      </w:r>
-    </w:p>
-    <w:p>
-      <w:pPr>
-        <w:pStyle w:val="Prrafodelista"/>
-        <w:ind w:left="1080"/>
-        <w:jc w:val="both"/>
-        <w:rPr>
-          <w:i/>
-          <w:lang w:val="es-ES_tradnl"/>
-        </w:rPr>
-      </w:pPr>
-      <w:r>
-        <w:rPr>
-          <w:lang w:val="es-ES_tradnl"/>
-        </w:rPr>
-        <w:t xml:space="preserve"> </w:t>
-      </w:r>
-    </w:p>
-    <w:p>
-      <w:pPr>
-        <w:pStyle w:val="Prrafodelista"/>
-        <w:numPr>
-          <w:ilvl w:val="0"/>
-          <w:numId w:val="1"/>
-        </w:numPr>
-        <w:jc w:val="both"/>
-        <w:rPr>
-          <w:lang w:val="es-ES_tradnl"/>
-        </w:rPr>
-      </w:pPr>
-      <w:r>
-        <w:rPr>
-          <w:b/>
-          <w:lang w:val="es-ES_tradnl"/>
-        </w:rPr>
-        <w:t>Descripción de riesgos</w:t>
-      </w:r>
-      <w:r>
-        <w:rPr>
-          <w:lang w:val="es-ES_tradnl"/>
-        </w:rPr>
-        <w:t>:</w:t>
-      </w:r>
-    </w:p>
-    <w:p>
-      <w:pPr>
-        <w:pStyle w:val="Prrafodelista"/>
-        <w:numPr>
-          <w:ilvl w:val="0"/>
-          <w:numId w:val="3"/>
-        </w:numPr>
-        <w:jc w:val="both"/>
-        <w:rPr>
-          <w:lang w:val="es-ES_tradnl"/>
-        </w:rPr>
-      </w:pPr>
-      <w:r>
-        <w:rPr>
-          <w:lang w:val="es-ES_tradnl"/>
-        </w:rPr>
-        <w:t>Retrasos en las empresas subcontratadas.</w:t>
-      </w:r>
-    </w:p>
-    <w:p>
-      <w:pPr>
-        <w:pStyle w:val="Prrafodelista"/>
-        <w:numPr>
-          <w:ilvl w:val="0"/>
-          <w:numId w:val="3"/>
-        </w:numPr>
-        <w:jc w:val="both"/>
-        <w:rPr>
-          <w:lang w:val="es-ES_tradnl"/>
-        </w:rPr>
-      </w:pPr>
-      <w:r>
-        <w:rPr>
-          <w:lang w:val="es-ES_tradnl"/>
-        </w:rPr>
-        <w:t>Sustitución de equipos tardía en la ubicación de los pacientes debido a días no laborables.</w:t>
-      </w:r>
-    </w:p>
-    <w:p>
-      <w:pPr>
-        <w:pStyle w:val="Prrafodelista"/>
-        <w:numPr>
-          <w:ilvl w:val="0"/>
-          <w:numId w:val="3"/>
-        </w:numPr>
-        <w:jc w:val="both"/>
-        <w:rPr>
-          <w:lang w:val="es-ES_tradnl"/>
-        </w:rPr>
-      </w:pPr>
-      <w:r>
-        <w:rPr>
-          <w:lang w:val="es-ES_tradnl"/>
-        </w:rPr>
-        <w:t>Negativa por parte de los pacientes seleccionados a la implantación de equipos en su ubicación.</w:t>
-      </w:r>
-    </w:p>
-    <w:p>
-      <w:pPr>
-        <w:pStyle w:val="Prrafodelista"/>
-        <w:numPr>
-          <w:ilvl w:val="0"/>
-          <w:numId w:val="3"/>
-        </w:numPr>
-        <w:jc w:val="both"/>
-        <w:rPr>
-          <w:lang w:val="es-ES_tradnl"/>
-        </w:rPr>
-      </w:pPr>
-      <w:r>
-        <w:rPr>
-          <w:lang w:val="es-ES_tradnl"/>
-        </w:rPr>
-        <w:t>Problemas de compatibilidad entre versiones de software.</w:t>
-      </w:r>
-    </w:p>
-    <w:p>
-      <w:pPr>
-        <w:pStyle w:val="Prrafodelista"/>
-        <w:numPr>
-          <w:ilvl w:val="0"/>
-          <w:numId w:val="3"/>
-        </w:numPr>
-        <w:jc w:val="both"/>
-        <w:rPr>
-          <w:lang w:val="es-ES_tradnl"/>
-        </w:rPr>
-      </w:pPr>
-      <w:r>
-        <w:rPr>
-          <w:lang w:val="es-ES_tradnl"/>
-        </w:rPr>
-        <w:t>Equipos defectuosos.</w:t>
-      </w:r>
-    </w:p>
-    <w:p>
-      <w:pPr>
-        <w:pStyle w:val="Prrafodelista"/>
-        <w:ind w:left="1080"/>
-        <w:jc w:val="both"/>
-        <w:rPr>
-          <w:lang w:val="es-ES_tradnl"/>
-        </w:rPr>
-      </w:pPr>
-    </w:p>
-    <w:p>
-      <w:pPr>
-        <w:pStyle w:val="Prrafodelista"/>
-        <w:numPr>
-          <w:ilvl w:val="0"/>
-          <w:numId w:val="1"/>
-        </w:numPr>
-        <w:jc w:val="both"/>
-        <w:rPr>
-          <w:lang w:val="es-ES_tradnl"/>
-        </w:rPr>
-      </w:pPr>
-      <w:r>
-        <w:rPr>
-          <w:b/>
-          <w:lang w:val="es-ES_tradnl"/>
-        </w:rPr>
-        <w:lastRenderedPageBreak/>
         <w:t>Definición de los principales interesados (</w:t>
       </w:r>
       <w:proofErr w:type="spellStart"/>
@@ -2695,7 +3522,7 @@
                 <w:lang w:val="es-ES_tradnl"/>
               </w:rPr>
             </w:pPr>
-            <w:bookmarkStart w:id="0" w:name="_Hlk528429493"/>
+            <w:bookmarkStart w:id="1" w:name="_Hlk528429493"/>
             <w:proofErr w:type="spellStart"/>
             <w:r>
               <w:rPr>
@@ -3174,7 +4001,7 @@
           </w:p>
         </w:tc>
       </w:tr>
-      <w:bookmarkEnd w:id="0"/>
+      <w:bookmarkEnd w:id="1"/>
     </w:tbl>
     <w:p>
       <w:pPr>
@@ -3236,8 +4063,6 @@
         </w:rPr>
         <w:t>.</w:t>
       </w:r>
-      <w:bookmarkStart w:id="1" w:name="_GoBack"/>
-      <w:bookmarkEnd w:id="1"/>
       <w:r>
         <w:rPr>
           <w:lang w:val="es-ES_tradnl"/>
@@ -3842,6 +4667,259 @@
     </w:lvl>
   </w:abstractNum>
   <w:abstractNum w:abstractNumId="1" w15:restartNumberingAfterBreak="0">
+    <w:nsid w:val="0D3F567C"/>
+    <w:multiLevelType w:val="hybridMultilevel"/>
+    <w:tmpl w:val="B628D35E"/>
+    <w:lvl w:ilvl="0" w:tplc="24425658">
+      <w:start w:val="1"/>
+      <w:numFmt w:val="bullet"/>
+      <w:lvlText w:val=""/>
+      <w:lvlJc w:val="left"/>
+      <w:pPr>
+        <w:tabs>
+          <w:tab w:val="num" w:pos="720"/>
+        </w:tabs>
+        <w:ind w:left="720" w:hanging="360"/>
+      </w:pPr>
+      <w:rPr>
+        <w:rFonts w:ascii="Wingdings" w:hAnsi="Wingdings" w:hint="default"/>
+      </w:rPr>
+    </w:lvl>
+    <w:lvl w:ilvl="1" w:tplc="0C0A0005">
+      <w:start w:val="1"/>
+      <w:numFmt w:val="bullet"/>
+      <w:lvlText w:val=""/>
+      <w:lvlJc w:val="left"/>
+      <w:pPr>
+        <w:tabs>
+          <w:tab w:val="num" w:pos="1440"/>
+        </w:tabs>
+        <w:ind w:left="1440" w:hanging="360"/>
+      </w:pPr>
+      <w:rPr>
+        <w:rFonts w:ascii="Wingdings" w:hAnsi="Wingdings" w:hint="default"/>
+      </w:rPr>
+    </w:lvl>
+    <w:lvl w:ilvl="2" w:tplc="18969082" w:tentative="1">
+      <w:start w:val="1"/>
+      <w:numFmt w:val="bullet"/>
+      <w:lvlText w:val=""/>
+      <w:lvlJc w:val="left"/>
+      <w:pPr>
+        <w:tabs>
+          <w:tab w:val="num" w:pos="2160"/>
+        </w:tabs>
+        <w:ind w:left="2160" w:hanging="360"/>
+      </w:pPr>
+      <w:rPr>
+        <w:rFonts w:ascii="Wingdings" w:hAnsi="Wingdings" w:hint="default"/>
+      </w:rPr>
+    </w:lvl>
+    <w:lvl w:ilvl="3" w:tplc="2FFAF5E0" w:tentative="1">
+      <w:start w:val="1"/>
+      <w:numFmt w:val="bullet"/>
+      <w:lvlText w:val=""/>
+      <w:lvlJc w:val="left"/>
+      <w:pPr>
+        <w:tabs>
+          <w:tab w:val="num" w:pos="2880"/>
+        </w:tabs>
+        <w:ind w:left="2880" w:hanging="360"/>
+      </w:pPr>
+      <w:rPr>
+        <w:rFonts w:ascii="Wingdings" w:hAnsi="Wingdings" w:hint="default"/>
+      </w:rPr>
+    </w:lvl>
+    <w:lvl w:ilvl="4" w:tplc="30824B70" w:tentative="1">
+      <w:start w:val="1"/>
+      <w:numFmt w:val="bullet"/>
+      <w:lvlText w:val=""/>
+      <w:lvlJc w:val="left"/>
+      <w:pPr>
+        <w:tabs>
+          <w:tab w:val="num" w:pos="3600"/>
+        </w:tabs>
+        <w:ind w:left="3600" w:hanging="360"/>
+      </w:pPr>
+      <w:rPr>
+        <w:rFonts w:ascii="Wingdings" w:hAnsi="Wingdings" w:hint="default"/>
+      </w:rPr>
+    </w:lvl>
+    <w:lvl w:ilvl="5" w:tplc="85B4EA60" w:tentative="1">
+      <w:start w:val="1"/>
+      <w:numFmt w:val="bullet"/>
+      <w:lvlText w:val=""/>
+      <w:lvlJc w:val="left"/>
+      <w:pPr>
+        <w:tabs>
+          <w:tab w:val="num" w:pos="4320"/>
+        </w:tabs>
+        <w:ind w:left="4320" w:hanging="360"/>
+      </w:pPr>
+      <w:rPr>
+        <w:rFonts w:ascii="Wingdings" w:hAnsi="Wingdings" w:hint="default"/>
+      </w:rPr>
+    </w:lvl>
+    <w:lvl w:ilvl="6" w:tplc="135885E2" w:tentative="1">
+      <w:start w:val="1"/>
+      <w:numFmt w:val="bullet"/>
+      <w:lvlText w:val=""/>
+      <w:lvlJc w:val="left"/>
+      <w:pPr>
+        <w:tabs>
+          <w:tab w:val="num" w:pos="5040"/>
+        </w:tabs>
+        <w:ind w:left="5040" w:hanging="360"/>
+      </w:pPr>
+      <w:rPr>
+        <w:rFonts w:ascii="Wingdings" w:hAnsi="Wingdings" w:hint="default"/>
+      </w:rPr>
+    </w:lvl>
+    <w:lvl w:ilvl="7" w:tplc="A2922E14" w:tentative="1">
+      <w:start w:val="1"/>
+      <w:numFmt w:val="bullet"/>
+      <w:lvlText w:val=""/>
+      <w:lvlJc w:val="left"/>
+      <w:pPr>
+        <w:tabs>
+          <w:tab w:val="num" w:pos="5760"/>
+        </w:tabs>
+        <w:ind w:left="5760" w:hanging="360"/>
+      </w:pPr>
+      <w:rPr>
+        <w:rFonts w:ascii="Wingdings" w:hAnsi="Wingdings" w:hint="default"/>
+      </w:rPr>
+    </w:lvl>
+    <w:lvl w:ilvl="8" w:tplc="456A559E" w:tentative="1">
+      <w:start w:val="1"/>
+      <w:numFmt w:val="bullet"/>
+      <w:lvlText w:val=""/>
+      <w:lvlJc w:val="left"/>
+      <w:pPr>
+        <w:tabs>
+          <w:tab w:val="num" w:pos="6480"/>
+        </w:tabs>
+        <w:ind w:left="6480" w:hanging="360"/>
+      </w:pPr>
+      <w:rPr>
+        <w:rFonts w:ascii="Wingdings" w:hAnsi="Wingdings" w:hint="default"/>
+      </w:rPr>
+    </w:lvl>
+  </w:abstractNum>
+  <w:abstractNum w:abstractNumId="2" w15:restartNumberingAfterBreak="0">
+    <w:nsid w:val="15714E22"/>
+    <w:multiLevelType w:val="hybridMultilevel"/>
+    <w:tmpl w:val="61DCD33A"/>
+    <w:lvl w:ilvl="0" w:tplc="0C0A0005">
+      <w:start w:val="1"/>
+      <w:numFmt w:val="bullet"/>
+      <w:lvlText w:val=""/>
+      <w:lvlJc w:val="left"/>
+      <w:pPr>
+        <w:ind w:left="1776" w:hanging="360"/>
+      </w:pPr>
+      <w:rPr>
+        <w:rFonts w:ascii="Wingdings" w:hAnsi="Wingdings" w:hint="default"/>
+      </w:rPr>
+    </w:lvl>
+    <w:lvl w:ilvl="1" w:tplc="0C0A0003" w:tentative="1">
+      <w:start w:val="1"/>
+      <w:numFmt w:val="bullet"/>
+      <w:lvlText w:val="o"/>
+      <w:lvlJc w:val="left"/>
+      <w:pPr>
+        <w:ind w:left="2496" w:hanging="360"/>
+      </w:pPr>
+      <w:rPr>
+        <w:rFonts w:ascii="Courier New" w:hAnsi="Courier New" w:cs="Courier New" w:hint="default"/>
+      </w:rPr>
+    </w:lvl>
+    <w:lvl w:ilvl="2" w:tplc="0C0A0005" w:tentative="1">
+      <w:start w:val="1"/>
+      <w:numFmt w:val="bullet"/>
+      <w:lvlText w:val=""/>
+      <w:lvlJc w:val="left"/>
+      <w:pPr>
+        <w:ind w:left="3216" w:hanging="360"/>
+      </w:pPr>
+      <w:rPr>
+        <w:rFonts w:ascii="Wingdings" w:hAnsi="Wingdings" w:hint="default"/>
+      </w:rPr>
+    </w:lvl>
+    <w:lvl w:ilvl="3" w:tplc="0C0A0001" w:tentative="1">
+      <w:start w:val="1"/>
+      <w:numFmt w:val="bullet"/>
+      <w:lvlText w:val=""/>
+      <w:lvlJc w:val="left"/>
+      <w:pPr>
+        <w:ind w:left="3936" w:hanging="360"/>
+      </w:pPr>
+      <w:rPr>
+        <w:rFonts w:ascii="Symbol" w:hAnsi="Symbol" w:hint="default"/>
+      </w:rPr>
+    </w:lvl>
+    <w:lvl w:ilvl="4" w:tplc="0C0A0003" w:tentative="1">
+      <w:start w:val="1"/>
+      <w:numFmt w:val="bullet"/>
+      <w:lvlText w:val="o"/>
+      <w:lvlJc w:val="left"/>
+      <w:pPr>
+        <w:ind w:left="4656" w:hanging="360"/>
+      </w:pPr>
+      <w:rPr>
+        <w:rFonts w:ascii="Courier New" w:hAnsi="Courier New" w:cs="Courier New" w:hint="default"/>
+      </w:rPr>
+    </w:lvl>
+    <w:lvl w:ilvl="5" w:tplc="0C0A0005" w:tentative="1">
+      <w:start w:val="1"/>
+      <w:numFmt w:val="bullet"/>
+      <w:lvlText w:val=""/>
+      <w:lvlJc w:val="left"/>
+      <w:pPr>
+        <w:ind w:left="5376" w:hanging="360"/>
+      </w:pPr>
+      <w:rPr>
+        <w:rFonts w:ascii="Wingdings" w:hAnsi="Wingdings" w:hint="default"/>
+      </w:rPr>
+    </w:lvl>
+    <w:lvl w:ilvl="6" w:tplc="0C0A0001" w:tentative="1">
+      <w:start w:val="1"/>
+      <w:numFmt w:val="bullet"/>
+      <w:lvlText w:val=""/>
+      <w:lvlJc w:val="left"/>
+      <w:pPr>
+        <w:ind w:left="6096" w:hanging="360"/>
+      </w:pPr>
+      <w:rPr>
+        <w:rFonts w:ascii="Symbol" w:hAnsi="Symbol" w:hint="default"/>
+      </w:rPr>
+    </w:lvl>
+    <w:lvl w:ilvl="7" w:tplc="0C0A0003" w:tentative="1">
+      <w:start w:val="1"/>
+      <w:numFmt w:val="bullet"/>
+      <w:lvlText w:val="o"/>
+      <w:lvlJc w:val="left"/>
+      <w:pPr>
+        <w:ind w:left="6816" w:hanging="360"/>
+      </w:pPr>
+      <w:rPr>
+        <w:rFonts w:ascii="Courier New" w:hAnsi="Courier New" w:cs="Courier New" w:hint="default"/>
+      </w:rPr>
+    </w:lvl>
+    <w:lvl w:ilvl="8" w:tplc="0C0A0005" w:tentative="1">
+      <w:start w:val="1"/>
+      <w:numFmt w:val="bullet"/>
+      <w:lvlText w:val=""/>
+      <w:lvlJc w:val="left"/>
+      <w:pPr>
+        <w:ind w:left="7536" w:hanging="360"/>
+      </w:pPr>
+      <w:rPr>
+        <w:rFonts w:ascii="Wingdings" w:hAnsi="Wingdings" w:hint="default"/>
+      </w:rPr>
+    </w:lvl>
+  </w:abstractNum>
+  <w:abstractNum w:abstractNumId="3" w15:restartNumberingAfterBreak="0">
     <w:nsid w:val="247E2D18"/>
     <w:multiLevelType w:val="hybridMultilevel"/>
     <w:tmpl w:val="C27C95D4"/>
@@ -3954,10 +5032,403 @@
       </w:rPr>
     </w:lvl>
   </w:abstractNum>
-  <w:abstractNum w:abstractNumId="2" w15:restartNumberingAfterBreak="0">
+  <w:abstractNum w:abstractNumId="4" w15:restartNumberingAfterBreak="0">
+    <w:nsid w:val="24B55A81"/>
+    <w:multiLevelType w:val="hybridMultilevel"/>
+    <w:tmpl w:val="941ECB84"/>
+    <w:lvl w:ilvl="0" w:tplc="0C0A0005">
+      <w:start w:val="1"/>
+      <w:numFmt w:val="bullet"/>
+      <w:lvlText w:val=""/>
+      <w:lvlJc w:val="left"/>
+      <w:pPr>
+        <w:ind w:left="1776" w:hanging="360"/>
+      </w:pPr>
+      <w:rPr>
+        <w:rFonts w:ascii="Wingdings" w:hAnsi="Wingdings" w:hint="default"/>
+      </w:rPr>
+    </w:lvl>
+    <w:lvl w:ilvl="1" w:tplc="0C0A0003">
+      <w:start w:val="1"/>
+      <w:numFmt w:val="bullet"/>
+      <w:lvlText w:val="o"/>
+      <w:lvlJc w:val="left"/>
+      <w:pPr>
+        <w:ind w:left="2496" w:hanging="360"/>
+      </w:pPr>
+      <w:rPr>
+        <w:rFonts w:ascii="Courier New" w:hAnsi="Courier New" w:cs="Courier New" w:hint="default"/>
+      </w:rPr>
+    </w:lvl>
+    <w:lvl w:ilvl="2" w:tplc="0C0A0005">
+      <w:start w:val="1"/>
+      <w:numFmt w:val="bullet"/>
+      <w:lvlText w:val=""/>
+      <w:lvlJc w:val="left"/>
+      <w:pPr>
+        <w:ind w:left="3216" w:hanging="360"/>
+      </w:pPr>
+      <w:rPr>
+        <w:rFonts w:ascii="Wingdings" w:hAnsi="Wingdings" w:hint="default"/>
+      </w:rPr>
+    </w:lvl>
+    <w:lvl w:ilvl="3" w:tplc="0C0A0001">
+      <w:start w:val="1"/>
+      <w:numFmt w:val="bullet"/>
+      <w:lvlText w:val=""/>
+      <w:lvlJc w:val="left"/>
+      <w:pPr>
+        <w:ind w:left="3936" w:hanging="360"/>
+      </w:pPr>
+      <w:rPr>
+        <w:rFonts w:ascii="Symbol" w:hAnsi="Symbol" w:hint="default"/>
+      </w:rPr>
+    </w:lvl>
+    <w:lvl w:ilvl="4" w:tplc="0C0A0003" w:tentative="1">
+      <w:start w:val="1"/>
+      <w:numFmt w:val="bullet"/>
+      <w:lvlText w:val="o"/>
+      <w:lvlJc w:val="left"/>
+      <w:pPr>
+        <w:ind w:left="4656" w:hanging="360"/>
+      </w:pPr>
+      <w:rPr>
+        <w:rFonts w:ascii="Courier New" w:hAnsi="Courier New" w:cs="Courier New" w:hint="default"/>
+      </w:rPr>
+    </w:lvl>
+    <w:lvl w:ilvl="5" w:tplc="0C0A0005" w:tentative="1">
+      <w:start w:val="1"/>
+      <w:numFmt w:val="bullet"/>
+      <w:lvlText w:val=""/>
+      <w:lvlJc w:val="left"/>
+      <w:pPr>
+        <w:ind w:left="5376" w:hanging="360"/>
+      </w:pPr>
+      <w:rPr>
+        <w:rFonts w:ascii="Wingdings" w:hAnsi="Wingdings" w:hint="default"/>
+      </w:rPr>
+    </w:lvl>
+    <w:lvl w:ilvl="6" w:tplc="0C0A0001" w:tentative="1">
+      <w:start w:val="1"/>
+      <w:numFmt w:val="bullet"/>
+      <w:lvlText w:val=""/>
+      <w:lvlJc w:val="left"/>
+      <w:pPr>
+        <w:ind w:left="6096" w:hanging="360"/>
+      </w:pPr>
+      <w:rPr>
+        <w:rFonts w:ascii="Symbol" w:hAnsi="Symbol" w:hint="default"/>
+      </w:rPr>
+    </w:lvl>
+    <w:lvl w:ilvl="7" w:tplc="0C0A0003" w:tentative="1">
+      <w:start w:val="1"/>
+      <w:numFmt w:val="bullet"/>
+      <w:lvlText w:val="o"/>
+      <w:lvlJc w:val="left"/>
+      <w:pPr>
+        <w:ind w:left="6816" w:hanging="360"/>
+      </w:pPr>
+      <w:rPr>
+        <w:rFonts w:ascii="Courier New" w:hAnsi="Courier New" w:cs="Courier New" w:hint="default"/>
+      </w:rPr>
+    </w:lvl>
+    <w:lvl w:ilvl="8" w:tplc="0C0A0005" w:tentative="1">
+      <w:start w:val="1"/>
+      <w:numFmt w:val="bullet"/>
+      <w:lvlText w:val=""/>
+      <w:lvlJc w:val="left"/>
+      <w:pPr>
+        <w:ind w:left="7536" w:hanging="360"/>
+      </w:pPr>
+      <w:rPr>
+        <w:rFonts w:ascii="Wingdings" w:hAnsi="Wingdings" w:hint="default"/>
+      </w:rPr>
+    </w:lvl>
+  </w:abstractNum>
+  <w:abstractNum w:abstractNumId="5" w15:restartNumberingAfterBreak="0">
+    <w:nsid w:val="2D107DD8"/>
+    <w:multiLevelType w:val="hybridMultilevel"/>
+    <w:tmpl w:val="A5484DA4"/>
+    <w:lvl w:ilvl="0" w:tplc="68E6CDD6">
+      <w:start w:val="1"/>
+      <w:numFmt w:val="bullet"/>
+      <w:lvlText w:val=""/>
+      <w:lvlJc w:val="left"/>
+      <w:pPr>
+        <w:tabs>
+          <w:tab w:val="num" w:pos="720"/>
+        </w:tabs>
+        <w:ind w:left="720" w:hanging="360"/>
+      </w:pPr>
+      <w:rPr>
+        <w:rFonts w:ascii="Wingdings" w:hAnsi="Wingdings" w:hint="default"/>
+      </w:rPr>
+    </w:lvl>
+    <w:lvl w:ilvl="1" w:tplc="0C0A0005">
+      <w:start w:val="1"/>
+      <w:numFmt w:val="bullet"/>
+      <w:lvlText w:val=""/>
+      <w:lvlJc w:val="left"/>
+      <w:pPr>
+        <w:tabs>
+          <w:tab w:val="num" w:pos="1440"/>
+        </w:tabs>
+        <w:ind w:left="1440" w:hanging="360"/>
+      </w:pPr>
+      <w:rPr>
+        <w:rFonts w:ascii="Wingdings" w:hAnsi="Wingdings" w:hint="default"/>
+      </w:rPr>
+    </w:lvl>
+    <w:lvl w:ilvl="2" w:tplc="6512DE02" w:tentative="1">
+      <w:start w:val="1"/>
+      <w:numFmt w:val="bullet"/>
+      <w:lvlText w:val=""/>
+      <w:lvlJc w:val="left"/>
+      <w:pPr>
+        <w:tabs>
+          <w:tab w:val="num" w:pos="2160"/>
+        </w:tabs>
+        <w:ind w:left="2160" w:hanging="360"/>
+      </w:pPr>
+      <w:rPr>
+        <w:rFonts w:ascii="Wingdings" w:hAnsi="Wingdings" w:hint="default"/>
+      </w:rPr>
+    </w:lvl>
+    <w:lvl w:ilvl="3" w:tplc="7812D87E" w:tentative="1">
+      <w:start w:val="1"/>
+      <w:numFmt w:val="bullet"/>
+      <w:lvlText w:val=""/>
+      <w:lvlJc w:val="left"/>
+      <w:pPr>
+        <w:tabs>
+          <w:tab w:val="num" w:pos="2880"/>
+        </w:tabs>
+        <w:ind w:left="2880" w:hanging="360"/>
+      </w:pPr>
+      <w:rPr>
+        <w:rFonts w:ascii="Wingdings" w:hAnsi="Wingdings" w:hint="default"/>
+      </w:rPr>
+    </w:lvl>
+    <w:lvl w:ilvl="4" w:tplc="DBF25C30" w:tentative="1">
+      <w:start w:val="1"/>
+      <w:numFmt w:val="bullet"/>
+      <w:lvlText w:val=""/>
+      <w:lvlJc w:val="left"/>
+      <w:pPr>
+        <w:tabs>
+          <w:tab w:val="num" w:pos="3600"/>
+        </w:tabs>
+        <w:ind w:left="3600" w:hanging="360"/>
+      </w:pPr>
+      <w:rPr>
+        <w:rFonts w:ascii="Wingdings" w:hAnsi="Wingdings" w:hint="default"/>
+      </w:rPr>
+    </w:lvl>
+    <w:lvl w:ilvl="5" w:tplc="3B2EC9E8" w:tentative="1">
+      <w:start w:val="1"/>
+      <w:numFmt w:val="bullet"/>
+      <w:lvlText w:val=""/>
+      <w:lvlJc w:val="left"/>
+      <w:pPr>
+        <w:tabs>
+          <w:tab w:val="num" w:pos="4320"/>
+        </w:tabs>
+        <w:ind w:left="4320" w:hanging="360"/>
+      </w:pPr>
+      <w:rPr>
+        <w:rFonts w:ascii="Wingdings" w:hAnsi="Wingdings" w:hint="default"/>
+      </w:rPr>
+    </w:lvl>
+    <w:lvl w:ilvl="6" w:tplc="551475D6" w:tentative="1">
+      <w:start w:val="1"/>
+      <w:numFmt w:val="bullet"/>
+      <w:lvlText w:val=""/>
+      <w:lvlJc w:val="left"/>
+      <w:pPr>
+        <w:tabs>
+          <w:tab w:val="num" w:pos="5040"/>
+        </w:tabs>
+        <w:ind w:left="5040" w:hanging="360"/>
+      </w:pPr>
+      <w:rPr>
+        <w:rFonts w:ascii="Wingdings" w:hAnsi="Wingdings" w:hint="default"/>
+      </w:rPr>
+    </w:lvl>
+    <w:lvl w:ilvl="7" w:tplc="041C285C" w:tentative="1">
+      <w:start w:val="1"/>
+      <w:numFmt w:val="bullet"/>
+      <w:lvlText w:val=""/>
+      <w:lvlJc w:val="left"/>
+      <w:pPr>
+        <w:tabs>
+          <w:tab w:val="num" w:pos="5760"/>
+        </w:tabs>
+        <w:ind w:left="5760" w:hanging="360"/>
+      </w:pPr>
+      <w:rPr>
+        <w:rFonts w:ascii="Wingdings" w:hAnsi="Wingdings" w:hint="default"/>
+      </w:rPr>
+    </w:lvl>
+    <w:lvl w:ilvl="8" w:tplc="D44AC750" w:tentative="1">
+      <w:start w:val="1"/>
+      <w:numFmt w:val="bullet"/>
+      <w:lvlText w:val=""/>
+      <w:lvlJc w:val="left"/>
+      <w:pPr>
+        <w:tabs>
+          <w:tab w:val="num" w:pos="6480"/>
+        </w:tabs>
+        <w:ind w:left="6480" w:hanging="360"/>
+      </w:pPr>
+      <w:rPr>
+        <w:rFonts w:ascii="Wingdings" w:hAnsi="Wingdings" w:hint="default"/>
+      </w:rPr>
+    </w:lvl>
+  </w:abstractNum>
+  <w:abstractNum w:abstractNumId="6" w15:restartNumberingAfterBreak="0">
+    <w:nsid w:val="41FE5F80"/>
+    <w:multiLevelType w:val="hybridMultilevel"/>
+    <w:tmpl w:val="6FE07724"/>
+    <w:lvl w:ilvl="0" w:tplc="BCE4FB70">
+      <w:start w:val="1"/>
+      <w:numFmt w:val="bullet"/>
+      <w:lvlText w:val=""/>
+      <w:lvlJc w:val="left"/>
+      <w:pPr>
+        <w:tabs>
+          <w:tab w:val="num" w:pos="720"/>
+        </w:tabs>
+        <w:ind w:left="720" w:hanging="360"/>
+      </w:pPr>
+      <w:rPr>
+        <w:rFonts w:ascii="Wingdings" w:hAnsi="Wingdings" w:hint="default"/>
+      </w:rPr>
+    </w:lvl>
+    <w:lvl w:ilvl="1" w:tplc="0C0A0005">
+      <w:start w:val="1"/>
+      <w:numFmt w:val="bullet"/>
+      <w:lvlText w:val=""/>
+      <w:lvlJc w:val="left"/>
+      <w:pPr>
+        <w:tabs>
+          <w:tab w:val="num" w:pos="1440"/>
+        </w:tabs>
+        <w:ind w:left="1440" w:hanging="360"/>
+      </w:pPr>
+      <w:rPr>
+        <w:rFonts w:ascii="Wingdings" w:hAnsi="Wingdings" w:hint="default"/>
+      </w:rPr>
+    </w:lvl>
+    <w:lvl w:ilvl="2" w:tplc="5ACE1CD4" w:tentative="1">
+      <w:start w:val="1"/>
+      <w:numFmt w:val="bullet"/>
+      <w:lvlText w:val=""/>
+      <w:lvlJc w:val="left"/>
+      <w:pPr>
+        <w:tabs>
+          <w:tab w:val="num" w:pos="2160"/>
+        </w:tabs>
+        <w:ind w:left="2160" w:hanging="360"/>
+      </w:pPr>
+      <w:rPr>
+        <w:rFonts w:ascii="Wingdings" w:hAnsi="Wingdings" w:hint="default"/>
+      </w:rPr>
+    </w:lvl>
+    <w:lvl w:ilvl="3" w:tplc="5350BC0E" w:tentative="1">
+      <w:start w:val="1"/>
+      <w:numFmt w:val="bullet"/>
+      <w:lvlText w:val=""/>
+      <w:lvlJc w:val="left"/>
+      <w:pPr>
+        <w:tabs>
+          <w:tab w:val="num" w:pos="2880"/>
+        </w:tabs>
+        <w:ind w:left="2880" w:hanging="360"/>
+      </w:pPr>
+      <w:rPr>
+        <w:rFonts w:ascii="Wingdings" w:hAnsi="Wingdings" w:hint="default"/>
+      </w:rPr>
+    </w:lvl>
+    <w:lvl w:ilvl="4" w:tplc="013CBE9C" w:tentative="1">
+      <w:start w:val="1"/>
+      <w:numFmt w:val="bullet"/>
+      <w:lvlText w:val=""/>
+      <w:lvlJc w:val="left"/>
+      <w:pPr>
+        <w:tabs>
+          <w:tab w:val="num" w:pos="3600"/>
+        </w:tabs>
+        <w:ind w:left="3600" w:hanging="360"/>
+      </w:pPr>
+      <w:rPr>
+        <w:rFonts w:ascii="Wingdings" w:hAnsi="Wingdings" w:hint="default"/>
+      </w:rPr>
+    </w:lvl>
+    <w:lvl w:ilvl="5" w:tplc="FD54206A" w:tentative="1">
+      <w:start w:val="1"/>
+      <w:numFmt w:val="bullet"/>
+      <w:lvlText w:val=""/>
+      <w:lvlJc w:val="left"/>
+      <w:pPr>
+        <w:tabs>
+          <w:tab w:val="num" w:pos="4320"/>
+        </w:tabs>
+        <w:ind w:left="4320" w:hanging="360"/>
+      </w:pPr>
+      <w:rPr>
+        <w:rFonts w:ascii="Wingdings" w:hAnsi="Wingdings" w:hint="default"/>
+      </w:rPr>
+    </w:lvl>
+    <w:lvl w:ilvl="6" w:tplc="0978B50C" w:tentative="1">
+      <w:start w:val="1"/>
+      <w:numFmt w:val="bullet"/>
+      <w:lvlText w:val=""/>
+      <w:lvlJc w:val="left"/>
+      <w:pPr>
+        <w:tabs>
+          <w:tab w:val="num" w:pos="5040"/>
+        </w:tabs>
+        <w:ind w:left="5040" w:hanging="360"/>
+      </w:pPr>
+      <w:rPr>
+        <w:rFonts w:ascii="Wingdings" w:hAnsi="Wingdings" w:hint="default"/>
+      </w:rPr>
+    </w:lvl>
+    <w:lvl w:ilvl="7" w:tplc="42B45FB6" w:tentative="1">
+      <w:start w:val="1"/>
+      <w:numFmt w:val="bullet"/>
+      <w:lvlText w:val=""/>
+      <w:lvlJc w:val="left"/>
+      <w:pPr>
+        <w:tabs>
+          <w:tab w:val="num" w:pos="5760"/>
+        </w:tabs>
+        <w:ind w:left="5760" w:hanging="360"/>
+      </w:pPr>
+      <w:rPr>
+        <w:rFonts w:ascii="Wingdings" w:hAnsi="Wingdings" w:hint="default"/>
+      </w:rPr>
+    </w:lvl>
+    <w:lvl w:ilvl="8" w:tplc="675A5666" w:tentative="1">
+      <w:start w:val="1"/>
+      <w:numFmt w:val="bullet"/>
+      <w:lvlText w:val=""/>
+      <w:lvlJc w:val="left"/>
+      <w:pPr>
+        <w:tabs>
+          <w:tab w:val="num" w:pos="6480"/>
+        </w:tabs>
+        <w:ind w:left="6480" w:hanging="360"/>
+      </w:pPr>
+      <w:rPr>
+        <w:rFonts w:ascii="Wingdings" w:hAnsi="Wingdings" w:hint="default"/>
+      </w:rPr>
+    </w:lvl>
+  </w:abstractNum>
+  <w:abstractNum w:abstractNumId="7" w15:restartNumberingAfterBreak="0">
     <w:nsid w:val="4AE0359C"/>
     <w:multiLevelType w:val="hybridMultilevel"/>
-    <w:tmpl w:val="A4C0C3FC"/>
+    <w:tmpl w:val="E71EEC1A"/>
     <w:lvl w:ilvl="0" w:tplc="0C0A0001">
       <w:start w:val="1"/>
       <w:numFmt w:val="bullet"/>
@@ -4067,7 +5538,147 @@
       </w:rPr>
     </w:lvl>
   </w:abstractNum>
-  <w:abstractNum w:abstractNumId="3" w15:restartNumberingAfterBreak="0">
+  <w:abstractNum w:abstractNumId="8" w15:restartNumberingAfterBreak="0">
+    <w:nsid w:val="51707945"/>
+    <w:multiLevelType w:val="hybridMultilevel"/>
+    <w:tmpl w:val="9BEE70A6"/>
+    <w:lvl w:ilvl="0" w:tplc="DAC2BDAE">
+      <w:start w:val="1"/>
+      <w:numFmt w:val="bullet"/>
+      <w:lvlText w:val=""/>
+      <w:lvlJc w:val="left"/>
+      <w:pPr>
+        <w:tabs>
+          <w:tab w:val="num" w:pos="720"/>
+        </w:tabs>
+        <w:ind w:left="720" w:hanging="360"/>
+      </w:pPr>
+      <w:rPr>
+        <w:rFonts w:ascii="Wingdings" w:hAnsi="Wingdings" w:hint="default"/>
+      </w:rPr>
+    </w:lvl>
+    <w:lvl w:ilvl="1" w:tplc="0C0A0005">
+      <w:start w:val="1"/>
+      <w:numFmt w:val="bullet"/>
+      <w:lvlText w:val=""/>
+      <w:lvlJc w:val="left"/>
+      <w:pPr>
+        <w:tabs>
+          <w:tab w:val="num" w:pos="1440"/>
+        </w:tabs>
+        <w:ind w:left="1440" w:hanging="360"/>
+      </w:pPr>
+      <w:rPr>
+        <w:rFonts w:ascii="Wingdings" w:hAnsi="Wingdings" w:hint="default"/>
+      </w:rPr>
+    </w:lvl>
+    <w:lvl w:ilvl="2" w:tplc="2D160A32" w:tentative="1">
+      <w:start w:val="1"/>
+      <w:numFmt w:val="bullet"/>
+      <w:lvlText w:val=""/>
+      <w:lvlJc w:val="left"/>
+      <w:pPr>
+        <w:tabs>
+          <w:tab w:val="num" w:pos="2160"/>
+        </w:tabs>
+        <w:ind w:left="2160" w:hanging="360"/>
+      </w:pPr>
+      <w:rPr>
+        <w:rFonts w:ascii="Wingdings" w:hAnsi="Wingdings" w:hint="default"/>
+      </w:rPr>
+    </w:lvl>
+    <w:lvl w:ilvl="3" w:tplc="5CF4842E" w:tentative="1">
+      <w:start w:val="1"/>
+      <w:numFmt w:val="bullet"/>
+      <w:lvlText w:val=""/>
+      <w:lvlJc w:val="left"/>
+      <w:pPr>
+        <w:tabs>
+          <w:tab w:val="num" w:pos="2880"/>
+        </w:tabs>
+        <w:ind w:left="2880" w:hanging="360"/>
+      </w:pPr>
+      <w:rPr>
+        <w:rFonts w:ascii="Wingdings" w:hAnsi="Wingdings" w:hint="default"/>
+      </w:rPr>
+    </w:lvl>
+    <w:lvl w:ilvl="4" w:tplc="6192BBC6" w:tentative="1">
+      <w:start w:val="1"/>
+      <w:numFmt w:val="bullet"/>
+      <w:lvlText w:val=""/>
+      <w:lvlJc w:val="left"/>
+      <w:pPr>
+        <w:tabs>
+          <w:tab w:val="num" w:pos="3600"/>
+        </w:tabs>
+        <w:ind w:left="3600" w:hanging="360"/>
+      </w:pPr>
+      <w:rPr>
+        <w:rFonts w:ascii="Wingdings" w:hAnsi="Wingdings" w:hint="default"/>
+      </w:rPr>
+    </w:lvl>
+    <w:lvl w:ilvl="5" w:tplc="35C42E0E" w:tentative="1">
+      <w:start w:val="1"/>
+      <w:numFmt w:val="bullet"/>
+      <w:lvlText w:val=""/>
+      <w:lvlJc w:val="left"/>
+      <w:pPr>
+        <w:tabs>
+          <w:tab w:val="num" w:pos="4320"/>
+        </w:tabs>
+        <w:ind w:left="4320" w:hanging="360"/>
+      </w:pPr>
+      <w:rPr>
+        <w:rFonts w:ascii="Wingdings" w:hAnsi="Wingdings" w:hint="default"/>
+      </w:rPr>
+    </w:lvl>
+    <w:lvl w:ilvl="6" w:tplc="4AA288DA" w:tentative="1">
+      <w:start w:val="1"/>
+      <w:numFmt w:val="bullet"/>
+      <w:lvlText w:val=""/>
+      <w:lvlJc w:val="left"/>
+      <w:pPr>
+        <w:tabs>
+          <w:tab w:val="num" w:pos="5040"/>
+        </w:tabs>
+        <w:ind w:left="5040" w:hanging="360"/>
+      </w:pPr>
+      <w:rPr>
+        <w:rFonts w:ascii="Wingdings" w:hAnsi="Wingdings" w:hint="default"/>
+      </w:rPr>
+    </w:lvl>
+    <w:lvl w:ilvl="7" w:tplc="ACDC1BF6" w:tentative="1">
+      <w:start w:val="1"/>
+      <w:numFmt w:val="bullet"/>
+      <w:lvlText w:val=""/>
+      <w:lvlJc w:val="left"/>
+      <w:pPr>
+        <w:tabs>
+          <w:tab w:val="num" w:pos="5760"/>
+        </w:tabs>
+        <w:ind w:left="5760" w:hanging="360"/>
+      </w:pPr>
+      <w:rPr>
+        <w:rFonts w:ascii="Wingdings" w:hAnsi="Wingdings" w:hint="default"/>
+      </w:rPr>
+    </w:lvl>
+    <w:lvl w:ilvl="8" w:tplc="195A080C" w:tentative="1">
+      <w:start w:val="1"/>
+      <w:numFmt w:val="bullet"/>
+      <w:lvlText w:val=""/>
+      <w:lvlJc w:val="left"/>
+      <w:pPr>
+        <w:tabs>
+          <w:tab w:val="num" w:pos="6480"/>
+        </w:tabs>
+        <w:ind w:left="6480" w:hanging="360"/>
+      </w:pPr>
+      <w:rPr>
+        <w:rFonts w:ascii="Wingdings" w:hAnsi="Wingdings" w:hint="default"/>
+      </w:rPr>
+    </w:lvl>
+  </w:abstractNum>
+  <w:abstractNum w:abstractNumId="9" w15:restartNumberingAfterBreak="0">
     <w:nsid w:val="6665103D"/>
     <w:multiLevelType w:val="hybridMultilevel"/>
     <w:tmpl w:val="ACEA15CC"/>
@@ -4157,16 +5768,34 @@
     </w:lvl>
   </w:abstractNum>
   <w:num w:numId="1">
-    <w:abstractNumId w:val="2"/>
+    <w:abstractNumId w:val="7"/>
   </w:num>
   <w:num w:numId="2">
-    <w:abstractNumId w:val="3"/>
+    <w:abstractNumId w:val="9"/>
   </w:num>
   <w:num w:numId="3">
-    <w:abstractNumId w:val="1"/>
+    <w:abstractNumId w:val="3"/>
   </w:num>
   <w:num w:numId="4">
     <w:abstractNumId w:val="0"/>
+  </w:num>
+  <w:num w:numId="5">
+    <w:abstractNumId w:val="4"/>
+  </w:num>
+  <w:num w:numId="6">
+    <w:abstractNumId w:val="6"/>
+  </w:num>
+  <w:num w:numId="7">
+    <w:abstractNumId w:val="1"/>
+  </w:num>
+  <w:num w:numId="8">
+    <w:abstractNumId w:val="8"/>
+  </w:num>
+  <w:num w:numId="9">
+    <w:abstractNumId w:val="5"/>
+  </w:num>
+  <w:num w:numId="10">
+    <w:abstractNumId w:val="2"/>
   </w:num>
 </w:numbering>
 </file>

</xml_diff>